<commit_message>
Final draft design spec
</commit_message>
<xml_diff>
--- a/Design Specification/Computech Corporation - Design Specification.docx
+++ b/Design Specification/Computech Corporation - Design Specification.docx
@@ -137,7 +137,6 @@
           <w:rFonts w:asciiTheme="minorHAnsi" w:hAnsiTheme="minorHAnsi"/>
           <w:noProof/>
           <w:sz w:val="32"/>
-          <w:lang w:bidi="gu-IN"/>
         </w:rPr>
         <w:drawing>
           <wp:inline distT="0" distB="0" distL="0" distR="0" wp14:anchorId="3F146741" wp14:editId="0CCA102B">
@@ -210,7 +209,6 @@
         <w:rPr>
           <w:rFonts w:asciiTheme="minorHAnsi" w:hAnsiTheme="minorHAnsi"/>
           <w:noProof/>
-          <w:lang w:bidi="gu-IN"/>
         </w:rPr>
         <w:drawing>
           <wp:inline distT="0" distB="0" distL="0" distR="0" wp14:anchorId="1ED97445" wp14:editId="174E4493">
@@ -523,7 +521,6 @@
               <w:noProof/>
               <w:sz w:val="22"/>
               <w:szCs w:val="22"/>
-              <w:lang w:bidi="gu-IN"/>
             </w:rPr>
           </w:pPr>
           <w:r>
@@ -550,7 +547,7 @@
             </w:rPr>
             <w:fldChar w:fldCharType="separate"/>
           </w:r>
-          <w:hyperlink w:anchor="_Toc413866497" w:history="1">
+          <w:hyperlink w:anchor="_Toc413939285" w:history="1">
             <w:r>
               <w:rPr>
                 <w:rStyle w:val="Hyperlink"/>
@@ -577,7 +574,7 @@
                 <w:noProof/>
                 <w:webHidden/>
               </w:rPr>
-              <w:instrText xml:space="preserve"> PAGEREF _Toc413866497 \h </w:instrText>
+              <w:instrText xml:space="preserve"> PAGEREF _Toc413939285 \h </w:instrText>
             </w:r>
             <w:r>
               <w:rPr>
@@ -620,10 +617,9 @@
               <w:noProof/>
               <w:sz w:val="22"/>
               <w:szCs w:val="22"/>
-              <w:lang w:bidi="gu-IN"/>
             </w:rPr>
           </w:pPr>
-          <w:hyperlink w:anchor="_Toc413866498" w:history="1">
+          <w:hyperlink w:anchor="_Toc413939286" w:history="1">
             <w:r>
               <w:rPr>
                 <w:rStyle w:val="Hyperlink"/>
@@ -637,7 +633,6 @@
                 <w:noProof/>
                 <w:sz w:val="22"/>
                 <w:szCs w:val="22"/>
-                <w:lang w:bidi="gu-IN"/>
               </w:rPr>
               <w:tab/>
             </w:r>
@@ -667,7 +662,7 @@
                 <w:noProof/>
                 <w:webHidden/>
               </w:rPr>
-              <w:instrText xml:space="preserve"> PAGEREF _Toc413866498 \h </w:instrText>
+              <w:instrText xml:space="preserve"> PAGEREF _Toc413939286 \h </w:instrText>
             </w:r>
             <w:r>
               <w:rPr>
@@ -710,10 +705,9 @@
               <w:noProof/>
               <w:sz w:val="22"/>
               <w:szCs w:val="22"/>
-              <w:lang w:bidi="gu-IN"/>
             </w:rPr>
           </w:pPr>
-          <w:hyperlink w:anchor="_Toc413866499" w:history="1">
+          <w:hyperlink w:anchor="_Toc413939287" w:history="1">
             <w:r>
               <w:rPr>
                 <w:rStyle w:val="Hyperlink"/>
@@ -727,7 +721,6 @@
                 <w:noProof/>
                 <w:sz w:val="22"/>
                 <w:szCs w:val="22"/>
-                <w:lang w:bidi="gu-IN"/>
               </w:rPr>
               <w:tab/>
             </w:r>
@@ -757,7 +750,7 @@
                 <w:noProof/>
                 <w:webHidden/>
               </w:rPr>
-              <w:instrText xml:space="preserve"> PAGEREF _Toc413866499 \h </w:instrText>
+              <w:instrText xml:space="preserve"> PAGEREF _Toc413939287 \h </w:instrText>
             </w:r>
             <w:r>
               <w:rPr>
@@ -799,10 +792,9 @@
               <w:noProof/>
               <w:sz w:val="22"/>
               <w:szCs w:val="22"/>
-              <w:lang w:bidi="gu-IN"/>
             </w:rPr>
           </w:pPr>
-          <w:hyperlink w:anchor="_Toc413866500" w:history="1">
+          <w:hyperlink w:anchor="_Toc413939288" w:history="1">
             <w:r>
               <w:rPr>
                 <w:rStyle w:val="Hyperlink"/>
@@ -829,7 +821,7 @@
                 <w:noProof/>
                 <w:webHidden/>
               </w:rPr>
-              <w:instrText xml:space="preserve"> PAGEREF _Toc413866500 \h </w:instrText>
+              <w:instrText xml:space="preserve"> PAGEREF _Toc413939288 \h </w:instrText>
             </w:r>
             <w:r>
               <w:rPr>
@@ -872,10 +864,9 @@
               <w:noProof/>
               <w:sz w:val="22"/>
               <w:szCs w:val="22"/>
-              <w:lang w:bidi="gu-IN"/>
             </w:rPr>
           </w:pPr>
-          <w:hyperlink w:anchor="_Toc413866501" w:history="1">
+          <w:hyperlink w:anchor="_Toc413939289" w:history="1">
             <w:r>
               <w:rPr>
                 <w:rStyle w:val="Hyperlink"/>
@@ -889,7 +880,6 @@
                 <w:noProof/>
                 <w:sz w:val="22"/>
                 <w:szCs w:val="22"/>
-                <w:lang w:bidi="gu-IN"/>
               </w:rPr>
               <w:tab/>
             </w:r>
@@ -919,7 +909,7 @@
                 <w:noProof/>
                 <w:webHidden/>
               </w:rPr>
-              <w:instrText xml:space="preserve"> PAGEREF _Toc413866501 \h </w:instrText>
+              <w:instrText xml:space="preserve"> PAGEREF _Toc413939289 \h </w:instrText>
             </w:r>
             <w:r>
               <w:rPr>
@@ -961,10 +951,9 @@
               <w:noProof/>
               <w:sz w:val="22"/>
               <w:szCs w:val="22"/>
-              <w:lang w:bidi="gu-IN"/>
             </w:rPr>
           </w:pPr>
-          <w:hyperlink w:anchor="_Toc413866502" w:history="1">
+          <w:hyperlink w:anchor="_Toc413939290" w:history="1">
             <w:r>
               <w:rPr>
                 <w:rStyle w:val="Hyperlink"/>
@@ -991,7 +980,7 @@
                 <w:noProof/>
                 <w:webHidden/>
               </w:rPr>
-              <w:instrText xml:space="preserve"> PAGEREF _Toc413866502 \h </w:instrText>
+              <w:instrText xml:space="preserve"> PAGEREF _Toc413939290 \h </w:instrText>
             </w:r>
             <w:r>
               <w:rPr>
@@ -1033,10 +1022,9 @@
               <w:noProof/>
               <w:sz w:val="22"/>
               <w:szCs w:val="22"/>
-              <w:lang w:bidi="gu-IN"/>
             </w:rPr>
           </w:pPr>
-          <w:hyperlink w:anchor="_Toc413866503" w:history="1">
+          <w:hyperlink w:anchor="_Toc413939291" w:history="1">
             <w:r>
               <w:rPr>
                 <w:rStyle w:val="Hyperlink"/>
@@ -1063,7 +1051,7 @@
                 <w:noProof/>
                 <w:webHidden/>
               </w:rPr>
-              <w:instrText xml:space="preserve"> PAGEREF _Toc413866503 \h </w:instrText>
+              <w:instrText xml:space="preserve"> PAGEREF _Toc413939291 \h </w:instrText>
             </w:r>
             <w:r>
               <w:rPr>
@@ -1105,10 +1093,9 @@
               <w:noProof/>
               <w:sz w:val="22"/>
               <w:szCs w:val="22"/>
-              <w:lang w:bidi="gu-IN"/>
             </w:rPr>
           </w:pPr>
-          <w:hyperlink w:anchor="_Toc413866504" w:history="1">
+          <w:hyperlink w:anchor="_Toc413939292" w:history="1">
             <w:r>
               <w:rPr>
                 <w:rStyle w:val="Hyperlink"/>
@@ -1135,7 +1122,7 @@
                 <w:noProof/>
                 <w:webHidden/>
               </w:rPr>
-              <w:instrText xml:space="preserve"> PAGEREF _Toc413866504 \h </w:instrText>
+              <w:instrText xml:space="preserve"> PAGEREF _Toc413939292 \h </w:instrText>
             </w:r>
             <w:r>
               <w:rPr>
@@ -1177,10 +1164,9 @@
               <w:noProof/>
               <w:sz w:val="22"/>
               <w:szCs w:val="22"/>
-              <w:lang w:bidi="gu-IN"/>
             </w:rPr>
           </w:pPr>
-          <w:hyperlink w:anchor="_Toc413866505" w:history="1">
+          <w:hyperlink w:anchor="_Toc413939293" w:history="1">
             <w:r>
               <w:rPr>
                 <w:rStyle w:val="Hyperlink"/>
@@ -1207,7 +1193,7 @@
                 <w:noProof/>
                 <w:webHidden/>
               </w:rPr>
-              <w:instrText xml:space="preserve"> PAGEREF _Toc413866505 \h </w:instrText>
+              <w:instrText xml:space="preserve"> PAGEREF _Toc413939293 \h </w:instrText>
             </w:r>
             <w:r>
               <w:rPr>
@@ -1249,10 +1235,9 @@
               <w:noProof/>
               <w:sz w:val="22"/>
               <w:szCs w:val="22"/>
-              <w:lang w:bidi="gu-IN"/>
             </w:rPr>
           </w:pPr>
-          <w:hyperlink w:anchor="_Toc413866506" w:history="1">
+          <w:hyperlink w:anchor="_Toc413939294" w:history="1">
             <w:r>
               <w:rPr>
                 <w:rStyle w:val="Hyperlink"/>
@@ -1279,7 +1264,7 @@
                 <w:noProof/>
                 <w:webHidden/>
               </w:rPr>
-              <w:instrText xml:space="preserve"> PAGEREF _Toc413866506 \h </w:instrText>
+              <w:instrText xml:space="preserve"> PAGEREF _Toc413939294 \h </w:instrText>
             </w:r>
             <w:r>
               <w:rPr>
@@ -1321,10 +1306,9 @@
               <w:noProof/>
               <w:sz w:val="22"/>
               <w:szCs w:val="22"/>
-              <w:lang w:bidi="gu-IN"/>
             </w:rPr>
           </w:pPr>
-          <w:hyperlink w:anchor="_Toc413866507" w:history="1">
+          <w:hyperlink w:anchor="_Toc413939295" w:history="1">
             <w:r>
               <w:rPr>
                 <w:rStyle w:val="Hyperlink"/>
@@ -1351,7 +1335,7 @@
                 <w:noProof/>
                 <w:webHidden/>
               </w:rPr>
-              <w:instrText xml:space="preserve"> PAGEREF _Toc413866507 \h </w:instrText>
+              <w:instrText xml:space="preserve"> PAGEREF _Toc413939295 \h </w:instrText>
             </w:r>
             <w:r>
               <w:rPr>
@@ -1393,10 +1377,9 @@
               <w:noProof/>
               <w:sz w:val="22"/>
               <w:szCs w:val="22"/>
-              <w:lang w:bidi="gu-IN"/>
             </w:rPr>
           </w:pPr>
-          <w:hyperlink w:anchor="_Toc413866508" w:history="1">
+          <w:hyperlink w:anchor="_Toc413939296" w:history="1">
             <w:r>
               <w:rPr>
                 <w:rStyle w:val="Hyperlink"/>
@@ -1423,7 +1406,7 @@
                 <w:noProof/>
                 <w:webHidden/>
               </w:rPr>
-              <w:instrText xml:space="preserve"> PAGEREF _Toc413866508 \h </w:instrText>
+              <w:instrText xml:space="preserve"> PAGEREF _Toc413939296 \h </w:instrText>
             </w:r>
             <w:r>
               <w:rPr>
@@ -1443,7 +1426,7 @@
                 <w:noProof/>
                 <w:webHidden/>
               </w:rPr>
-              <w:t>3</w:t>
+              <w:t>4</w:t>
             </w:r>
             <w:r>
               <w:rPr>
@@ -1465,10 +1448,9 @@
               <w:noProof/>
               <w:sz w:val="22"/>
               <w:szCs w:val="22"/>
-              <w:lang w:bidi="gu-IN"/>
             </w:rPr>
           </w:pPr>
-          <w:hyperlink w:anchor="_Toc413866509" w:history="1">
+          <w:hyperlink w:anchor="_Toc413939297" w:history="1">
             <w:r>
               <w:rPr>
                 <w:rStyle w:val="Hyperlink"/>
@@ -1495,7 +1477,7 @@
                 <w:noProof/>
                 <w:webHidden/>
               </w:rPr>
-              <w:instrText xml:space="preserve"> PAGEREF _Toc413866509 \h </w:instrText>
+              <w:instrText xml:space="preserve"> PAGEREF _Toc413939297 \h </w:instrText>
             </w:r>
             <w:r>
               <w:rPr>
@@ -1537,10 +1519,9 @@
               <w:noProof/>
               <w:sz w:val="22"/>
               <w:szCs w:val="22"/>
-              <w:lang w:bidi="gu-IN"/>
             </w:rPr>
           </w:pPr>
-          <w:hyperlink w:anchor="_Toc413866510" w:history="1">
+          <w:hyperlink w:anchor="_Toc413939298" w:history="1">
             <w:r>
               <w:rPr>
                 <w:rStyle w:val="Hyperlink"/>
@@ -1567,7 +1548,7 @@
                 <w:noProof/>
                 <w:webHidden/>
               </w:rPr>
-              <w:instrText xml:space="preserve"> PAGEREF _Toc413866510 \h </w:instrText>
+              <w:instrText xml:space="preserve"> PAGEREF _Toc413939298 \h </w:instrText>
             </w:r>
             <w:r>
               <w:rPr>
@@ -1587,7 +1568,7 @@
                 <w:noProof/>
                 <w:webHidden/>
               </w:rPr>
-              <w:t>4</w:t>
+              <w:t>5</w:t>
             </w:r>
             <w:r>
               <w:rPr>
@@ -1609,10 +1590,9 @@
               <w:noProof/>
               <w:sz w:val="22"/>
               <w:szCs w:val="22"/>
-              <w:lang w:bidi="gu-IN"/>
             </w:rPr>
           </w:pPr>
-          <w:hyperlink w:anchor="_Toc413866511" w:history="1">
+          <w:hyperlink w:anchor="_Toc413939299" w:history="1">
             <w:r>
               <w:rPr>
                 <w:rStyle w:val="Hyperlink"/>
@@ -1639,7 +1619,7 @@
                 <w:noProof/>
                 <w:webHidden/>
               </w:rPr>
-              <w:instrText xml:space="preserve"> PAGEREF _Toc413866511 \h </w:instrText>
+              <w:instrText xml:space="preserve"> PAGEREF _Toc413939299 \h </w:instrText>
             </w:r>
             <w:r>
               <w:rPr>
@@ -1681,10 +1661,9 @@
               <w:noProof/>
               <w:sz w:val="22"/>
               <w:szCs w:val="22"/>
-              <w:lang w:bidi="gu-IN"/>
             </w:rPr>
           </w:pPr>
-          <w:hyperlink w:anchor="_Toc413866512" w:history="1">
+          <w:hyperlink w:anchor="_Toc413939300" w:history="1">
             <w:r>
               <w:rPr>
                 <w:rStyle w:val="Hyperlink"/>
@@ -1711,7 +1690,7 @@
                 <w:noProof/>
                 <w:webHidden/>
               </w:rPr>
-              <w:instrText xml:space="preserve"> PAGEREF _Toc413866512 \h </w:instrText>
+              <w:instrText xml:space="preserve"> PAGEREF _Toc413939300 \h </w:instrText>
             </w:r>
             <w:r>
               <w:rPr>
@@ -1731,7 +1710,7 @@
                 <w:noProof/>
                 <w:webHidden/>
               </w:rPr>
-              <w:t>5</w:t>
+              <w:t>6</w:t>
             </w:r>
             <w:r>
               <w:rPr>
@@ -1753,10 +1732,9 @@
               <w:noProof/>
               <w:sz w:val="22"/>
               <w:szCs w:val="22"/>
-              <w:lang w:bidi="gu-IN"/>
             </w:rPr>
           </w:pPr>
-          <w:hyperlink w:anchor="_Toc413866513" w:history="1">
+          <w:hyperlink w:anchor="_Toc413939301" w:history="1">
             <w:r>
               <w:rPr>
                 <w:rStyle w:val="Hyperlink"/>
@@ -1783,7 +1761,7 @@
                 <w:noProof/>
                 <w:webHidden/>
               </w:rPr>
-              <w:instrText xml:space="preserve"> PAGEREF _Toc413866513 \h </w:instrText>
+              <w:instrText xml:space="preserve"> PAGEREF _Toc413939301 \h </w:instrText>
             </w:r>
             <w:r>
               <w:rPr>
@@ -1825,10 +1803,9 @@
               <w:noProof/>
               <w:sz w:val="22"/>
               <w:szCs w:val="22"/>
-              <w:lang w:bidi="gu-IN"/>
             </w:rPr>
           </w:pPr>
-          <w:hyperlink w:anchor="_Toc413866514" w:history="1">
+          <w:hyperlink w:anchor="_Toc413939302" w:history="1">
             <w:r>
               <w:rPr>
                 <w:rStyle w:val="Hyperlink"/>
@@ -1855,7 +1832,7 @@
                 <w:noProof/>
                 <w:webHidden/>
               </w:rPr>
-              <w:instrText xml:space="preserve"> PAGEREF _Toc413866514 \h </w:instrText>
+              <w:instrText xml:space="preserve"> PAGEREF _Toc413939302 \h </w:instrText>
             </w:r>
             <w:r>
               <w:rPr>
@@ -1897,10 +1874,9 @@
               <w:noProof/>
               <w:sz w:val="22"/>
               <w:szCs w:val="22"/>
-              <w:lang w:bidi="gu-IN"/>
             </w:rPr>
           </w:pPr>
-          <w:hyperlink w:anchor="_Toc413866515" w:history="1">
+          <w:hyperlink w:anchor="_Toc413939303" w:history="1">
             <w:r>
               <w:rPr>
                 <w:rStyle w:val="Hyperlink"/>
@@ -1927,7 +1903,7 @@
                 <w:noProof/>
                 <w:webHidden/>
               </w:rPr>
-              <w:instrText xml:space="preserve"> PAGEREF _Toc413866515 \h </w:instrText>
+              <w:instrText xml:space="preserve"> PAGEREF _Toc413939303 \h </w:instrText>
             </w:r>
             <w:r>
               <w:rPr>
@@ -1969,10 +1945,9 @@
               <w:noProof/>
               <w:sz w:val="22"/>
               <w:szCs w:val="22"/>
-              <w:lang w:bidi="gu-IN"/>
             </w:rPr>
           </w:pPr>
-          <w:hyperlink w:anchor="_Toc413866516" w:history="1">
+          <w:hyperlink w:anchor="_Toc413939304" w:history="1">
             <w:r>
               <w:rPr>
                 <w:rStyle w:val="Hyperlink"/>
@@ -1999,7 +1974,7 @@
                 <w:noProof/>
                 <w:webHidden/>
               </w:rPr>
-              <w:instrText xml:space="preserve"> PAGEREF _Toc413866516 \h </w:instrText>
+              <w:instrText xml:space="preserve"> PAGEREF _Toc413939304 \h </w:instrText>
             </w:r>
             <w:r>
               <w:rPr>
@@ -2042,10 +2017,9 @@
               <w:noProof/>
               <w:sz w:val="22"/>
               <w:szCs w:val="22"/>
-              <w:lang w:bidi="gu-IN"/>
             </w:rPr>
           </w:pPr>
-          <w:hyperlink w:anchor="_Toc413866517" w:history="1">
+          <w:hyperlink w:anchor="_Toc413939305" w:history="1">
             <w:r>
               <w:rPr>
                 <w:rStyle w:val="Hyperlink"/>
@@ -2059,7 +2033,6 @@
                 <w:noProof/>
                 <w:sz w:val="22"/>
                 <w:szCs w:val="22"/>
-                <w:lang w:bidi="gu-IN"/>
               </w:rPr>
               <w:tab/>
             </w:r>
@@ -2089,7 +2062,7 @@
                 <w:noProof/>
                 <w:webHidden/>
               </w:rPr>
-              <w:instrText xml:space="preserve"> PAGEREF _Toc413866517 \h </w:instrText>
+              <w:instrText xml:space="preserve"> PAGEREF _Toc413939305 \h </w:instrText>
             </w:r>
             <w:r>
               <w:rPr>
@@ -2131,10 +2104,9 @@
               <w:noProof/>
               <w:sz w:val="22"/>
               <w:szCs w:val="22"/>
-              <w:lang w:bidi="gu-IN"/>
             </w:rPr>
           </w:pPr>
-          <w:hyperlink w:anchor="_Toc413866518" w:history="1">
+          <w:hyperlink w:anchor="_Toc413939306" w:history="1">
             <w:r>
               <w:rPr>
                 <w:rStyle w:val="Hyperlink"/>
@@ -2161,7 +2133,7 @@
                 <w:noProof/>
                 <w:webHidden/>
               </w:rPr>
-              <w:instrText xml:space="preserve"> PAGEREF _Toc413866518 \h </w:instrText>
+              <w:instrText xml:space="preserve"> PAGEREF _Toc413939306 \h </w:instrText>
             </w:r>
             <w:r>
               <w:rPr>
@@ -2204,10 +2176,9 @@
               <w:noProof/>
               <w:sz w:val="22"/>
               <w:szCs w:val="22"/>
-              <w:lang w:bidi="gu-IN"/>
             </w:rPr>
           </w:pPr>
-          <w:hyperlink w:anchor="_Toc413866519" w:history="1">
+          <w:hyperlink w:anchor="_Toc413939307" w:history="1">
             <w:r>
               <w:rPr>
                 <w:rStyle w:val="Hyperlink"/>
@@ -2221,7 +2192,6 @@
                 <w:noProof/>
                 <w:sz w:val="22"/>
                 <w:szCs w:val="22"/>
-                <w:lang w:bidi="gu-IN"/>
               </w:rPr>
               <w:tab/>
             </w:r>
@@ -2251,7 +2221,7 @@
                 <w:noProof/>
                 <w:webHidden/>
               </w:rPr>
-              <w:instrText xml:space="preserve"> PAGEREF _Toc413866519 \h </w:instrText>
+              <w:instrText xml:space="preserve"> PAGEREF _Toc413939307 \h </w:instrText>
             </w:r>
             <w:r>
               <w:rPr>
@@ -2293,10 +2263,9 @@
               <w:noProof/>
               <w:sz w:val="22"/>
               <w:szCs w:val="22"/>
-              <w:lang w:bidi="gu-IN"/>
             </w:rPr>
           </w:pPr>
-          <w:hyperlink w:anchor="_Toc413866520" w:history="1">
+          <w:hyperlink w:anchor="_Toc413939308" w:history="1">
             <w:r>
               <w:rPr>
                 <w:rStyle w:val="Hyperlink"/>
@@ -2323,7 +2292,7 @@
                 <w:noProof/>
                 <w:webHidden/>
               </w:rPr>
-              <w:instrText xml:space="preserve"> PAGEREF _Toc413866520 \h </w:instrText>
+              <w:instrText xml:space="preserve"> PAGEREF _Toc413939308 \h </w:instrText>
             </w:r>
             <w:r>
               <w:rPr>
@@ -2365,10 +2334,9 @@
               <w:noProof/>
               <w:sz w:val="22"/>
               <w:szCs w:val="22"/>
-              <w:lang w:bidi="gu-IN"/>
             </w:rPr>
           </w:pPr>
-          <w:hyperlink w:anchor="_Toc413866521" w:history="1">
+          <w:hyperlink w:anchor="_Toc413939309" w:history="1">
             <w:r>
               <w:rPr>
                 <w:rStyle w:val="Hyperlink"/>
@@ -2395,7 +2363,7 @@
                 <w:noProof/>
                 <w:webHidden/>
               </w:rPr>
-              <w:instrText xml:space="preserve"> PAGEREF _Toc413866521 \h </w:instrText>
+              <w:instrText xml:space="preserve"> PAGEREF _Toc413939309 \h </w:instrText>
             </w:r>
             <w:r>
               <w:rPr>
@@ -2437,10 +2405,9 @@
               <w:noProof/>
               <w:sz w:val="22"/>
               <w:szCs w:val="22"/>
-              <w:lang w:bidi="gu-IN"/>
             </w:rPr>
           </w:pPr>
-          <w:hyperlink w:anchor="_Toc413866522" w:history="1">
+          <w:hyperlink w:anchor="_Toc413939310" w:history="1">
             <w:r>
               <w:rPr>
                 <w:rStyle w:val="Hyperlink"/>
@@ -2467,7 +2434,7 @@
                 <w:noProof/>
                 <w:webHidden/>
               </w:rPr>
-              <w:instrText xml:space="preserve"> PAGEREF _Toc413866522 \h </w:instrText>
+              <w:instrText xml:space="preserve"> PAGEREF _Toc413939310 \h </w:instrText>
             </w:r>
             <w:r>
               <w:rPr>
@@ -2509,10 +2476,9 @@
               <w:noProof/>
               <w:sz w:val="22"/>
               <w:szCs w:val="22"/>
-              <w:lang w:bidi="gu-IN"/>
             </w:rPr>
           </w:pPr>
-          <w:hyperlink w:anchor="_Toc413866523" w:history="1">
+          <w:hyperlink w:anchor="_Toc413939311" w:history="1">
             <w:r>
               <w:rPr>
                 <w:rStyle w:val="Hyperlink"/>
@@ -2539,7 +2505,7 @@
                 <w:noProof/>
                 <w:webHidden/>
               </w:rPr>
-              <w:instrText xml:space="preserve"> PAGEREF _Toc413866523 \h </w:instrText>
+              <w:instrText xml:space="preserve"> PAGEREF _Toc413939311 \h </w:instrText>
             </w:r>
             <w:r>
               <w:rPr>
@@ -2581,10 +2547,9 @@
               <w:noProof/>
               <w:sz w:val="22"/>
               <w:szCs w:val="22"/>
-              <w:lang w:bidi="gu-IN"/>
             </w:rPr>
           </w:pPr>
-          <w:hyperlink w:anchor="_Toc413866524" w:history="1">
+          <w:hyperlink w:anchor="_Toc413939312" w:history="1">
             <w:r>
               <w:rPr>
                 <w:rStyle w:val="Hyperlink"/>
@@ -2611,7 +2576,7 @@
                 <w:noProof/>
                 <w:webHidden/>
               </w:rPr>
-              <w:instrText xml:space="preserve"> PAGEREF _Toc413866524 \h </w:instrText>
+              <w:instrText xml:space="preserve"> PAGEREF _Toc413939312 \h </w:instrText>
             </w:r>
             <w:r>
               <w:rPr>
@@ -2653,10 +2618,9 @@
               <w:noProof/>
               <w:sz w:val="22"/>
               <w:szCs w:val="22"/>
-              <w:lang w:bidi="gu-IN"/>
             </w:rPr>
           </w:pPr>
-          <w:hyperlink w:anchor="_Toc413866525" w:history="1">
+          <w:hyperlink w:anchor="_Toc413939313" w:history="1">
             <w:r>
               <w:rPr>
                 <w:rStyle w:val="Hyperlink"/>
@@ -2683,7 +2647,7 @@
                 <w:noProof/>
                 <w:webHidden/>
               </w:rPr>
-              <w:instrText xml:space="preserve"> PAGEREF _Toc413866525 \h </w:instrText>
+              <w:instrText xml:space="preserve"> PAGEREF _Toc413939313 \h </w:instrText>
             </w:r>
             <w:r>
               <w:rPr>
@@ -2725,10 +2689,9 @@
               <w:noProof/>
               <w:sz w:val="22"/>
               <w:szCs w:val="22"/>
-              <w:lang w:bidi="gu-IN"/>
             </w:rPr>
           </w:pPr>
-          <w:hyperlink w:anchor="_Toc413866526" w:history="1">
+          <w:hyperlink w:anchor="_Toc413939314" w:history="1">
             <w:r>
               <w:rPr>
                 <w:rStyle w:val="Hyperlink"/>
@@ -2755,7 +2718,7 @@
                 <w:noProof/>
                 <w:webHidden/>
               </w:rPr>
-              <w:instrText xml:space="preserve"> PAGEREF _Toc413866526 \h </w:instrText>
+              <w:instrText xml:space="preserve"> PAGEREF _Toc413939314 \h </w:instrText>
             </w:r>
             <w:r>
               <w:rPr>
@@ -2797,10 +2760,9 @@
               <w:noProof/>
               <w:sz w:val="22"/>
               <w:szCs w:val="22"/>
-              <w:lang w:bidi="gu-IN"/>
             </w:rPr>
           </w:pPr>
-          <w:hyperlink w:anchor="_Toc413866527" w:history="1">
+          <w:hyperlink w:anchor="_Toc413939315" w:history="1">
             <w:r>
               <w:rPr>
                 <w:rStyle w:val="Hyperlink"/>
@@ -2827,7 +2789,7 @@
                 <w:noProof/>
                 <w:webHidden/>
               </w:rPr>
-              <w:instrText xml:space="preserve"> PAGEREF _Toc413866527 \h </w:instrText>
+              <w:instrText xml:space="preserve"> PAGEREF _Toc413939315 \h </w:instrText>
             </w:r>
             <w:r>
               <w:rPr>
@@ -2869,10 +2831,9 @@
               <w:noProof/>
               <w:sz w:val="22"/>
               <w:szCs w:val="22"/>
-              <w:lang w:bidi="gu-IN"/>
             </w:rPr>
           </w:pPr>
-          <w:hyperlink w:anchor="_Toc413866528" w:history="1">
+          <w:hyperlink w:anchor="_Toc413939316" w:history="1">
             <w:r>
               <w:rPr>
                 <w:rStyle w:val="Hyperlink"/>
@@ -2899,7 +2860,7 @@
                 <w:noProof/>
                 <w:webHidden/>
               </w:rPr>
-              <w:instrText xml:space="preserve"> PAGEREF _Toc413866528 \h </w:instrText>
+              <w:instrText xml:space="preserve"> PAGEREF _Toc413939316 \h </w:instrText>
             </w:r>
             <w:r>
               <w:rPr>
@@ -2941,10 +2902,9 @@
               <w:noProof/>
               <w:sz w:val="22"/>
               <w:szCs w:val="22"/>
-              <w:lang w:bidi="gu-IN"/>
             </w:rPr>
           </w:pPr>
-          <w:hyperlink w:anchor="_Toc413866529" w:history="1">
+          <w:hyperlink w:anchor="_Toc413939317" w:history="1">
             <w:r>
               <w:rPr>
                 <w:rStyle w:val="Hyperlink"/>
@@ -2971,7 +2931,7 @@
                 <w:noProof/>
                 <w:webHidden/>
               </w:rPr>
-              <w:instrText xml:space="preserve"> PAGEREF _Toc413866529 \h </w:instrText>
+              <w:instrText xml:space="preserve"> PAGEREF _Toc413939317 \h </w:instrText>
             </w:r>
             <w:r>
               <w:rPr>
@@ -3013,10 +2973,9 @@
               <w:noProof/>
               <w:sz w:val="22"/>
               <w:szCs w:val="22"/>
-              <w:lang w:bidi="gu-IN"/>
             </w:rPr>
           </w:pPr>
-          <w:hyperlink w:anchor="_Toc413866530" w:history="1">
+          <w:hyperlink w:anchor="_Toc413939318" w:history="1">
             <w:r>
               <w:rPr>
                 <w:rStyle w:val="Hyperlink"/>
@@ -3043,7 +3002,7 @@
                 <w:noProof/>
                 <w:webHidden/>
               </w:rPr>
-              <w:instrText xml:space="preserve"> PAGEREF _Toc413866530 \h </w:instrText>
+              <w:instrText xml:space="preserve"> PAGEREF _Toc413939318 \h </w:instrText>
             </w:r>
             <w:r>
               <w:rPr>
@@ -3085,10 +3044,9 @@
               <w:noProof/>
               <w:sz w:val="22"/>
               <w:szCs w:val="22"/>
-              <w:lang w:bidi="gu-IN"/>
             </w:rPr>
           </w:pPr>
-          <w:hyperlink w:anchor="_Toc413866531" w:history="1">
+          <w:hyperlink w:anchor="_Toc413939319" w:history="1">
             <w:r>
               <w:rPr>
                 <w:rStyle w:val="Hyperlink"/>
@@ -3115,7 +3073,7 @@
                 <w:noProof/>
                 <w:webHidden/>
               </w:rPr>
-              <w:instrText xml:space="preserve"> PAGEREF _Toc413866531 \h </w:instrText>
+              <w:instrText xml:space="preserve"> PAGEREF _Toc413939319 \h </w:instrText>
             </w:r>
             <w:r>
               <w:rPr>
@@ -3157,10 +3115,9 @@
               <w:noProof/>
               <w:sz w:val="22"/>
               <w:szCs w:val="22"/>
-              <w:lang w:bidi="gu-IN"/>
             </w:rPr>
           </w:pPr>
-          <w:hyperlink w:anchor="_Toc413866532" w:history="1">
+          <w:hyperlink w:anchor="_Toc413939320" w:history="1">
             <w:r>
               <w:rPr>
                 <w:rStyle w:val="Hyperlink"/>
@@ -3187,7 +3144,7 @@
                 <w:noProof/>
                 <w:webHidden/>
               </w:rPr>
-              <w:instrText xml:space="preserve"> PAGEREF _Toc413866532 \h </w:instrText>
+              <w:instrText xml:space="preserve"> PAGEREF _Toc413939320 \h </w:instrText>
             </w:r>
             <w:r>
               <w:rPr>
@@ -3229,10 +3186,9 @@
               <w:noProof/>
               <w:sz w:val="22"/>
               <w:szCs w:val="22"/>
-              <w:lang w:bidi="gu-IN"/>
             </w:rPr>
           </w:pPr>
-          <w:hyperlink w:anchor="_Toc413866533" w:history="1">
+          <w:hyperlink w:anchor="_Toc413939321" w:history="1">
             <w:r>
               <w:rPr>
                 <w:rStyle w:val="Hyperlink"/>
@@ -3259,7 +3215,7 @@
                 <w:noProof/>
                 <w:webHidden/>
               </w:rPr>
-              <w:instrText xml:space="preserve"> PAGEREF _Toc413866533 \h </w:instrText>
+              <w:instrText xml:space="preserve"> PAGEREF _Toc413939321 \h </w:instrText>
             </w:r>
             <w:r>
               <w:rPr>
@@ -3346,7 +3302,7 @@
       </w:r>
       <w:bookmarkStart w:id="0" w:name="_Toc411891501"/>
       <w:bookmarkStart w:id="1" w:name="_Toc506458771"/>
-      <w:bookmarkStart w:id="2" w:name="_Toc413866497"/>
+      <w:bookmarkStart w:id="2" w:name="_Toc413939285"/>
       <w:r>
         <w:rPr>
           <w:rFonts w:asciiTheme="minorHAnsi" w:eastAsia="Times" w:hAnsiTheme="minorHAnsi"/>
@@ -3391,7 +3347,7 @@
       </w:pPr>
       <w:bookmarkStart w:id="3" w:name="_Toc411891502"/>
       <w:bookmarkStart w:id="4" w:name="_Toc506458772"/>
-      <w:bookmarkStart w:id="5" w:name="_Toc413866498"/>
+      <w:bookmarkStart w:id="5" w:name="_Toc413939286"/>
       <w:r>
         <w:rPr>
           <w:rFonts w:asciiTheme="minorHAnsi" w:hAnsiTheme="minorHAnsi"/>
@@ -3503,7 +3459,7 @@
           <w:rFonts w:asciiTheme="minorHAnsi" w:hAnsiTheme="minorHAnsi"/>
         </w:rPr>
       </w:pPr>
-      <w:bookmarkStart w:id="6" w:name="_Toc413866499"/>
+      <w:bookmarkStart w:id="6" w:name="_Toc413939287"/>
       <w:r>
         <w:rPr>
           <w:rFonts w:asciiTheme="minorHAnsi" w:hAnsiTheme="minorHAnsi"/>
@@ -3691,7 +3647,7 @@
           <w:rFonts w:asciiTheme="minorHAnsi" w:hAnsiTheme="minorHAnsi"/>
         </w:rPr>
       </w:pPr>
-      <w:bookmarkStart w:id="7" w:name="_Toc413866500"/>
+      <w:bookmarkStart w:id="7" w:name="_Toc413939288"/>
       <w:r>
         <w:rPr>
           <w:rFonts w:asciiTheme="minorHAnsi" w:eastAsia="Times" w:hAnsiTheme="minorHAnsi"/>
@@ -3936,7 +3892,7 @@
           <w:rFonts w:asciiTheme="minorHAnsi" w:hAnsiTheme="minorHAnsi"/>
         </w:rPr>
       </w:pPr>
-      <w:bookmarkStart w:id="8" w:name="_Toc413866501"/>
+      <w:bookmarkStart w:id="8" w:name="_Toc413939289"/>
       <w:r>
         <w:rPr>
           <w:rFonts w:asciiTheme="minorHAnsi" w:hAnsiTheme="minorHAnsi"/>
@@ -4207,7 +4163,7 @@
           <w:rFonts w:asciiTheme="minorHAnsi" w:hAnsiTheme="minorHAnsi"/>
         </w:rPr>
       </w:pPr>
-      <w:bookmarkStart w:id="9" w:name="_Toc413866502"/>
+      <w:bookmarkStart w:id="9" w:name="_Toc413939290"/>
       <w:r>
         <w:rPr>
           <w:rFonts w:asciiTheme="minorHAnsi" w:hAnsiTheme="minorHAnsi"/>
@@ -4232,7 +4188,7 @@
           <w:rFonts w:asciiTheme="minorHAnsi" w:hAnsiTheme="minorHAnsi"/>
         </w:rPr>
       </w:pPr>
-      <w:bookmarkStart w:id="11" w:name="_Toc413866503"/>
+      <w:bookmarkStart w:id="11" w:name="_Toc413939291"/>
       <w:r>
         <w:rPr>
           <w:rFonts w:asciiTheme="minorHAnsi" w:hAnsiTheme="minorHAnsi"/>
@@ -4333,7 +4289,7 @@
           <w:rFonts w:asciiTheme="minorHAnsi" w:hAnsiTheme="minorHAnsi"/>
         </w:rPr>
       </w:pPr>
-      <w:bookmarkStart w:id="12" w:name="_Toc413866504"/>
+      <w:bookmarkStart w:id="12" w:name="_Toc413939292"/>
       <w:r>
         <w:rPr>
           <w:rFonts w:asciiTheme="minorHAnsi" w:hAnsiTheme="minorHAnsi"/>
@@ -4437,7 +4393,7 @@
           <w:rFonts w:asciiTheme="minorHAnsi" w:hAnsiTheme="minorHAnsi"/>
         </w:rPr>
       </w:pPr>
-      <w:bookmarkStart w:id="13" w:name="_Toc413866505"/>
+      <w:bookmarkStart w:id="13" w:name="_Toc413939293"/>
       <w:r>
         <w:rPr>
           <w:rFonts w:asciiTheme="minorHAnsi" w:hAnsiTheme="minorHAnsi"/>
@@ -4724,7 +4680,7 @@
           <w:rFonts w:asciiTheme="minorHAnsi" w:hAnsiTheme="minorHAnsi"/>
         </w:rPr>
       </w:pPr>
-      <w:bookmarkStart w:id="14" w:name="_Toc413866506"/>
+      <w:bookmarkStart w:id="14" w:name="_Toc413939294"/>
       <w:r>
         <w:rPr>
           <w:rFonts w:asciiTheme="minorHAnsi" w:hAnsiTheme="minorHAnsi"/>
@@ -4759,7 +4715,7 @@
         </w:rPr>
       </w:pPr>
       <w:bookmarkStart w:id="15" w:name="_Toc413492201"/>
-      <w:bookmarkStart w:id="16" w:name="_Toc413866507"/>
+      <w:bookmarkStart w:id="16" w:name="_Toc413939295"/>
       <w:r>
         <w:rPr>
           <w:rFonts w:asciiTheme="minorHAnsi" w:hAnsiTheme="minorHAnsi"/>
@@ -4783,7 +4739,15 @@
           <w:sz w:val="22"/>
           <w:szCs w:val="22"/>
         </w:rPr>
-        <w:t>Below is a 4+1 architectural logic view designed to orient those interested in the web application’s logical design to the sections of this document dealing with class, development, process, and physical views of the system architecture.  Following are specific subsections on the hardware, software, security, and communication architectures of the system, as well as a section detailing the system architecture’s impact on the web application’s performance</w:t>
+        <w:t>Below is a system-level</w:t>
+      </w:r>
+      <w:r>
+        <w:rPr>
+          <w:rFonts w:asciiTheme="minorHAnsi" w:hAnsiTheme="minorHAnsi"/>
+          <w:sz w:val="22"/>
+          <w:szCs w:val="22"/>
+        </w:rPr>
+        <w:t xml:space="preserve"> logic view designed to orient those interested in the web application’s logical design to the sections of this document dealing with class, development, process, and physical views of the system architecture.  Following are specific subsections on the hardware, software, security, and communication architectures of the system, as well as a section detailing the system architecture’s impact on the web application’s performance</w:t>
       </w:r>
       <w:bookmarkStart w:id="17" w:name="_Toc413713278"/>
       <w:bookmarkStart w:id="18" w:name="_Toc413715948"/>
@@ -4797,18 +4761,19 @@
         </w:rPr>
         <w:t>.</w:t>
       </w:r>
+      <w:r>
+        <w:rPr>
+          <w:rFonts w:asciiTheme="minorHAnsi" w:hAnsiTheme="minorHAnsi"/>
+          <w:sz w:val="22"/>
+          <w:szCs w:val="22"/>
+        </w:rPr>
+        <w:t xml:space="preserve"> </w:t>
+      </w:r>
+      <w:bookmarkStart w:id="19" w:name="_GoBack"/>
+      <w:bookmarkEnd w:id="19"/>
     </w:p>
     <w:p>
       <w:pPr>
-        <w:rPr>
-          <w:rFonts w:asciiTheme="minorHAnsi" w:hAnsiTheme="minorHAnsi"/>
-          <w:sz w:val="22"/>
-          <w:szCs w:val="22"/>
-        </w:rPr>
-      </w:pPr>
-    </w:p>
-    <w:p>
-      <w:pPr>
         <w:jc w:val="center"/>
         <w:rPr>
           <w:rFonts w:asciiTheme="minorHAnsi" w:hAnsiTheme="minorHAnsi"/>
@@ -4817,7 +4782,7 @@
         </w:rPr>
       </w:pPr>
       <w:r>
-        <w:object w:dxaOrig="9375" w:dyaOrig="7545" w14:anchorId="499F25FB">
+        <w:object w:dxaOrig="10200" w:dyaOrig="10501" w14:anchorId="2D37A6C3">
           <v:shapetype id="_x0000_t75" coordsize="21600,21600" o:spt="75" o:preferrelative="t" path="m@4@5l@4@11@9@11@9@5xe" filled="f" stroked="f">
             <v:stroke joinstyle="miter"/>
             <v:formulas>
@@ -4837,10 +4802,10 @@
             <v:path o:extrusionok="f" gradientshapeok="t" o:connecttype="rect"/>
             <o:lock v:ext="edit" aspectratio="t"/>
           </v:shapetype>
-          <v:shape id="_x0000_i1026" type="#_x0000_t75" style="width:316.5pt;height:214.5pt" o:ole="">
+          <v:shape id="_x0000_i1026" type="#_x0000_t75" style="width:468pt;height:481.5pt" o:ole="">
             <v:imagedata r:id="rId20" o:title=""/>
           </v:shape>
-          <o:OLEObject Type="Embed" ProgID="Visio.Drawing.15" ShapeID="_x0000_i1026" DrawAspect="Content" ObjectID="_1487609780" r:id="rId21"/>
+          <o:OLEObject Type="Embed" ProgID="Visio.Drawing.15" ShapeID="_x0000_i1026" DrawAspect="Content" ObjectID="_1487681423" r:id="rId21"/>
         </w:object>
       </w:r>
     </w:p>
@@ -4851,14 +4816,15 @@
           <w:rFonts w:asciiTheme="minorHAnsi" w:hAnsiTheme="minorHAnsi"/>
         </w:rPr>
       </w:pPr>
-      <w:bookmarkStart w:id="19" w:name="_Toc413866508"/>
-      <w:r>
-        <w:rPr>
-          <w:rFonts w:asciiTheme="minorHAnsi" w:hAnsiTheme="minorHAnsi"/>
-        </w:rPr>
+      <w:bookmarkStart w:id="20" w:name="_Toc413939296"/>
+      <w:r>
+        <w:rPr>
+          <w:rFonts w:asciiTheme="minorHAnsi" w:hAnsiTheme="minorHAnsi"/>
+        </w:rPr>
+        <w:lastRenderedPageBreak/>
         <w:t>3.2 Hardware Architecture</w:t>
       </w:r>
-      <w:bookmarkEnd w:id="19"/>
+      <w:bookmarkEnd w:id="20"/>
     </w:p>
     <w:p>
       <w:pPr>
@@ -4932,7 +4898,7 @@
           <v:shape id="_x0000_i1027" type="#_x0000_t75" style="width:467.25pt;height:137.25pt" o:ole="">
             <v:imagedata r:id="rId22" o:title=""/>
           </v:shape>
-          <o:OLEObject Type="Embed" ProgID="Visio.Drawing.15" ShapeID="_x0000_i1027" DrawAspect="Content" ObjectID="_1487609781" r:id="rId23"/>
+          <o:OLEObject Type="Embed" ProgID="Visio.Drawing.15" ShapeID="_x0000_i1027" DrawAspect="Content" ObjectID="_1487681424" r:id="rId23"/>
         </w:object>
       </w:r>
     </w:p>
@@ -4943,14 +4909,14 @@
           <w:rFonts w:asciiTheme="minorHAnsi" w:hAnsiTheme="minorHAnsi"/>
         </w:rPr>
       </w:pPr>
-      <w:bookmarkStart w:id="20" w:name="_Toc413866509"/>
+      <w:bookmarkStart w:id="21" w:name="_Toc413939297"/>
       <w:r>
         <w:rPr>
           <w:rFonts w:asciiTheme="minorHAnsi" w:hAnsiTheme="minorHAnsi"/>
         </w:rPr>
         <w:t>3.3 Software Architecture</w:t>
       </w:r>
-      <w:bookmarkEnd w:id="20"/>
+      <w:bookmarkEnd w:id="21"/>
     </w:p>
     <w:p>
       <w:pPr>
@@ -5038,7 +5004,7 @@
           <v:shape id="_x0000_i1028" type="#_x0000_t75" style="width:463.5pt;height:202.5pt" o:ole="">
             <v:imagedata r:id="rId24" o:title=""/>
           </v:shape>
-          <o:OLEObject Type="Embed" ProgID="Visio.Drawing.15" ShapeID="_x0000_i1028" DrawAspect="Content" ObjectID="_1487609782" r:id="rId25"/>
+          <o:OLEObject Type="Embed" ProgID="Visio.Drawing.15" ShapeID="_x0000_i1028" DrawAspect="Content" ObjectID="_1487681425" r:id="rId25"/>
         </w:object>
       </w:r>
     </w:p>
@@ -5049,14 +5015,14 @@
           <w:rFonts w:asciiTheme="minorHAnsi" w:hAnsiTheme="minorHAnsi"/>
         </w:rPr>
       </w:pPr>
-      <w:bookmarkStart w:id="21" w:name="_Toc413866510"/>
+      <w:bookmarkStart w:id="22" w:name="_Toc413939298"/>
       <w:r>
         <w:rPr>
           <w:rFonts w:asciiTheme="minorHAnsi" w:hAnsiTheme="minorHAnsi"/>
         </w:rPr>
         <w:t>3.3 Security Architecture</w:t>
       </w:r>
-      <w:bookmarkEnd w:id="21"/>
+      <w:bookmarkEnd w:id="22"/>
     </w:p>
     <w:p>
       <w:pPr>
@@ -5128,16 +5094,7 @@
           <w:sz w:val="22"/>
           <w:szCs w:val="22"/>
         </w:rPr>
-        <w:t xml:space="preserve"> that users abusing the </w:t>
-      </w:r>
-      <w:r>
-        <w:rPr>
-          <w:rFonts w:asciiTheme="minorHAnsi" w:hAnsiTheme="minorHAnsi"/>
-          <w:sz w:val="22"/>
-          <w:szCs w:val="22"/>
-        </w:rPr>
-        <w:lastRenderedPageBreak/>
-        <w:t>application will be removed.</w:t>
+        <w:t xml:space="preserve"> that users abusing the application will be removed.</w:t>
       </w:r>
       <w:r>
         <w:rPr>
@@ -5242,7 +5199,7 @@
           <v:shape id="_x0000_i1029" type="#_x0000_t75" style="width:468pt;height:132.75pt" o:ole="">
             <v:imagedata r:id="rId26" o:title=""/>
           </v:shape>
-          <o:OLEObject Type="Embed" ProgID="Visio.Drawing.15" ShapeID="_x0000_i1029" DrawAspect="Content" ObjectID="_1487609783" r:id="rId27"/>
+          <o:OLEObject Type="Embed" ProgID="Visio.Drawing.15" ShapeID="_x0000_i1029" DrawAspect="Content" ObjectID="_1487681426" r:id="rId27"/>
         </w:object>
       </w:r>
     </w:p>
@@ -5254,14 +5211,14 @@
           <w:rFonts w:asciiTheme="minorHAnsi" w:hAnsiTheme="minorHAnsi"/>
         </w:rPr>
       </w:pPr>
-      <w:bookmarkStart w:id="22" w:name="_Toc413866511"/>
+      <w:bookmarkStart w:id="23" w:name="_Toc413939299"/>
       <w:r>
         <w:rPr>
           <w:rFonts w:asciiTheme="minorHAnsi" w:hAnsiTheme="minorHAnsi"/>
         </w:rPr>
         <w:t>3.4 Communication Architecture</w:t>
       </w:r>
-      <w:bookmarkEnd w:id="22"/>
+      <w:bookmarkEnd w:id="23"/>
     </w:p>
     <w:p>
       <w:pPr>
@@ -5277,7 +5234,16 @@
           <w:sz w:val="22"/>
           <w:szCs w:val="22"/>
         </w:rPr>
-        <w:t xml:space="preserve">The web application communication architecture consists of the communication between the different components of the software system and the communication between the running application on the user’s device and the Computech server.  The software system utilizes Microsoft’s ASP.NET MVC architecture, so </w:t>
+        <w:t xml:space="preserve">The web application communication architecture consists of the communication between the different components of the software system and the communication between the running application on the </w:t>
+      </w:r>
+      <w:r>
+        <w:rPr>
+          <w:rFonts w:asciiTheme="minorHAnsi" w:hAnsiTheme="minorHAnsi"/>
+          <w:sz w:val="22"/>
+          <w:szCs w:val="22"/>
+        </w:rPr>
+        <w:lastRenderedPageBreak/>
+        <w:t xml:space="preserve">user’s device and the Computech server.  The software system utilizes Microsoft’s ASP.NET MVC architecture, so </w:t>
       </w:r>
       <w:r>
         <w:rPr>
@@ -5416,268 +5382,259 @@
           <w:rFonts w:asciiTheme="minorHAnsi" w:hAnsiTheme="minorHAnsi"/>
         </w:rPr>
       </w:pPr>
-      <w:bookmarkStart w:id="23" w:name="_Toc413866512"/>
+      <w:bookmarkStart w:id="24" w:name="_Toc413939300"/>
       <w:r>
         <w:rPr>
           <w:rFonts w:asciiTheme="minorHAnsi" w:hAnsiTheme="minorHAnsi"/>
         </w:rPr>
         <w:t>3.5 Performance</w:t>
-      </w:r>
-      <w:bookmarkEnd w:id="23"/>
-    </w:p>
-    <w:p>
-      <w:pPr>
-        <w:rPr>
-          <w:rFonts w:asciiTheme="minorHAnsi" w:hAnsiTheme="minorHAnsi"/>
-          <w:sz w:val="22"/>
-          <w:szCs w:val="22"/>
-        </w:rPr>
-      </w:pPr>
-      <w:r>
-        <w:rPr>
-          <w:rFonts w:asciiTheme="minorHAnsi" w:hAnsiTheme="minorHAnsi"/>
-          <w:sz w:val="22"/>
-          <w:szCs w:val="22"/>
-        </w:rPr>
-        <w:t xml:space="preserve">This performance </w:t>
-      </w:r>
-      <w:r>
-        <w:rPr>
-          <w:rFonts w:asciiTheme="minorHAnsi" w:hAnsiTheme="minorHAnsi"/>
-          <w:sz w:val="22"/>
-          <w:szCs w:val="22"/>
-        </w:rPr>
-        <w:t xml:space="preserve">of the system architecture provides </w:t>
-      </w:r>
-      <w:r>
-        <w:rPr>
-          <w:rFonts w:asciiTheme="minorHAnsi" w:hAnsiTheme="minorHAnsi"/>
-          <w:sz w:val="22"/>
-          <w:szCs w:val="22"/>
-        </w:rPr>
-        <w:t xml:space="preserve">metrics of </w:t>
-      </w:r>
-      <w:r>
-        <w:rPr>
-          <w:rFonts w:asciiTheme="minorHAnsi" w:hAnsiTheme="minorHAnsi"/>
-          <w:sz w:val="22"/>
-          <w:szCs w:val="22"/>
-        </w:rPr>
-        <w:t>how well it operates</w:t>
-      </w:r>
-      <w:r>
-        <w:rPr>
-          <w:rFonts w:asciiTheme="minorHAnsi" w:hAnsiTheme="minorHAnsi"/>
-          <w:sz w:val="22"/>
-          <w:szCs w:val="22"/>
-        </w:rPr>
-        <w:t xml:space="preserve"> during user interaction with the software.  This includes response time to user logins, registrations, job searches, and admin logins and activities</w:t>
-      </w:r>
-      <w:r>
-        <w:rPr>
-          <w:rFonts w:asciiTheme="minorHAnsi" w:hAnsiTheme="minorHAnsi"/>
-          <w:sz w:val="22"/>
-          <w:szCs w:val="22"/>
-        </w:rPr>
-        <w:t>, as well as web site availability</w:t>
-      </w:r>
-      <w:r>
-        <w:rPr>
-          <w:rFonts w:asciiTheme="minorHAnsi" w:hAnsiTheme="minorHAnsi"/>
-          <w:sz w:val="22"/>
-          <w:szCs w:val="22"/>
-        </w:rPr>
-        <w:t xml:space="preserve">.  Included in this metric are page transition times, as for example from the home screen to the job search screen.  Since database queries and requests in the application deal with either basic </w:t>
-      </w:r>
-      <w:r>
-        <w:rPr>
-          <w:rFonts w:asciiTheme="minorHAnsi" w:hAnsiTheme="minorHAnsi"/>
-          <w:sz w:val="22"/>
-          <w:szCs w:val="22"/>
-        </w:rPr>
-        <w:t xml:space="preserve">user information or </w:t>
-      </w:r>
-      <w:r>
-        <w:rPr>
-          <w:rFonts w:asciiTheme="minorHAnsi" w:hAnsiTheme="minorHAnsi"/>
-          <w:sz w:val="22"/>
-          <w:szCs w:val="22"/>
-        </w:rPr>
-        <w:t xml:space="preserve">job listings being retrieved from or entered into the database, </w:t>
-      </w:r>
-      <w:r>
-        <w:rPr>
-          <w:rFonts w:asciiTheme="minorHAnsi" w:hAnsiTheme="minorHAnsi"/>
-          <w:sz w:val="22"/>
-          <w:szCs w:val="22"/>
-        </w:rPr>
-        <w:t>load times will be a factor of how much RAM is available on the local machine and the speed of the server hosting the site</w:t>
-      </w:r>
-      <w:r>
-        <w:rPr>
-          <w:rFonts w:asciiTheme="minorHAnsi" w:hAnsiTheme="minorHAnsi"/>
-          <w:sz w:val="22"/>
-          <w:szCs w:val="22"/>
-        </w:rPr>
-        <w:t>.</w:t>
-      </w:r>
-      <w:r>
-        <w:rPr>
-          <w:rFonts w:asciiTheme="minorHAnsi" w:hAnsiTheme="minorHAnsi"/>
-          <w:sz w:val="22"/>
-          <w:szCs w:val="22"/>
-        </w:rPr>
-        <w:t xml:space="preserve">  The webserver hosting EJCA has 16 GB of RAM, with a target speed, based on this configuration, of 100 KB per second.  Additionally, given that the user </w:t>
-      </w:r>
-      <w:r>
-        <w:rPr>
-          <w:rFonts w:asciiTheme="minorHAnsi" w:hAnsiTheme="minorHAnsi"/>
-          <w:sz w:val="22"/>
-          <w:szCs w:val="22"/>
-        </w:rPr>
-        <w:lastRenderedPageBreak/>
-        <w:t>machine has 500 MB of available RAM</w:t>
-      </w:r>
-      <w:r>
-        <w:rPr>
-          <w:rFonts w:asciiTheme="minorHAnsi" w:hAnsiTheme="minorHAnsi"/>
-          <w:sz w:val="22"/>
-          <w:szCs w:val="22"/>
-        </w:rPr>
-        <w:t>,</w:t>
-      </w:r>
-      <w:r>
-        <w:rPr>
-          <w:rFonts w:asciiTheme="minorHAnsi" w:hAnsiTheme="minorHAnsi"/>
-          <w:sz w:val="22"/>
-          <w:szCs w:val="22"/>
-        </w:rPr>
-        <w:t xml:space="preserve"> and internet download speeds of at least 2 MBPS,</w:t>
-      </w:r>
-      <w:r>
-        <w:rPr>
-          <w:rFonts w:asciiTheme="minorHAnsi" w:hAnsiTheme="minorHAnsi"/>
-          <w:sz w:val="22"/>
-          <w:szCs w:val="22"/>
-        </w:rPr>
-        <w:t xml:space="preserve"> overall loading quickness</w:t>
-      </w:r>
-      <w:r>
-        <w:rPr>
-          <w:rFonts w:asciiTheme="minorHAnsi" w:hAnsiTheme="minorHAnsi"/>
-          <w:sz w:val="22"/>
-          <w:szCs w:val="22"/>
-        </w:rPr>
-        <w:t xml:space="preserve"> in the completed application will</w:t>
-      </w:r>
-      <w:r>
-        <w:rPr>
-          <w:rFonts w:asciiTheme="minorHAnsi" w:hAnsiTheme="minorHAnsi"/>
-          <w:sz w:val="22"/>
-          <w:szCs w:val="22"/>
-        </w:rPr>
-        <w:t xml:space="preserve"> be at a </w:t>
-      </w:r>
-      <w:r>
-        <w:rPr>
-          <w:rFonts w:asciiTheme="minorHAnsi" w:hAnsiTheme="minorHAnsi"/>
-          <w:sz w:val="22"/>
-          <w:szCs w:val="22"/>
-        </w:rPr>
-        <w:t>maximum of 3 seconds</w:t>
-      </w:r>
-      <w:r>
-        <w:rPr>
-          <w:rFonts w:asciiTheme="minorHAnsi" w:hAnsiTheme="minorHAnsi"/>
-          <w:sz w:val="22"/>
-          <w:szCs w:val="22"/>
-        </w:rPr>
-        <w:t>.</w:t>
-      </w:r>
-      <w:r>
-        <w:rPr>
-          <w:rFonts w:asciiTheme="minorHAnsi" w:hAnsiTheme="minorHAnsi"/>
-          <w:sz w:val="22"/>
-          <w:szCs w:val="22"/>
-        </w:rPr>
-        <w:t xml:space="preserve"> </w:t>
-      </w:r>
-      <w:r>
-        <w:rPr>
-          <w:rFonts w:asciiTheme="minorHAnsi" w:hAnsiTheme="minorHAnsi"/>
-          <w:sz w:val="22"/>
-          <w:szCs w:val="22"/>
-        </w:rPr>
-        <w:t>The</w:t>
-      </w:r>
-      <w:r>
-        <w:rPr>
-          <w:rFonts w:asciiTheme="minorHAnsi" w:hAnsiTheme="minorHAnsi"/>
-          <w:sz w:val="22"/>
-          <w:szCs w:val="22"/>
-        </w:rPr>
-        <w:t xml:space="preserve"> system </w:t>
-      </w:r>
-      <w:r>
-        <w:rPr>
-          <w:rFonts w:asciiTheme="minorHAnsi" w:hAnsiTheme="minorHAnsi"/>
-          <w:sz w:val="22"/>
-          <w:szCs w:val="22"/>
-        </w:rPr>
-        <w:t>will also be available for use whenever it is run, barring any user internet connectivity problems.  This means that Computech’s webserver will function properly and that the application will not require periods of unavailability due to maintenance needs.</w:t>
-      </w:r>
-    </w:p>
-    <w:p>
-      <w:pPr>
-        <w:rPr>
-          <w:rFonts w:asciiTheme="minorHAnsi" w:hAnsiTheme="minorHAnsi"/>
-        </w:rPr>
-      </w:pPr>
-    </w:p>
-    <w:p>
-      <w:pPr>
-        <w:pStyle w:val="Heading1"/>
-        <w:rPr>
-          <w:rFonts w:asciiTheme="minorHAnsi" w:hAnsiTheme="minorHAnsi"/>
-        </w:rPr>
-      </w:pPr>
-      <w:bookmarkStart w:id="24" w:name="_Toc413866513"/>
-      <w:r>
-        <w:rPr>
-          <w:rFonts w:asciiTheme="minorHAnsi" w:hAnsiTheme="minorHAnsi"/>
-        </w:rPr>
-        <w:t>4. System Design</w:t>
       </w:r>
       <w:bookmarkEnd w:id="24"/>
     </w:p>
     <w:p>
       <w:pPr>
-        <w:pStyle w:val="Heading2"/>
-        <w:rPr>
-          <w:rFonts w:asciiTheme="minorHAnsi" w:hAnsiTheme="minorHAnsi"/>
-        </w:rPr>
-      </w:pPr>
-      <w:bookmarkStart w:id="25" w:name="_Toc413866514"/>
-      <w:r>
-        <w:rPr>
-          <w:rFonts w:asciiTheme="minorHAnsi" w:hAnsiTheme="minorHAnsi"/>
-        </w:rPr>
-        <w:t>4.1 Use-cases</w:t>
+        <w:rPr>
+          <w:rFonts w:asciiTheme="minorHAnsi" w:hAnsiTheme="minorHAnsi"/>
+          <w:sz w:val="22"/>
+          <w:szCs w:val="22"/>
+        </w:rPr>
+      </w:pPr>
+      <w:r>
+        <w:rPr>
+          <w:rFonts w:asciiTheme="minorHAnsi" w:hAnsiTheme="minorHAnsi"/>
+          <w:sz w:val="22"/>
+          <w:szCs w:val="22"/>
+        </w:rPr>
+        <w:t xml:space="preserve">This performance </w:t>
+      </w:r>
+      <w:r>
+        <w:rPr>
+          <w:rFonts w:asciiTheme="minorHAnsi" w:hAnsiTheme="minorHAnsi"/>
+          <w:sz w:val="22"/>
+          <w:szCs w:val="22"/>
+        </w:rPr>
+        <w:t xml:space="preserve">of the system architecture provides </w:t>
+      </w:r>
+      <w:r>
+        <w:rPr>
+          <w:rFonts w:asciiTheme="minorHAnsi" w:hAnsiTheme="minorHAnsi"/>
+          <w:sz w:val="22"/>
+          <w:szCs w:val="22"/>
+        </w:rPr>
+        <w:t xml:space="preserve">metrics of </w:t>
+      </w:r>
+      <w:r>
+        <w:rPr>
+          <w:rFonts w:asciiTheme="minorHAnsi" w:hAnsiTheme="minorHAnsi"/>
+          <w:sz w:val="22"/>
+          <w:szCs w:val="22"/>
+        </w:rPr>
+        <w:t>how well it operates</w:t>
+      </w:r>
+      <w:r>
+        <w:rPr>
+          <w:rFonts w:asciiTheme="minorHAnsi" w:hAnsiTheme="minorHAnsi"/>
+          <w:sz w:val="22"/>
+          <w:szCs w:val="22"/>
+        </w:rPr>
+        <w:t xml:space="preserve"> during user interaction with the software.  This includes response time to user logins, registrations, job searches, and admin logins and activities</w:t>
+      </w:r>
+      <w:r>
+        <w:rPr>
+          <w:rFonts w:asciiTheme="minorHAnsi" w:hAnsiTheme="minorHAnsi"/>
+          <w:sz w:val="22"/>
+          <w:szCs w:val="22"/>
+        </w:rPr>
+        <w:t>, as well as web site availability</w:t>
+      </w:r>
+      <w:r>
+        <w:rPr>
+          <w:rFonts w:asciiTheme="minorHAnsi" w:hAnsiTheme="minorHAnsi"/>
+          <w:sz w:val="22"/>
+          <w:szCs w:val="22"/>
+        </w:rPr>
+        <w:t xml:space="preserve">.  Included in this metric are page transition times, as for example from the home screen to the job search screen.  Since database queries and requests in the application deal with either basic </w:t>
+      </w:r>
+      <w:r>
+        <w:rPr>
+          <w:rFonts w:asciiTheme="minorHAnsi" w:hAnsiTheme="minorHAnsi"/>
+          <w:sz w:val="22"/>
+          <w:szCs w:val="22"/>
+        </w:rPr>
+        <w:t xml:space="preserve">user information or </w:t>
+      </w:r>
+      <w:r>
+        <w:rPr>
+          <w:rFonts w:asciiTheme="minorHAnsi" w:hAnsiTheme="minorHAnsi"/>
+          <w:sz w:val="22"/>
+          <w:szCs w:val="22"/>
+        </w:rPr>
+        <w:t xml:space="preserve">job listings being retrieved from or entered into the database, </w:t>
+      </w:r>
+      <w:r>
+        <w:rPr>
+          <w:rFonts w:asciiTheme="minorHAnsi" w:hAnsiTheme="minorHAnsi"/>
+          <w:sz w:val="22"/>
+          <w:szCs w:val="22"/>
+        </w:rPr>
+        <w:t>load times will be a factor of how much RAM is available on the local machine and the speed of the server hosting the site</w:t>
+      </w:r>
+      <w:r>
+        <w:rPr>
+          <w:rFonts w:asciiTheme="minorHAnsi" w:hAnsiTheme="minorHAnsi"/>
+          <w:sz w:val="22"/>
+          <w:szCs w:val="22"/>
+        </w:rPr>
+        <w:t>.</w:t>
+      </w:r>
+      <w:r>
+        <w:rPr>
+          <w:rFonts w:asciiTheme="minorHAnsi" w:hAnsiTheme="minorHAnsi"/>
+          <w:sz w:val="22"/>
+          <w:szCs w:val="22"/>
+        </w:rPr>
+        <w:t xml:space="preserve">  The webserver hosting EJCA has 16 GB of RAM, with a target speed, based on this configuration, of 100 KB per second.  Additionally, given that the user machine has 500 MB of available RAM</w:t>
+      </w:r>
+      <w:r>
+        <w:rPr>
+          <w:rFonts w:asciiTheme="minorHAnsi" w:hAnsiTheme="minorHAnsi"/>
+          <w:sz w:val="22"/>
+          <w:szCs w:val="22"/>
+        </w:rPr>
+        <w:t>,</w:t>
+      </w:r>
+      <w:r>
+        <w:rPr>
+          <w:rFonts w:asciiTheme="minorHAnsi" w:hAnsiTheme="minorHAnsi"/>
+          <w:sz w:val="22"/>
+          <w:szCs w:val="22"/>
+        </w:rPr>
+        <w:t xml:space="preserve"> and internet download speeds of at least 2 MBPS,</w:t>
+      </w:r>
+      <w:r>
+        <w:rPr>
+          <w:rFonts w:asciiTheme="minorHAnsi" w:hAnsiTheme="minorHAnsi"/>
+          <w:sz w:val="22"/>
+          <w:szCs w:val="22"/>
+        </w:rPr>
+        <w:t xml:space="preserve"> overall loading quickness</w:t>
+      </w:r>
+      <w:r>
+        <w:rPr>
+          <w:rFonts w:asciiTheme="minorHAnsi" w:hAnsiTheme="minorHAnsi"/>
+          <w:sz w:val="22"/>
+          <w:szCs w:val="22"/>
+        </w:rPr>
+        <w:t xml:space="preserve"> in the completed application will</w:t>
+      </w:r>
+      <w:r>
+        <w:rPr>
+          <w:rFonts w:asciiTheme="minorHAnsi" w:hAnsiTheme="minorHAnsi"/>
+          <w:sz w:val="22"/>
+          <w:szCs w:val="22"/>
+        </w:rPr>
+        <w:t xml:space="preserve"> be at a </w:t>
+      </w:r>
+      <w:r>
+        <w:rPr>
+          <w:rFonts w:asciiTheme="minorHAnsi" w:hAnsiTheme="minorHAnsi"/>
+          <w:sz w:val="22"/>
+          <w:szCs w:val="22"/>
+        </w:rPr>
+        <w:t>maximum of 3 seconds</w:t>
+      </w:r>
+      <w:r>
+        <w:rPr>
+          <w:rFonts w:asciiTheme="minorHAnsi" w:hAnsiTheme="minorHAnsi"/>
+          <w:sz w:val="22"/>
+          <w:szCs w:val="22"/>
+        </w:rPr>
+        <w:t>.</w:t>
+      </w:r>
+      <w:r>
+        <w:rPr>
+          <w:rFonts w:asciiTheme="minorHAnsi" w:hAnsiTheme="minorHAnsi"/>
+          <w:sz w:val="22"/>
+          <w:szCs w:val="22"/>
+        </w:rPr>
+        <w:t xml:space="preserve"> </w:t>
+      </w:r>
+      <w:r>
+        <w:rPr>
+          <w:rFonts w:asciiTheme="minorHAnsi" w:hAnsiTheme="minorHAnsi"/>
+          <w:sz w:val="22"/>
+          <w:szCs w:val="22"/>
+        </w:rPr>
+        <w:t>The</w:t>
+      </w:r>
+      <w:r>
+        <w:rPr>
+          <w:rFonts w:asciiTheme="minorHAnsi" w:hAnsiTheme="minorHAnsi"/>
+          <w:sz w:val="22"/>
+          <w:szCs w:val="22"/>
+        </w:rPr>
+        <w:t xml:space="preserve"> system </w:t>
+      </w:r>
+      <w:r>
+        <w:rPr>
+          <w:rFonts w:asciiTheme="minorHAnsi" w:hAnsiTheme="minorHAnsi"/>
+          <w:sz w:val="22"/>
+          <w:szCs w:val="22"/>
+        </w:rPr>
+        <w:t>will also be available for use whenever it is run, barring any user internet connectivity problems.  This means that Computech’s webserver will function properly and that the application will not require periods of unavailability due to maintenance needs.</w:t>
+      </w:r>
+    </w:p>
+    <w:p>
+      <w:pPr>
+        <w:rPr>
+          <w:rFonts w:asciiTheme="minorHAnsi" w:hAnsiTheme="minorHAnsi"/>
+        </w:rPr>
+      </w:pPr>
+    </w:p>
+    <w:p>
+      <w:pPr>
+        <w:pStyle w:val="Heading1"/>
+        <w:rPr>
+          <w:rFonts w:asciiTheme="minorHAnsi" w:hAnsiTheme="minorHAnsi"/>
+        </w:rPr>
+      </w:pPr>
+      <w:bookmarkStart w:id="25" w:name="_Toc413939301"/>
+      <w:r>
+        <w:rPr>
+          <w:rFonts w:asciiTheme="minorHAnsi" w:hAnsiTheme="minorHAnsi"/>
+        </w:rPr>
+        <w:t>4. System Design</w:t>
       </w:r>
       <w:bookmarkEnd w:id="25"/>
     </w:p>
     <w:p>
       <w:pPr>
+        <w:pStyle w:val="Heading2"/>
+        <w:rPr>
+          <w:rFonts w:asciiTheme="minorHAnsi" w:hAnsiTheme="minorHAnsi"/>
+        </w:rPr>
+      </w:pPr>
+      <w:bookmarkStart w:id="26" w:name="_Toc413939302"/>
+      <w:r>
+        <w:rPr>
+          <w:rFonts w:asciiTheme="minorHAnsi" w:hAnsiTheme="minorHAnsi"/>
+        </w:rPr>
+        <w:t>4.1 Use-cases</w:t>
+      </w:r>
+      <w:bookmarkEnd w:id="26"/>
+    </w:p>
+    <w:p>
+      <w:pPr>
         <w:pStyle w:val="Heading3"/>
       </w:pPr>
-      <w:bookmarkStart w:id="26" w:name="_Toc413866515"/>
+      <w:bookmarkStart w:id="27" w:name="_Toc413939303"/>
       <w:r>
         <w:t xml:space="preserve">4.1.1 </w:t>
       </w:r>
       <w:r>
         <w:t>Actors</w:t>
       </w:r>
-      <w:bookmarkEnd w:id="26"/>
+      <w:bookmarkEnd w:id="27"/>
     </w:p>
     <w:p>
       <w:pPr>
@@ -5754,7 +5711,7 @@
       <w:pPr>
         <w:pStyle w:val="Heading3"/>
       </w:pPr>
-      <w:bookmarkStart w:id="27" w:name="_Toc413866516"/>
+      <w:bookmarkStart w:id="28" w:name="_Toc413939304"/>
       <w:r>
         <w:t>4.1.2</w:t>
       </w:r>
@@ -5767,7 +5724,7 @@
       <w:r>
         <w:t>use cases</w:t>
       </w:r>
-      <w:bookmarkEnd w:id="27"/>
+      <w:bookmarkEnd w:id="28"/>
     </w:p>
     <w:p>
       <w:pPr>
@@ -6224,15 +6181,14 @@
         </w:tabs>
         <w:ind w:left="0" w:firstLine="0"/>
       </w:pPr>
-      <w:bookmarkStart w:id="28" w:name="_Toc413866517"/>
-      <w:r>
-        <w:lastRenderedPageBreak/>
+      <w:bookmarkStart w:id="29" w:name="_Toc413939305"/>
+      <w:r>
         <w:t xml:space="preserve">Use Case </w:t>
       </w:r>
       <w:r>
         <w:t>Diagrams</w:t>
       </w:r>
-      <w:bookmarkEnd w:id="28"/>
+      <w:bookmarkEnd w:id="29"/>
     </w:p>
     <w:p>
       <w:pPr>
@@ -6242,10 +6198,10 @@
       </w:pPr>
       <w:r>
         <w:object w:dxaOrig="7950" w:dyaOrig="4770" w14:anchorId="0AD8EA60">
-          <v:shape id="_x0000_i1031" type="#_x0000_t75" style="width:294pt;height:176.25pt" o:ole="">
+          <v:shape id="_x0000_i1030" type="#_x0000_t75" style="width:294pt;height:176.25pt" o:ole="">
             <v:imagedata r:id="rId28" o:title=""/>
           </v:shape>
-          <o:OLEObject Type="Embed" ProgID="Visio.Drawing.15" ShapeID="_x0000_i1031" DrawAspect="Content" ObjectID="_1487609784" r:id="rId29"/>
+          <o:OLEObject Type="Embed" ProgID="Visio.Drawing.15" ShapeID="_x0000_i1030" DrawAspect="Content" ObjectID="_1487681427" r:id="rId29"/>
         </w:object>
       </w:r>
     </w:p>
@@ -6287,10 +6243,10 @@
           <w:rFonts w:asciiTheme="minorHAnsi" w:hAnsiTheme="minorHAnsi"/>
         </w:rPr>
         <w:object w:dxaOrig="12105" w:dyaOrig="8520" w14:anchorId="08EB505D">
-          <v:shape id="_x0000_i1032" type="#_x0000_t75" style="width:372.75pt;height:262.5pt" o:ole="">
+          <v:shape id="_x0000_i1031" type="#_x0000_t75" style="width:372.75pt;height:262.5pt" o:ole="">
             <v:imagedata r:id="rId30" o:title=""/>
           </v:shape>
-          <o:OLEObject Type="Embed" ProgID="Visio.Drawing.15" ShapeID="_x0000_i1032" DrawAspect="Content" ObjectID="_1487609785" r:id="rId31"/>
+          <o:OLEObject Type="Embed" ProgID="Visio.Drawing.15" ShapeID="_x0000_i1031" DrawAspect="Content" ObjectID="_1487681428" r:id="rId31"/>
         </w:object>
       </w:r>
     </w:p>
@@ -6329,7 +6285,7 @@
           <w:rFonts w:asciiTheme="minorHAnsi" w:hAnsiTheme="minorHAnsi"/>
         </w:rPr>
       </w:pPr>
-      <w:bookmarkStart w:id="29" w:name="_Toc413866518"/>
+      <w:bookmarkStart w:id="30" w:name="_Toc413939306"/>
       <w:r>
         <w:rPr>
           <w:rFonts w:asciiTheme="minorHAnsi" w:hAnsiTheme="minorHAnsi"/>
@@ -6343,7 +6299,7 @@
         </w:rPr>
         <w:t xml:space="preserve"> User class – Job seeker</w:t>
       </w:r>
-      <w:bookmarkEnd w:id="29"/>
+      <w:bookmarkEnd w:id="30"/>
     </w:p>
     <w:p/>
     <w:p/>
@@ -18442,14 +18398,14 @@
           <w:rFonts w:asciiTheme="minorHAnsi" w:hAnsiTheme="minorHAnsi"/>
         </w:rPr>
       </w:pPr>
-      <w:bookmarkStart w:id="30" w:name="_Toc413866519"/>
+      <w:bookmarkStart w:id="31" w:name="_Toc413939307"/>
       <w:r>
         <w:rPr>
           <w:rFonts w:asciiTheme="minorHAnsi" w:hAnsiTheme="minorHAnsi"/>
         </w:rPr>
         <w:t>User class – Admin</w:t>
       </w:r>
-      <w:bookmarkEnd w:id="30"/>
+      <w:bookmarkEnd w:id="31"/>
     </w:p>
     <w:p>
       <w:pPr>
@@ -23272,7 +23228,7 @@
           <w:rFonts w:asciiTheme="minorHAnsi" w:hAnsiTheme="minorHAnsi"/>
         </w:rPr>
       </w:pPr>
-      <w:bookmarkStart w:id="31" w:name="_Toc413866520"/>
+      <w:bookmarkStart w:id="32" w:name="_Toc413939308"/>
       <w:r>
         <w:rPr>
           <w:rFonts w:asciiTheme="minorHAnsi" w:hAnsiTheme="minorHAnsi"/>
@@ -23280,7 +23236,7 @@
         <w:lastRenderedPageBreak/>
         <w:t>4.2 Sequence Diagram</w:t>
       </w:r>
-      <w:bookmarkEnd w:id="31"/>
+      <w:bookmarkEnd w:id="32"/>
     </w:p>
     <w:p>
       <w:pPr>
@@ -23292,7 +23248,6 @@
         <w:rPr>
           <w:rFonts w:asciiTheme="minorHAnsi" w:hAnsiTheme="minorHAnsi"/>
           <w:noProof/>
-          <w:lang w:bidi="gu-IN"/>
         </w:rPr>
         <w:drawing>
           <wp:inline distT="0" distB="0" distL="0" distR="0" wp14:anchorId="41B23456" wp14:editId="6C8EB1F0">
@@ -23372,7 +23327,6 @@
         <w:rPr>
           <w:rFonts w:asciiTheme="minorHAnsi" w:hAnsiTheme="minorHAnsi"/>
           <w:noProof/>
-          <w:lang w:bidi="gu-IN"/>
         </w:rPr>
         <w:drawing>
           <wp:inline distT="0" distB="0" distL="0" distR="0" wp14:anchorId="394D3734" wp14:editId="624B98D6">
@@ -23424,7 +23378,7 @@
           <w:rFonts w:asciiTheme="minorHAnsi" w:hAnsiTheme="minorHAnsi"/>
         </w:rPr>
       </w:pPr>
-      <w:bookmarkStart w:id="32" w:name="_Toc413866521"/>
+      <w:bookmarkStart w:id="33" w:name="_Toc413939309"/>
       <w:r>
         <w:rPr>
           <w:rFonts w:asciiTheme="minorHAnsi" w:hAnsiTheme="minorHAnsi"/>
@@ -23438,7 +23392,7 @@
         </w:rPr>
         <w:t>s</w:t>
       </w:r>
-      <w:bookmarkEnd w:id="32"/>
+      <w:bookmarkEnd w:id="33"/>
     </w:p>
     <w:p>
       <w:pPr>
@@ -23517,7 +23471,6 @@
         <w:rPr>
           <w:rFonts w:asciiTheme="minorHAnsi" w:hAnsiTheme="minorHAnsi"/>
           <w:noProof/>
-          <w:lang w:bidi="gu-IN"/>
         </w:rPr>
         <w:drawing>
           <wp:inline distT="0" distB="0" distL="0" distR="0" wp14:anchorId="09332682" wp14:editId="0A58F7C3">
@@ -23688,7 +23641,6 @@
         <w:rPr>
           <w:rFonts w:asciiTheme="minorHAnsi" w:hAnsiTheme="minorHAnsi"/>
           <w:noProof/>
-          <w:lang w:bidi="gu-IN"/>
         </w:rPr>
         <w:drawing>
           <wp:inline distT="0" distB="0" distL="0" distR="0" wp14:anchorId="12259F9A" wp14:editId="6B411568">
@@ -23844,7 +23796,6 @@
         <w:rPr>
           <w:rFonts w:asciiTheme="minorHAnsi" w:hAnsiTheme="minorHAnsi"/>
           <w:noProof/>
-          <w:lang w:bidi="gu-IN"/>
         </w:rPr>
         <w:drawing>
           <wp:inline distT="0" distB="0" distL="0" distR="0" wp14:anchorId="6E061DBB" wp14:editId="7BAF834B">
@@ -23970,7 +23921,6 @@
         <w:rPr>
           <w:rFonts w:asciiTheme="minorHAnsi" w:hAnsiTheme="minorHAnsi"/>
           <w:noProof/>
-          <w:lang w:bidi="gu-IN"/>
         </w:rPr>
         <w:drawing>
           <wp:inline distT="0" distB="0" distL="0" distR="0" wp14:anchorId="174CD7E6" wp14:editId="7A034B92">
@@ -24051,7 +24001,7 @@
           <w:rFonts w:asciiTheme="minorHAnsi" w:hAnsiTheme="minorHAnsi"/>
         </w:rPr>
       </w:pPr>
-      <w:bookmarkStart w:id="33" w:name="_Toc413866522"/>
+      <w:bookmarkStart w:id="34" w:name="_Toc413939310"/>
       <w:r>
         <w:rPr>
           <w:rFonts w:asciiTheme="minorHAnsi" w:hAnsiTheme="minorHAnsi"/>
@@ -24064,7 +24014,7 @@
         </w:rPr>
         <w:t xml:space="preserve"> Database Design</w:t>
       </w:r>
-      <w:bookmarkEnd w:id="33"/>
+      <w:bookmarkEnd w:id="34"/>
     </w:p>
     <w:p/>
     <w:p>
@@ -24075,10 +24025,10 @@
       </w:pPr>
       <w:r>
         <w:object w:dxaOrig="9765" w:dyaOrig="8100" w14:anchorId="40A67AD1">
-          <v:shape id="_x0000_i1030" type="#_x0000_t75" style="width:468pt;height:388.5pt" o:ole="">
+          <v:shape id="_x0000_i1032" type="#_x0000_t75" style="width:468pt;height:388.5pt" o:ole="">
             <v:imagedata r:id="rId38" o:title=""/>
           </v:shape>
-          <o:OLEObject Type="Embed" ProgID="Visio.Drawing.15" ShapeID="_x0000_i1030" DrawAspect="Content" ObjectID="_1487609786" r:id="rId39"/>
+          <o:OLEObject Type="Embed" ProgID="Visio.Drawing.15" ShapeID="_x0000_i1032" DrawAspect="Content" ObjectID="_1487681429" r:id="rId39"/>
         </w:object>
       </w:r>
     </w:p>
@@ -24096,7 +24046,7 @@
           <w:rFonts w:asciiTheme="minorHAnsi" w:hAnsiTheme="minorHAnsi"/>
         </w:rPr>
       </w:pPr>
-      <w:bookmarkStart w:id="34" w:name="_Toc413866523"/>
+      <w:bookmarkStart w:id="35" w:name="_Toc413939311"/>
       <w:r>
         <w:rPr>
           <w:rFonts w:asciiTheme="minorHAnsi" w:hAnsiTheme="minorHAnsi"/>
@@ -24108,31 +24058,31 @@
           <w:rFonts w:asciiTheme="minorHAnsi" w:hAnsiTheme="minorHAnsi"/>
         </w:rPr>
         <w:t xml:space="preserve"> Application Program Interface</w:t>
-      </w:r>
-      <w:bookmarkEnd w:id="34"/>
-    </w:p>
-    <w:p>
-      <w:pPr>
-        <w:pStyle w:val="Heading2"/>
-        <w:rPr>
-          <w:rFonts w:asciiTheme="minorHAnsi" w:hAnsiTheme="minorHAnsi"/>
-          <w:sz w:val="24"/>
-          <w:szCs w:val="24"/>
-        </w:rPr>
-      </w:pPr>
-      <w:bookmarkStart w:id="35" w:name="_Toc413866524"/>
-      <w:r>
-        <w:rPr>
-          <w:rFonts w:asciiTheme="minorHAnsi" w:hAnsiTheme="minorHAnsi"/>
-          <w:sz w:val="24"/>
-          <w:szCs w:val="24"/>
-        </w:rPr>
-        <w:t>4.5.1 Google Authentication</w:t>
       </w:r>
       <w:bookmarkEnd w:id="35"/>
     </w:p>
     <w:p>
       <w:pPr>
+        <w:pStyle w:val="Heading2"/>
+        <w:rPr>
+          <w:rFonts w:asciiTheme="minorHAnsi" w:hAnsiTheme="minorHAnsi"/>
+          <w:sz w:val="24"/>
+          <w:szCs w:val="24"/>
+        </w:rPr>
+      </w:pPr>
+      <w:bookmarkStart w:id="36" w:name="_Toc413939312"/>
+      <w:r>
+        <w:rPr>
+          <w:rFonts w:asciiTheme="minorHAnsi" w:hAnsiTheme="minorHAnsi"/>
+          <w:sz w:val="24"/>
+          <w:szCs w:val="24"/>
+        </w:rPr>
+        <w:t>4.5.1 Google Authentication</w:t>
+      </w:r>
+      <w:bookmarkEnd w:id="36"/>
+    </w:p>
+    <w:p>
+      <w:pPr>
         <w:rPr>
           <w:rFonts w:asciiTheme="minorHAnsi" w:hAnsiTheme="minorHAnsi"/>
           <w:sz w:val="22"/>
@@ -24526,7 +24476,6 @@
       <w:r>
         <w:rPr>
           <w:noProof/>
-          <w:lang w:bidi="gu-IN"/>
         </w:rPr>
         <w:drawing>
           <wp:inline distT="0" distB="0" distL="0" distR="0" wp14:anchorId="0D537412" wp14:editId="065BFA21">
@@ -24652,14 +24601,14 @@
           <w:rFonts w:asciiTheme="minorHAnsi" w:hAnsiTheme="minorHAnsi"/>
         </w:rPr>
       </w:pPr>
-      <w:bookmarkStart w:id="36" w:name="_Toc413866525"/>
+      <w:bookmarkStart w:id="37" w:name="_Toc413939313"/>
       <w:r>
         <w:rPr>
           <w:rFonts w:asciiTheme="minorHAnsi" w:hAnsiTheme="minorHAnsi"/>
         </w:rPr>
         <w:t>4.5.2 Software Class Diagrams</w:t>
       </w:r>
-      <w:bookmarkEnd w:id="36"/>
+      <w:bookmarkEnd w:id="37"/>
     </w:p>
     <w:p>
       <w:pPr>
@@ -24675,17 +24624,7 @@
           <w:sz w:val="22"/>
           <w:szCs w:val="22"/>
         </w:rPr>
-        <w:t xml:space="preserve">Below is a partial UML class diagram illustrating the design of the controllers in the software system.  </w:t>
-      </w:r>
-      <w:bookmarkStart w:id="37" w:name="_GoBack"/>
-      <w:bookmarkEnd w:id="37"/>
-      <w:r>
-        <w:rPr>
-          <w:rFonts w:asciiTheme="minorHAnsi" w:hAnsiTheme="minorHAnsi"/>
-          <w:sz w:val="22"/>
-          <w:szCs w:val="22"/>
-        </w:rPr>
-        <w:t>Note that the lack of relational edged between each class is due to the ASP.NET framework’s low coupling of unrelated software components.  Also note that each method is public, and most return an ActionResult associated with a .cshtml web page, allowing the user to access the content of the application.  The model classes in the application closely follow the field layout of the database diagrammed above.</w:t>
+        <w:t>Below is a partial UML class diagram illustrating the design of the controllers in the software system.  Note that the lack of relational edged between each class is due to the ASP.NET framework’s low coupling of unrelated software components.  Also note that each method is public, and most return an ActionResult associated with a .cshtml web page, allowing the user to access the content of the application.  The model classes in the application closely follow the field layout of the database diagrammed above.</w:t>
       </w:r>
     </w:p>
     <w:p>
@@ -24702,7 +24641,6 @@
           <w:noProof/>
           <w:sz w:val="22"/>
           <w:szCs w:val="22"/>
-          <w:lang w:bidi="gu-IN"/>
         </w:rPr>
         <w:drawing>
           <wp:anchor distT="0" distB="0" distL="114300" distR="114300" simplePos="0" relativeHeight="251661312" behindDoc="0" locked="0" layoutInCell="1" allowOverlap="1" wp14:anchorId="5D1934A2" wp14:editId="0FC7403E">
@@ -24782,7 +24720,6 @@
           <w:noProof/>
           <w:sz w:val="22"/>
           <w:szCs w:val="22"/>
-          <w:lang w:bidi="gu-IN"/>
         </w:rPr>
         <w:drawing>
           <wp:anchor distT="0" distB="0" distL="114300" distR="114300" simplePos="0" relativeHeight="251665408" behindDoc="0" locked="0" layoutInCell="1" allowOverlap="1" wp14:anchorId="3DF5DD1C" wp14:editId="162383E5">
@@ -24862,7 +24799,6 @@
           <w:noProof/>
           <w:sz w:val="22"/>
           <w:szCs w:val="22"/>
-          <w:lang w:bidi="gu-IN"/>
         </w:rPr>
         <w:drawing>
           <wp:anchor distT="0" distB="0" distL="114300" distR="114300" simplePos="0" relativeHeight="251663360" behindDoc="0" locked="0" layoutInCell="1" allowOverlap="1" wp14:anchorId="65AC85A1" wp14:editId="6EECEFA8">
@@ -24963,7 +24899,7 @@
           <w:rFonts w:asciiTheme="minorHAnsi" w:hAnsiTheme="minorHAnsi"/>
         </w:rPr>
       </w:pPr>
-      <w:bookmarkStart w:id="38" w:name="_Toc413866526"/>
+      <w:bookmarkStart w:id="38" w:name="_Toc413939314"/>
       <w:r>
         <w:rPr>
           <w:rFonts w:asciiTheme="minorHAnsi" w:hAnsiTheme="minorHAnsi"/>
@@ -24976,7 +24912,7 @@
       <w:pPr>
         <w:pStyle w:val="Heading3"/>
       </w:pPr>
-      <w:bookmarkStart w:id="39" w:name="_Toc413866527"/>
+      <w:bookmarkStart w:id="39" w:name="_Toc413939315"/>
       <w:r>
         <w:t>4.6.1 Home Page</w:t>
       </w:r>
@@ -25034,7 +24970,6 @@
       <w:r>
         <w:rPr>
           <w:noProof/>
-          <w:lang w:bidi="gu-IN"/>
         </w:rPr>
         <w:drawing>
           <wp:inline distT="0" distB="0" distL="0" distR="0" wp14:anchorId="510B8315" wp14:editId="41B09079">
@@ -25104,7 +25039,6 @@
       <w:r>
         <w:rPr>
           <w:noProof/>
-          <w:lang w:bidi="gu-IN"/>
         </w:rPr>
         <w:drawing>
           <wp:inline distT="0" distB="0" distL="0" distR="0" wp14:anchorId="361F69C9" wp14:editId="6E2A0AE6">
@@ -25154,7 +25088,7 @@
       <w:pPr>
         <w:pStyle w:val="Heading3"/>
       </w:pPr>
-      <w:bookmarkStart w:id="40" w:name="_Toc413866528"/>
+      <w:bookmarkStart w:id="40" w:name="_Toc413939316"/>
       <w:r>
         <w:lastRenderedPageBreak/>
         <w:t>4.6.2 Register</w:t>
@@ -25184,7 +25118,6 @@
       <w:r>
         <w:rPr>
           <w:noProof/>
-          <w:lang w:bidi="gu-IN"/>
         </w:rPr>
         <w:drawing>
           <wp:inline distT="0" distB="0" distL="0" distR="0" wp14:anchorId="313CDBB9" wp14:editId="06C62127">
@@ -25235,7 +25168,6 @@
       <w:r>
         <w:rPr>
           <w:noProof/>
-          <w:lang w:bidi="gu-IN"/>
         </w:rPr>
         <w:drawing>
           <wp:inline distT="0" distB="0" distL="0" distR="0" wp14:anchorId="79F27994" wp14:editId="662F2D9B">
@@ -25291,7 +25223,6 @@
       <w:r>
         <w:rPr>
           <w:noProof/>
-          <w:lang w:bidi="gu-IN"/>
         </w:rPr>
         <w:drawing>
           <wp:inline distT="0" distB="0" distL="0" distR="0" wp14:anchorId="3AF5837A" wp14:editId="77C1B5EF">
@@ -25343,7 +25274,6 @@
       <w:r>
         <w:rPr>
           <w:noProof/>
-          <w:lang w:bidi="gu-IN"/>
         </w:rPr>
         <w:drawing>
           <wp:inline distT="0" distB="0" distL="0" distR="0" wp14:anchorId="5D6D9120" wp14:editId="4F6569D7">
@@ -25415,7 +25345,6 @@
       <w:r>
         <w:rPr>
           <w:noProof/>
-          <w:lang w:bidi="gu-IN"/>
         </w:rPr>
         <w:drawing>
           <wp:inline distT="0" distB="0" distL="0" distR="0" wp14:anchorId="009A488F" wp14:editId="39DE3532">
@@ -25523,7 +25452,6 @@
       <w:r>
         <w:rPr>
           <w:noProof/>
-          <w:lang w:bidi="gu-IN"/>
         </w:rPr>
         <w:drawing>
           <wp:inline distT="0" distB="0" distL="0" distR="0" wp14:anchorId="1CAB8F31" wp14:editId="7CA10970">
@@ -25610,7 +25538,6 @@
       <w:r>
         <w:rPr>
           <w:noProof/>
-          <w:lang w:bidi="gu-IN"/>
         </w:rPr>
         <w:drawing>
           <wp:inline distT="0" distB="0" distL="0" distR="0" wp14:anchorId="48F40832" wp14:editId="54EB3F67">
@@ -25654,7 +25581,7 @@
       <w:pPr>
         <w:pStyle w:val="Heading3"/>
       </w:pPr>
-      <w:bookmarkStart w:id="41" w:name="_Toc413866529"/>
+      <w:bookmarkStart w:id="41" w:name="_Toc413939317"/>
       <w:r>
         <w:t>4.6.3 Login</w:t>
       </w:r>
@@ -25684,7 +25611,6 @@
       <w:r>
         <w:rPr>
           <w:noProof/>
-          <w:lang w:bidi="gu-IN"/>
         </w:rPr>
         <w:drawing>
           <wp:inline distT="0" distB="0" distL="0" distR="0" wp14:anchorId="5FEC3911" wp14:editId="04563B8A">
@@ -25750,7 +25676,6 @@
       <w:r>
         <w:rPr>
           <w:noProof/>
-          <w:lang w:bidi="gu-IN"/>
         </w:rPr>
         <w:drawing>
           <wp:inline distT="0" distB="0" distL="0" distR="0" wp14:anchorId="7B36C1FF" wp14:editId="7EBD3B8F">
@@ -25801,7 +25726,6 @@
       <w:r>
         <w:rPr>
           <w:noProof/>
-          <w:lang w:bidi="gu-IN"/>
         </w:rPr>
         <w:drawing>
           <wp:inline distT="0" distB="0" distL="0" distR="0" wp14:anchorId="3CA2DAC1" wp14:editId="4EAEF70D">
@@ -25852,7 +25776,6 @@
       <w:r>
         <w:rPr>
           <w:noProof/>
-          <w:lang w:bidi="gu-IN"/>
         </w:rPr>
         <w:drawing>
           <wp:inline distT="0" distB="0" distL="0" distR="0" wp14:anchorId="29489EDE" wp14:editId="620368C3">
@@ -25907,7 +25830,6 @@
           <w:color w:val="4F81BD" w:themeColor="accent1"/>
         </w:rPr>
       </w:pPr>
-      <w:bookmarkStart w:id="42" w:name="_Toc413866530"/>
       <w:r>
         <w:br w:type="page"/>
       </w:r>
@@ -25916,6 +25838,7 @@
       <w:pPr>
         <w:pStyle w:val="Heading3"/>
       </w:pPr>
+      <w:bookmarkStart w:id="42" w:name="_Toc413939318"/>
       <w:r>
         <w:lastRenderedPageBreak/>
         <w:t>4.6.4 Profile Page</w:t>
@@ -25936,7 +25859,6 @@
       <w:r>
         <w:rPr>
           <w:noProof/>
-          <w:lang w:bidi="gu-IN"/>
         </w:rPr>
         <w:drawing>
           <wp:inline distT="0" distB="0" distL="0" distR="0" wp14:anchorId="37D6F0EF" wp14:editId="4BE5D079">
@@ -25981,7 +25903,6 @@
       <w:r>
         <w:rPr>
           <w:noProof/>
-          <w:lang w:bidi="gu-IN"/>
         </w:rPr>
         <w:drawing>
           <wp:inline distT="0" distB="0" distL="0" distR="0" wp14:anchorId="4A7B8F05" wp14:editId="012A7D39">
@@ -26035,7 +25956,6 @@
           <w:color w:val="4F81BD" w:themeColor="accent1"/>
         </w:rPr>
       </w:pPr>
-      <w:bookmarkStart w:id="43" w:name="_Toc413866531"/>
       <w:r>
         <w:br w:type="page"/>
       </w:r>
@@ -26044,6 +25964,7 @@
       <w:pPr>
         <w:pStyle w:val="Heading3"/>
       </w:pPr>
+      <w:bookmarkStart w:id="43" w:name="_Toc413939319"/>
       <w:r>
         <w:lastRenderedPageBreak/>
         <w:t>4.6.5 Job Search Page</w:t>
@@ -26055,7 +25976,6 @@
       <w:r>
         <w:rPr>
           <w:noProof/>
-          <w:lang w:bidi="gu-IN"/>
         </w:rPr>
         <w:drawing>
           <wp:inline distT="0" distB="0" distL="0" distR="0" wp14:anchorId="5612B558" wp14:editId="26C3CF4E">
@@ -26098,12 +26018,12 @@
       <w:pPr>
         <w:pStyle w:val="Heading3"/>
       </w:pPr>
-      <w:bookmarkStart w:id="44" w:name="_Toc413866532"/>
     </w:p>
     <w:p>
       <w:pPr>
         <w:pStyle w:val="Heading3"/>
       </w:pPr>
+      <w:bookmarkStart w:id="44" w:name="_Toc413939320"/>
       <w:r>
         <w:t>4.6.6 Job Details Page</w:t>
       </w:r>
@@ -26113,7 +26033,6 @@
       <w:r>
         <w:rPr>
           <w:noProof/>
-          <w:lang w:bidi="gu-IN"/>
         </w:rPr>
         <w:drawing>
           <wp:inline distT="0" distB="0" distL="0" distR="0" wp14:anchorId="40F4BC93" wp14:editId="06FEDE61">
@@ -26173,18 +26092,12 @@
           <w:rFonts w:asciiTheme="minorHAnsi" w:hAnsiTheme="minorHAnsi"/>
         </w:rPr>
       </w:pPr>
-      <w:r>
-        <w:rPr>
-          <w:rFonts w:asciiTheme="minorHAnsi" w:hAnsiTheme="minorHAnsi"/>
-        </w:rPr>
-        <w:t xml:space="preserve">5. </w:t>
-      </w:r>
-      <w:bookmarkStart w:id="45" w:name="_Toc413866533"/>
-      <w:r>
-        <w:rPr>
-          <w:rFonts w:asciiTheme="minorHAnsi" w:hAnsiTheme="minorHAnsi"/>
-        </w:rPr>
-        <w:t>Product Design Specification Approval</w:t>
+      <w:bookmarkStart w:id="45" w:name="_Toc413939321"/>
+      <w:r>
+        <w:rPr>
+          <w:rFonts w:asciiTheme="minorHAnsi" w:hAnsiTheme="minorHAnsi"/>
+        </w:rPr>
+        <w:t>5. Product Design Specification Approval</w:t>
       </w:r>
       <w:bookmarkEnd w:id="45"/>
     </w:p>
@@ -27597,7 +27510,7 @@
           <w:rPr>
             <w:noProof/>
           </w:rPr>
-          <w:t>37</w:t>
+          <w:t>2</w:t>
         </w:r>
         <w:r>
           <w:rPr>
@@ -32331,7 +32244,7 @@
 </file>
 
 <file path=customXml/itemProps1.xml><?xml version="1.0" encoding="utf-8"?>
-<ds:datastoreItem xmlns:ds="http://schemas.openxmlformats.org/officeDocument/2006/customXml" ds:itemID="{AA182382-AA75-4FD4-A0B9-903ABCF4C2F2}">
+<ds:datastoreItem xmlns:ds="http://schemas.openxmlformats.org/officeDocument/2006/customXml" ds:itemID="{E961AD64-C8F1-4D04-8FCA-FD47DF876420}">
   <ds:schemaRefs>
     <ds:schemaRef ds:uri="http://schemas.openxmlformats.org/officeDocument/2006/bibliography"/>
   </ds:schemaRefs>

</xml_diff>

<commit_message>
Updated SSD in Design Specs Doc
</commit_message>
<xml_diff>
--- a/Design Specification/Computech Corporation - Design Specification.docx
+++ b/Design Specification/Computech Corporation - Design Specification.docx
@@ -1,6 +1,6 @@
 
 <file path=word/document.xml><?xml version="1.0" encoding="utf-8"?>
-<w:document xmlns:wpc="http://schemas.microsoft.com/office/word/2010/wordprocessingCanvas" xmlns:mc="http://schemas.openxmlformats.org/markup-compatibility/2006" xmlns:o="urn:schemas-microsoft-com:office:office" xmlns:r="http://schemas.openxmlformats.org/officeDocument/2006/relationships" xmlns:m="http://schemas.openxmlformats.org/officeDocument/2006/math" xmlns:v="urn:schemas-microsoft-com:vml" xmlns:wp14="http://schemas.microsoft.com/office/word/2010/wordprocessingDrawing" xmlns:wp="http://schemas.openxmlformats.org/drawingml/2006/wordprocessingDrawing" xmlns:w10="urn:schemas-microsoft-com:office:word" xmlns:w="http://schemas.openxmlformats.org/wordprocessingml/2006/main" xmlns:w14="http://schemas.microsoft.com/office/word/2010/wordml" xmlns:wpg="http://schemas.microsoft.com/office/word/2010/wordprocessingGroup" xmlns:wpi="http://schemas.microsoft.com/office/word/2010/wordprocessingInk" xmlns:wne="http://schemas.microsoft.com/office/word/2006/wordml" xmlns:wps="http://schemas.microsoft.com/office/word/2010/wordprocessingShape" mc:Ignorable="w14 wp14">
+<w:document xmlns:wpc="http://schemas.microsoft.com/office/word/2010/wordprocessingCanvas" xmlns:mo="http://schemas.microsoft.com/office/mac/office/2008/main" xmlns:mc="http://schemas.openxmlformats.org/markup-compatibility/2006" xmlns:mv="urn:schemas-microsoft-com:mac:vml" xmlns:o="urn:schemas-microsoft-com:office:office" xmlns:r="http://schemas.openxmlformats.org/officeDocument/2006/relationships" xmlns:m="http://schemas.openxmlformats.org/officeDocument/2006/math" xmlns:v="urn:schemas-microsoft-com:vml" xmlns:wp14="http://schemas.microsoft.com/office/word/2010/wordprocessingDrawing" xmlns:wp="http://schemas.openxmlformats.org/drawingml/2006/wordprocessingDrawing" xmlns:w10="urn:schemas-microsoft-com:office:word" xmlns:w="http://schemas.openxmlformats.org/wordprocessingml/2006/main" xmlns:w14="http://schemas.microsoft.com/office/word/2010/wordml" xmlns:wpg="http://schemas.microsoft.com/office/word/2010/wordprocessingGroup" xmlns:wpi="http://schemas.microsoft.com/office/word/2010/wordprocessingInk" xmlns:wne="http://schemas.microsoft.com/office/word/2006/wordml" xmlns:wps="http://schemas.microsoft.com/office/word/2010/wordprocessingShape" mc:Ignorable="w14 wp14">
   <w:body>
     <w:p>
       <w:pPr>
@@ -137,7 +137,6 @@
           <w:rFonts w:asciiTheme="minorHAnsi" w:hAnsiTheme="minorHAnsi"/>
           <w:noProof/>
           <w:sz w:val="32"/>
-          <w:lang w:bidi="gu-IN"/>
         </w:rPr>
         <w:drawing>
           <wp:inline distT="0" distB="0" distL="0" distR="0" wp14:anchorId="3F146741" wp14:editId="0CCA102B">
@@ -210,7 +209,6 @@
         <w:rPr>
           <w:rFonts w:asciiTheme="minorHAnsi" w:hAnsiTheme="minorHAnsi"/>
           <w:noProof/>
-          <w:lang w:bidi="gu-IN"/>
         </w:rPr>
         <w:drawing>
           <wp:inline distT="0" distB="0" distL="0" distR="0" wp14:anchorId="1ED97445" wp14:editId="174E4493">
@@ -4981,10 +4979,10 @@
             <v:path o:extrusionok="f" gradientshapeok="t" o:connecttype="rect"/>
             <o:lock v:ext="edit" aspectratio="t"/>
           </v:shapetype>
-          <v:shape id="_x0000_i1026" type="#_x0000_t75" style="width:468pt;height:481.5pt" o:ole="">
+          <v:shape id="_x0000_i1026" type="#_x0000_t75" style="width:468pt;height:481.6pt" o:ole="">
             <v:imagedata r:id="rId20" o:title=""/>
           </v:shape>
-          <o:OLEObject Type="Embed" ProgID="Visio.Drawing.15" ShapeID="_x0000_i1026" DrawAspect="Content" ObjectID="_1487941220" r:id="rId21"/>
+          <o:OLEObject Type="Embed" ProgID="Visio.Drawing.15" ShapeID="_x0000_i1026" DrawAspect="Content" ObjectID="_1361819579" r:id="rId21"/>
         </w:object>
       </w:r>
     </w:p>
@@ -5074,10 +5072,10 @@
     <w:p>
       <w:r>
         <w:object w:dxaOrig="10710" w:dyaOrig="3165" w14:anchorId="0243A29C">
-          <v:shape id="_x0000_i1027" type="#_x0000_t75" style="width:467.25pt;height:137.25pt" o:ole="">
+          <v:shape id="_x0000_i1027" type="#_x0000_t75" style="width:467.2pt;height:137.6pt" o:ole="">
             <v:imagedata r:id="rId22" o:title=""/>
           </v:shape>
-          <o:OLEObject Type="Embed" ProgID="Visio.Drawing.15" ShapeID="_x0000_i1027" DrawAspect="Content" ObjectID="_1487941221" r:id="rId23"/>
+          <o:OLEObject Type="Embed" ProgID="Visio.Drawing.15" ShapeID="_x0000_i1027" DrawAspect="Content" ObjectID="_1361819580" r:id="rId23"/>
         </w:object>
       </w:r>
     </w:p>
@@ -5180,10 +5178,10 @@
       </w:pPr>
       <w:r>
         <w:object w:dxaOrig="13860" w:dyaOrig="6000" w14:anchorId="3ABD23E3">
-          <v:shape id="_x0000_i1028" type="#_x0000_t75" style="width:463.5pt;height:202.5pt" o:ole="">
+          <v:shape id="_x0000_i1028" type="#_x0000_t75" style="width:464pt;height:202.4pt" o:ole="">
             <v:imagedata r:id="rId24" o:title=""/>
           </v:shape>
-          <o:OLEObject Type="Embed" ProgID="Visio.Drawing.15" ShapeID="_x0000_i1028" DrawAspect="Content" ObjectID="_1487941222" r:id="rId25"/>
+          <o:OLEObject Type="Embed" ProgID="Visio.Drawing.15" ShapeID="_x0000_i1028" DrawAspect="Content" ObjectID="_1361819581" r:id="rId25"/>
         </w:object>
       </w:r>
     </w:p>
@@ -5378,7 +5376,7 @@
           <v:shape id="_x0000_i1029" type="#_x0000_t75" style="width:468pt;height:132pt" o:ole="">
             <v:imagedata r:id="rId26" o:title=""/>
           </v:shape>
-          <o:OLEObject Type="Embed" ProgID="Visio.Drawing.15" ShapeID="_x0000_i1029" DrawAspect="Content" ObjectID="_1487941223" r:id="rId27"/>
+          <o:OLEObject Type="Embed" ProgID="Visio.Drawing.15" ShapeID="_x0000_i1029" DrawAspect="Content" ObjectID="_1361819582" r:id="rId27"/>
         </w:object>
       </w:r>
     </w:p>
@@ -6404,10 +6402,10 @@
       </w:pPr>
       <w:r>
         <w:object w:dxaOrig="7950" w:dyaOrig="4590" w14:anchorId="7D2D3E91">
-          <v:shape id="_x0000_i1030" type="#_x0000_t75" style="width:273.75pt;height:158.25pt" o:ole="">
+          <v:shape id="_x0000_i1030" type="#_x0000_t75" style="width:273.6pt;height:158.4pt" o:ole="">
             <v:imagedata r:id="rId28" o:title=""/>
           </v:shape>
-          <o:OLEObject Type="Embed" ProgID="Visio.Drawing.15" ShapeID="_x0000_i1030" DrawAspect="Content" ObjectID="_1487941224" r:id="rId29"/>
+          <o:OLEObject Type="Embed" ProgID="Visio.Drawing.15" ShapeID="_x0000_i1030" DrawAspect="Content" ObjectID="_1361819583" r:id="rId29"/>
         </w:object>
       </w:r>
     </w:p>
@@ -6449,10 +6447,10 @@
           <w:rFonts w:asciiTheme="minorHAnsi" w:hAnsiTheme="minorHAnsi"/>
         </w:rPr>
         <w:object w:dxaOrig="12105" w:dyaOrig="8520" w14:anchorId="08EB505D">
-          <v:shape id="_x0000_i1031" type="#_x0000_t75" style="width:372.75pt;height:261.75pt" o:ole="">
+          <v:shape id="_x0000_i1031" type="#_x0000_t75" style="width:372.8pt;height:261.6pt" o:ole="">
             <v:imagedata r:id="rId30" o:title=""/>
           </v:shape>
-          <o:OLEObject Type="Embed" ProgID="Visio.Drawing.15" ShapeID="_x0000_i1031" DrawAspect="Content" ObjectID="_1487941225" r:id="rId31"/>
+          <o:OLEObject Type="Embed" ProgID="Visio.Drawing.15" ShapeID="_x0000_i1031" DrawAspect="Content" ObjectID="_1361819584" r:id="rId31"/>
         </w:object>
       </w:r>
     </w:p>
@@ -25610,6 +25608,10 @@
     <w:p>
       <w:pPr>
         <w:pStyle w:val="Heading2"/>
+        <w:numPr>
+          <w:ilvl w:val="1"/>
+          <w:numId w:val="12"/>
+        </w:numPr>
         <w:rPr>
           <w:rFonts w:asciiTheme="minorHAnsi" w:hAnsiTheme="minorHAnsi"/>
         </w:rPr>
@@ -25619,13 +25621,21 @@
         <w:rPr>
           <w:rFonts w:asciiTheme="minorHAnsi" w:hAnsiTheme="minorHAnsi"/>
         </w:rPr>
-        <w:lastRenderedPageBreak/>
-        <w:t>4.2 Sequence Diagram</w:t>
+        <w:t>Sequence Diagram</w:t>
       </w:r>
       <w:bookmarkEnd w:id="31"/>
     </w:p>
     <w:p>
       <w:pPr>
+        <w:pStyle w:val="ListParagraph"/>
+        <w:ind w:left="840"/>
+      </w:pPr>
+      <w:r>
+        <w:t>Following Sequence Diagram explains the general flow between MVC components.</w:t>
+      </w:r>
+    </w:p>
+    <w:p>
+      <w:pPr>
         <w:rPr>
           <w:rFonts w:asciiTheme="minorHAnsi" w:hAnsiTheme="minorHAnsi"/>
         </w:rPr>
@@ -25634,8 +25644,8 @@
         <w:rPr>
           <w:rFonts w:asciiTheme="minorHAnsi" w:hAnsiTheme="minorHAnsi"/>
           <w:noProof/>
-          <w:lang w:bidi="gu-IN"/>
-        </w:rPr>
+        </w:rPr>
+        <w:lastRenderedPageBreak/>
         <w:drawing>
           <wp:inline distT="0" distB="0" distL="0" distR="0" wp14:anchorId="41B23456" wp14:editId="6C8EB1F0">
             <wp:extent cx="5943600" cy="7691530"/>
@@ -25714,7 +25724,6 @@
         <w:rPr>
           <w:rFonts w:asciiTheme="minorHAnsi" w:hAnsiTheme="minorHAnsi"/>
           <w:noProof/>
-          <w:lang w:bidi="gu-IN"/>
         </w:rPr>
         <w:drawing>
           <wp:inline distT="0" distB="0" distL="0" distR="0" wp14:anchorId="394D3734" wp14:editId="624B98D6">
@@ -25761,43 +25770,202 @@
     </w:p>
     <w:p>
       <w:pPr>
-        <w:pStyle w:val="Heading2"/>
-        <w:rPr>
-          <w:rFonts w:asciiTheme="minorHAnsi" w:hAnsiTheme="minorHAnsi"/>
-        </w:rPr>
-      </w:pPr>
-      <w:bookmarkStart w:id="32" w:name="_Toc414197333"/>
+        <w:rPr>
+          <w:rFonts w:asciiTheme="minorHAnsi" w:hAnsiTheme="minorHAnsi"/>
+        </w:rPr>
+      </w:pPr>
       <w:r>
         <w:rPr>
           <w:rFonts w:asciiTheme="minorHAnsi" w:hAnsiTheme="minorHAnsi"/>
         </w:rPr>
         <w:lastRenderedPageBreak/>
-        <w:t>4.3 Data Flow Diagram</w:t>
-      </w:r>
-      <w:r>
-        <w:rPr>
-          <w:rFonts w:asciiTheme="minorHAnsi" w:hAnsiTheme="minorHAnsi"/>
-        </w:rPr>
-        <w:t>s</w:t>
-      </w:r>
+        <w:t>The following sequence diagram provides a more in depth view of the MVC components and the Database during User Login specific to the User controller and views.</w:t>
+      </w:r>
+    </w:p>
+    <w:p>
+      <w:pPr>
+        <w:rPr>
+          <w:rFonts w:asciiTheme="minorHAnsi" w:hAnsiTheme="minorHAnsi"/>
+        </w:rPr>
+      </w:pPr>
+      <w:r>
+        <w:rPr>
+          <w:rFonts w:asciiTheme="minorHAnsi" w:hAnsiTheme="minorHAnsi"/>
+          <w:noProof/>
+        </w:rPr>
+        <w:drawing>
+          <wp:inline distT="0" distB="0" distL="0" distR="0" wp14:anchorId="711FC6C4" wp14:editId="5C31E2AB">
+            <wp:extent cx="5943600" cy="7691755"/>
+            <wp:effectExtent l="0" t="0" r="0" b="4445"/>
+            <wp:docPr id="6" name="Picture 6"/>
+            <wp:cNvGraphicFramePr>
+              <a:graphicFrameLocks xmlns:a="http://schemas.openxmlformats.org/drawingml/2006/main" noChangeAspect="1"/>
+            </wp:cNvGraphicFramePr>
+            <a:graphic xmlns:a="http://schemas.openxmlformats.org/drawingml/2006/main">
+              <a:graphicData uri="http://schemas.openxmlformats.org/drawingml/2006/picture">
+                <pic:pic xmlns:pic="http://schemas.openxmlformats.org/drawingml/2006/picture">
+                  <pic:nvPicPr>
+                    <pic:cNvPr id="0" name="Computech NewSSD1.jpeg"/>
+                    <pic:cNvPicPr/>
+                  </pic:nvPicPr>
+                  <pic:blipFill>
+                    <a:blip r:embed="rId34">
+                      <a:extLst>
+                        <a:ext uri="{28A0092B-C50C-407E-A947-70E740481C1C}">
+                          <a14:useLocalDpi xmlns:a14="http://schemas.microsoft.com/office/drawing/2010/main" val="0"/>
+                        </a:ext>
+                      </a:extLst>
+                    </a:blip>
+                    <a:stretch>
+                      <a:fillRect/>
+                    </a:stretch>
+                  </pic:blipFill>
+                  <pic:spPr>
+                    <a:xfrm>
+                      <a:off x="0" y="0"/>
+                      <a:ext cx="5943600" cy="7691755"/>
+                    </a:xfrm>
+                    <a:prstGeom prst="rect">
+                      <a:avLst/>
+                    </a:prstGeom>
+                  </pic:spPr>
+                </pic:pic>
+              </a:graphicData>
+            </a:graphic>
+          </wp:inline>
+        </w:drawing>
+      </w:r>
+    </w:p>
+    <w:p>
+      <w:pPr>
+        <w:rPr>
+          <w:rFonts w:asciiTheme="minorHAnsi" w:hAnsiTheme="minorHAnsi"/>
+        </w:rPr>
+      </w:pPr>
+      <w:r>
+        <w:rPr>
+          <w:rFonts w:asciiTheme="minorHAnsi" w:hAnsiTheme="minorHAnsi"/>
+        </w:rPr>
+        <w:lastRenderedPageBreak/>
+        <w:t xml:space="preserve">The following sequence diagram covers the </w:t>
+      </w:r>
+      <w:proofErr w:type="spellStart"/>
+      <w:r>
+        <w:rPr>
+          <w:rFonts w:asciiTheme="minorHAnsi" w:hAnsiTheme="minorHAnsi"/>
+        </w:rPr>
+        <w:t>JobSearch</w:t>
+      </w:r>
+      <w:proofErr w:type="spellEnd"/>
+      <w:r>
+        <w:rPr>
+          <w:rFonts w:asciiTheme="minorHAnsi" w:hAnsiTheme="minorHAnsi"/>
+        </w:rPr>
+        <w:t xml:space="preserve"> controller and views along with its interaction with models and database. The user must be logged in before the following use cases are executed. Previous sequence diagram goes over the User Login process. </w:t>
+      </w:r>
+    </w:p>
+    <w:p>
+      <w:pPr>
+        <w:rPr>
+          <w:rFonts w:asciiTheme="minorHAnsi" w:hAnsiTheme="minorHAnsi"/>
+        </w:rPr>
+      </w:pPr>
+      <w:r>
+        <w:rPr>
+          <w:rFonts w:asciiTheme="minorHAnsi" w:hAnsiTheme="minorHAnsi"/>
+          <w:noProof/>
+        </w:rPr>
+        <w:drawing>
+          <wp:inline distT="0" distB="0" distL="0" distR="0" wp14:anchorId="0E4DD79D" wp14:editId="62EC95AB">
+            <wp:extent cx="5943600" cy="7442200"/>
+            <wp:effectExtent l="0" t="0" r="0" b="0"/>
+            <wp:docPr id="7" name="Picture 7"/>
+            <wp:cNvGraphicFramePr>
+              <a:graphicFrameLocks xmlns:a="http://schemas.openxmlformats.org/drawingml/2006/main" noChangeAspect="1"/>
+            </wp:cNvGraphicFramePr>
+            <a:graphic xmlns:a="http://schemas.openxmlformats.org/drawingml/2006/main">
+              <a:graphicData uri="http://schemas.openxmlformats.org/drawingml/2006/picture">
+                <pic:pic xmlns:pic="http://schemas.openxmlformats.org/drawingml/2006/picture">
+                  <pic:nvPicPr>
+                    <pic:cNvPr id="0" name="Computech NewSSD2.jpeg"/>
+                    <pic:cNvPicPr/>
+                  </pic:nvPicPr>
+                  <pic:blipFill>
+                    <a:blip r:embed="rId35">
+                      <a:extLst>
+                        <a:ext uri="{28A0092B-C50C-407E-A947-70E740481C1C}">
+                          <a14:useLocalDpi xmlns:a14="http://schemas.microsoft.com/office/drawing/2010/main" val="0"/>
+                        </a:ext>
+                      </a:extLst>
+                    </a:blip>
+                    <a:stretch>
+                      <a:fillRect/>
+                    </a:stretch>
+                  </pic:blipFill>
+                  <pic:spPr>
+                    <a:xfrm>
+                      <a:off x="0" y="0"/>
+                      <a:ext cx="5943600" cy="7442200"/>
+                    </a:xfrm>
+                    <a:prstGeom prst="rect">
+                      <a:avLst/>
+                    </a:prstGeom>
+                  </pic:spPr>
+                </pic:pic>
+              </a:graphicData>
+            </a:graphic>
+          </wp:inline>
+        </w:drawing>
+      </w:r>
+      <w:bookmarkStart w:id="32" w:name="_GoBack"/>
       <w:bookmarkEnd w:id="32"/>
     </w:p>
     <w:p>
       <w:pPr>
-        <w:pStyle w:val="Heading4"/>
-        <w:rPr>
-          <w:rFonts w:asciiTheme="minorHAnsi" w:hAnsiTheme="minorHAnsi"/>
-        </w:rPr>
-      </w:pPr>
-      <w:r>
-        <w:rPr>
-          <w:rFonts w:asciiTheme="minorHAnsi" w:hAnsiTheme="minorHAnsi"/>
-        </w:rPr>
-        <w:t>Level 1</w:t>
-      </w:r>
+        <w:rPr>
+          <w:rFonts w:asciiTheme="minorHAnsi" w:hAnsiTheme="minorHAnsi"/>
+        </w:rPr>
+      </w:pPr>
     </w:p>
     <w:p>
       <w:pPr>
+        <w:pStyle w:val="Heading2"/>
+        <w:rPr>
+          <w:rFonts w:asciiTheme="minorHAnsi" w:hAnsiTheme="minorHAnsi"/>
+        </w:rPr>
+      </w:pPr>
+      <w:bookmarkStart w:id="33" w:name="_Toc414197333"/>
+      <w:r>
+        <w:rPr>
+          <w:rFonts w:asciiTheme="minorHAnsi" w:hAnsiTheme="minorHAnsi"/>
+        </w:rPr>
+        <w:lastRenderedPageBreak/>
+        <w:t>4.3 Data Flow Diagram</w:t>
+      </w:r>
+      <w:r>
+        <w:rPr>
+          <w:rFonts w:asciiTheme="minorHAnsi" w:hAnsiTheme="minorHAnsi"/>
+        </w:rPr>
+        <w:t>s</w:t>
+      </w:r>
+      <w:bookmarkEnd w:id="33"/>
+    </w:p>
+    <w:p>
+      <w:pPr>
+        <w:pStyle w:val="Heading4"/>
+        <w:rPr>
+          <w:rFonts w:asciiTheme="minorHAnsi" w:hAnsiTheme="minorHAnsi"/>
+        </w:rPr>
+      </w:pPr>
+      <w:r>
+        <w:rPr>
+          <w:rFonts w:asciiTheme="minorHAnsi" w:hAnsiTheme="minorHAnsi"/>
+        </w:rPr>
+        <w:t>Level 1</w:t>
+      </w:r>
+    </w:p>
+    <w:p>
+      <w:pPr>
         <w:rPr>
           <w:rFonts w:asciiTheme="minorHAnsi" w:hAnsiTheme="minorHAnsi"/>
           <w:sz w:val="22"/>
@@ -25859,7 +26027,6 @@
         <w:rPr>
           <w:rFonts w:asciiTheme="minorHAnsi" w:hAnsiTheme="minorHAnsi"/>
           <w:noProof/>
-          <w:lang w:bidi="gu-IN"/>
         </w:rPr>
         <w:drawing>
           <wp:inline distT="0" distB="0" distL="0" distR="0" wp14:anchorId="09332682" wp14:editId="0A58F7C3">
@@ -25879,7 +26046,7 @@
                     </pic:cNvPicPr>
                   </pic:nvPicPr>
                   <pic:blipFill>
-                    <a:blip r:embed="rId34">
+                    <a:blip r:embed="rId36">
                       <a:extLst>
                         <a:ext uri="{28A0092B-C50C-407E-A947-70E740481C1C}">
                           <a14:useLocalDpi xmlns:a14="http://schemas.microsoft.com/office/drawing/2010/main" val="0"/>
@@ -26030,7 +26197,6 @@
         <w:rPr>
           <w:rFonts w:asciiTheme="minorHAnsi" w:hAnsiTheme="minorHAnsi"/>
           <w:noProof/>
-          <w:lang w:bidi="gu-IN"/>
         </w:rPr>
         <w:drawing>
           <wp:inline distT="0" distB="0" distL="0" distR="0" wp14:anchorId="12259F9A" wp14:editId="6B411568">
@@ -26050,7 +26216,7 @@
                     </pic:cNvPicPr>
                   </pic:nvPicPr>
                   <pic:blipFill>
-                    <a:blip r:embed="rId35">
+                    <a:blip r:embed="rId37">
                       <a:extLst>
                         <a:ext uri="{28A0092B-C50C-407E-A947-70E740481C1C}">
                           <a14:useLocalDpi xmlns:a14="http://schemas.microsoft.com/office/drawing/2010/main" val="0"/>
@@ -26186,7 +26352,6 @@
         <w:rPr>
           <w:rFonts w:asciiTheme="minorHAnsi" w:hAnsiTheme="minorHAnsi"/>
           <w:noProof/>
-          <w:lang w:bidi="gu-IN"/>
         </w:rPr>
         <w:drawing>
           <wp:inline distT="0" distB="0" distL="0" distR="0" wp14:anchorId="6E061DBB" wp14:editId="7BAF834B">
@@ -26206,7 +26371,7 @@
                     </pic:cNvPicPr>
                   </pic:nvPicPr>
                   <pic:blipFill>
-                    <a:blip r:embed="rId36">
+                    <a:blip r:embed="rId38">
                       <a:extLst>
                         <a:ext uri="{28A0092B-C50C-407E-A947-70E740481C1C}">
                           <a14:useLocalDpi xmlns:a14="http://schemas.microsoft.com/office/drawing/2010/main" val="0"/>
@@ -26312,7 +26477,6 @@
         <w:rPr>
           <w:rFonts w:asciiTheme="minorHAnsi" w:hAnsiTheme="minorHAnsi"/>
           <w:noProof/>
-          <w:lang w:bidi="gu-IN"/>
         </w:rPr>
         <w:drawing>
           <wp:inline distT="0" distB="0" distL="0" distR="0" wp14:anchorId="174CD7E6" wp14:editId="7A034B92">
@@ -26332,7 +26496,7 @@
                     </pic:cNvPicPr>
                   </pic:nvPicPr>
                   <pic:blipFill>
-                    <a:blip r:embed="rId37">
+                    <a:blip r:embed="rId39">
                       <a:extLst>
                         <a:ext uri="{28A0092B-C50C-407E-A947-70E740481C1C}">
                           <a14:useLocalDpi xmlns:a14="http://schemas.microsoft.com/office/drawing/2010/main" val="0"/>
@@ -26393,7 +26557,7 @@
           <w:rFonts w:asciiTheme="minorHAnsi" w:hAnsiTheme="minorHAnsi"/>
         </w:rPr>
       </w:pPr>
-      <w:bookmarkStart w:id="33" w:name="_Toc414197334"/>
+      <w:bookmarkStart w:id="34" w:name="_Toc414197334"/>
       <w:r>
         <w:rPr>
           <w:rFonts w:asciiTheme="minorHAnsi" w:hAnsiTheme="minorHAnsi"/>
@@ -26406,7 +26570,7 @@
         </w:rPr>
         <w:t xml:space="preserve"> Database Design</w:t>
       </w:r>
-      <w:bookmarkEnd w:id="33"/>
+      <w:bookmarkEnd w:id="34"/>
     </w:p>
     <w:p/>
     <w:p>
@@ -26417,10 +26581,10 @@
       </w:pPr>
       <w:r>
         <w:object w:dxaOrig="9765" w:dyaOrig="8100" w14:anchorId="40A67AD1">
-          <v:shape id="_x0000_i1032" type="#_x0000_t75" style="width:468pt;height:388.5pt" o:ole="">
-            <v:imagedata r:id="rId38" o:title=""/>
+          <v:shape id="_x0000_i1032" type="#_x0000_t75" style="width:468pt;height:388pt" o:ole="">
+            <v:imagedata r:id="rId40" o:title=""/>
           </v:shape>
-          <o:OLEObject Type="Embed" ProgID="Visio.Drawing.15" ShapeID="_x0000_i1032" DrawAspect="Content" ObjectID="_1487941226" r:id="rId39"/>
+          <o:OLEObject Type="Embed" ProgID="Visio.Drawing.15" ShapeID="_x0000_i1032" DrawAspect="Content" ObjectID="_1361819585" r:id="rId41"/>
         </w:object>
       </w:r>
     </w:p>
@@ -26438,7 +26602,7 @@
           <w:rFonts w:asciiTheme="minorHAnsi" w:hAnsiTheme="minorHAnsi"/>
         </w:rPr>
       </w:pPr>
-      <w:bookmarkStart w:id="34" w:name="_Toc414197335"/>
+      <w:bookmarkStart w:id="35" w:name="_Toc414197335"/>
       <w:r>
         <w:rPr>
           <w:rFonts w:asciiTheme="minorHAnsi" w:hAnsiTheme="minorHAnsi"/>
@@ -26451,7 +26615,7 @@
         </w:rPr>
         <w:t xml:space="preserve"> Application Program Interface</w:t>
       </w:r>
-      <w:bookmarkEnd w:id="34"/>
+      <w:bookmarkEnd w:id="35"/>
     </w:p>
     <w:p>
       <w:pPr>
@@ -26462,7 +26626,7 @@
           <w:szCs w:val="24"/>
         </w:rPr>
       </w:pPr>
-      <w:bookmarkStart w:id="35" w:name="_Toc414197336"/>
+      <w:bookmarkStart w:id="36" w:name="_Toc414197336"/>
       <w:r>
         <w:rPr>
           <w:rFonts w:asciiTheme="minorHAnsi" w:hAnsiTheme="minorHAnsi"/>
@@ -26471,7 +26635,7 @@
         </w:rPr>
         <w:t>4.5.1 Google Authentication</w:t>
       </w:r>
-      <w:bookmarkEnd w:id="35"/>
+      <w:bookmarkEnd w:id="36"/>
     </w:p>
     <w:p>
       <w:pPr>
@@ -26868,7 +27032,6 @@
       <w:r>
         <w:rPr>
           <w:noProof/>
-          <w:lang w:bidi="gu-IN"/>
         </w:rPr>
         <w:drawing>
           <wp:inline distT="0" distB="0" distL="0" distR="0" wp14:anchorId="0D537412" wp14:editId="065BFA21">
@@ -26886,7 +27049,7 @@
                     <pic:cNvPicPr/>
                   </pic:nvPicPr>
                   <pic:blipFill>
-                    <a:blip r:embed="rId40">
+                    <a:blip r:embed="rId42">
                       <a:extLst>
                         <a:ext uri="{28A0092B-C50C-407E-A947-70E740481C1C}">
                           <a14:useLocalDpi xmlns:a14="http://schemas.microsoft.com/office/drawing/2010/main" val="0"/>
@@ -26994,14 +27157,14 @@
           <w:rFonts w:asciiTheme="minorHAnsi" w:hAnsiTheme="minorHAnsi"/>
         </w:rPr>
       </w:pPr>
-      <w:bookmarkStart w:id="36" w:name="_Toc414197337"/>
+      <w:bookmarkStart w:id="37" w:name="_Toc414197337"/>
       <w:r>
         <w:rPr>
           <w:rFonts w:asciiTheme="minorHAnsi" w:hAnsiTheme="minorHAnsi"/>
         </w:rPr>
         <w:t>4.5.2 Software Class Diagrams</w:t>
       </w:r>
-      <w:bookmarkEnd w:id="36"/>
+      <w:bookmarkEnd w:id="37"/>
     </w:p>
     <w:p>
       <w:pPr>
@@ -27034,7 +27197,6 @@
           <w:noProof/>
           <w:sz w:val="22"/>
           <w:szCs w:val="22"/>
-          <w:lang w:bidi="gu-IN"/>
         </w:rPr>
         <w:drawing>
           <wp:anchor distT="0" distB="0" distL="114300" distR="114300" simplePos="0" relativeHeight="251661312" behindDoc="0" locked="0" layoutInCell="1" allowOverlap="1" wp14:anchorId="5D1934A2" wp14:editId="0FC7403E">
@@ -27062,7 +27224,7 @@
                     </pic:cNvPicPr>
                   </pic:nvPicPr>
                   <pic:blipFill>
-                    <a:blip r:embed="rId41">
+                    <a:blip r:embed="rId43">
                       <a:extLst>
                         <a:ext uri="{28A0092B-C50C-407E-A947-70E740481C1C}">
                           <a14:useLocalDpi xmlns:a14="http://schemas.microsoft.com/office/drawing/2010/main" val="0"/>
@@ -27114,7 +27276,6 @@
           <w:noProof/>
           <w:sz w:val="22"/>
           <w:szCs w:val="22"/>
-          <w:lang w:bidi="gu-IN"/>
         </w:rPr>
         <w:drawing>
           <wp:anchor distT="0" distB="0" distL="114300" distR="114300" simplePos="0" relativeHeight="251665408" behindDoc="0" locked="0" layoutInCell="1" allowOverlap="1" wp14:anchorId="3DF5DD1C" wp14:editId="162383E5">
@@ -27142,7 +27303,7 @@
                     </pic:cNvPicPr>
                   </pic:nvPicPr>
                   <pic:blipFill>
-                    <a:blip r:embed="rId42">
+                    <a:blip r:embed="rId44">
                       <a:extLst>
                         <a:ext uri="{28A0092B-C50C-407E-A947-70E740481C1C}">
                           <a14:useLocalDpi xmlns:a14="http://schemas.microsoft.com/office/drawing/2010/main" val="0"/>
@@ -27194,7 +27355,6 @@
           <w:noProof/>
           <w:sz w:val="22"/>
           <w:szCs w:val="22"/>
-          <w:lang w:bidi="gu-IN"/>
         </w:rPr>
         <w:drawing>
           <wp:anchor distT="0" distB="0" distL="114300" distR="114300" simplePos="0" relativeHeight="251663360" behindDoc="0" locked="0" layoutInCell="1" allowOverlap="1" wp14:anchorId="65AC85A1" wp14:editId="6EECEFA8">
@@ -27222,7 +27382,7 @@
                     </pic:cNvPicPr>
                   </pic:nvPicPr>
                   <pic:blipFill>
-                    <a:blip r:embed="rId43">
+                    <a:blip r:embed="rId45">
                       <a:extLst>
                         <a:ext uri="{28A0092B-C50C-407E-A947-70E740481C1C}">
                           <a14:useLocalDpi xmlns:a14="http://schemas.microsoft.com/office/drawing/2010/main" val="0"/>
@@ -27295,24 +27455,24 @@
           <w:rFonts w:asciiTheme="minorHAnsi" w:hAnsiTheme="minorHAnsi"/>
         </w:rPr>
       </w:pPr>
-      <w:bookmarkStart w:id="37" w:name="_Toc414197338"/>
+      <w:bookmarkStart w:id="38" w:name="_Toc414197338"/>
       <w:r>
         <w:rPr>
           <w:rFonts w:asciiTheme="minorHAnsi" w:hAnsiTheme="minorHAnsi"/>
         </w:rPr>
         <w:t>4.6 User Interface Design</w:t>
       </w:r>
-      <w:bookmarkEnd w:id="37"/>
+      <w:bookmarkEnd w:id="38"/>
     </w:p>
     <w:p>
       <w:pPr>
         <w:pStyle w:val="Heading3"/>
       </w:pPr>
-      <w:bookmarkStart w:id="38" w:name="_Toc414197339"/>
+      <w:bookmarkStart w:id="39" w:name="_Toc414197339"/>
       <w:r>
         <w:t>4.6.1 Home Page</w:t>
       </w:r>
-      <w:bookmarkEnd w:id="38"/>
+      <w:bookmarkEnd w:id="39"/>
     </w:p>
     <w:p/>
     <w:p>
@@ -27369,7 +27529,6 @@
       <w:r>
         <w:rPr>
           <w:noProof/>
-          <w:lang w:bidi="gu-IN"/>
         </w:rPr>
         <w:drawing>
           <wp:inline distT="0" distB="0" distL="0" distR="0" wp14:anchorId="61B81E8F" wp14:editId="092C3656">
@@ -27387,7 +27546,7 @@
                     <pic:cNvPicPr/>
                   </pic:nvPicPr>
                   <pic:blipFill>
-                    <a:blip r:embed="rId44"/>
+                    <a:blip r:embed="rId46"/>
                     <a:stretch>
                       <a:fillRect/>
                     </a:stretch>
@@ -27448,12 +27607,12 @@
       <w:pPr>
         <w:pStyle w:val="Heading3"/>
       </w:pPr>
-      <w:bookmarkStart w:id="39" w:name="_Toc414197340"/>
+      <w:bookmarkStart w:id="40" w:name="_Toc414197340"/>
       <w:r>
         <w:lastRenderedPageBreak/>
         <w:t>4.6.2 Register</w:t>
       </w:r>
-      <w:bookmarkEnd w:id="39"/>
+      <w:bookmarkEnd w:id="40"/>
       <w:r>
         <w:t xml:space="preserve"> </w:t>
       </w:r>
@@ -27485,7 +27644,6 @@
       <w:r>
         <w:rPr>
           <w:noProof/>
-          <w:lang w:bidi="gu-IN"/>
         </w:rPr>
         <mc:AlternateContent>
           <mc:Choice Requires="wps">
@@ -27562,7 +27720,6 @@
       <w:r>
         <w:rPr>
           <w:noProof/>
-          <w:lang w:bidi="gu-IN"/>
         </w:rPr>
         <mc:AlternateContent>
           <mc:Choice Requires="wps">
@@ -27665,116 +27822,12 @@
       <w:r>
         <w:rPr>
           <w:noProof/>
-          <w:lang w:bidi="gu-IN"/>
         </w:rPr>
         <w:drawing>
           <wp:inline distT="0" distB="0" distL="0" distR="0" wp14:anchorId="313CDBB9" wp14:editId="06C62127">
             <wp:extent cx="5943600" cy="2264410"/>
             <wp:effectExtent l="0" t="0" r="0" b="2540"/>
             <wp:docPr id="15" name="Picture 15"/>
-            <wp:cNvGraphicFramePr>
-              <a:graphicFrameLocks xmlns:a="http://schemas.openxmlformats.org/drawingml/2006/main" noChangeAspect="1"/>
-            </wp:cNvGraphicFramePr>
-            <a:graphic xmlns:a="http://schemas.openxmlformats.org/drawingml/2006/main">
-              <a:graphicData uri="http://schemas.openxmlformats.org/drawingml/2006/picture">
-                <pic:pic xmlns:pic="http://schemas.openxmlformats.org/drawingml/2006/picture">
-                  <pic:nvPicPr>
-                    <pic:cNvPr id="0" name=""/>
-                    <pic:cNvPicPr/>
-                  </pic:nvPicPr>
-                  <pic:blipFill>
-                    <a:blip r:embed="rId45"/>
-                    <a:stretch>
-                      <a:fillRect/>
-                    </a:stretch>
-                  </pic:blipFill>
-                  <pic:spPr>
-                    <a:xfrm>
-                      <a:off x="0" y="0"/>
-                      <a:ext cx="5943600" cy="2264410"/>
-                    </a:xfrm>
-                    <a:prstGeom prst="rect">
-                      <a:avLst/>
-                    </a:prstGeom>
-                  </pic:spPr>
-                </pic:pic>
-              </a:graphicData>
-            </a:graphic>
-          </wp:inline>
-        </w:drawing>
-      </w:r>
-    </w:p>
-    <w:p>
-      <w:pPr>
-        <w:pStyle w:val="Heading4"/>
-      </w:pPr>
-      <w:r>
-        <w:t>4.6.2.2 Empty fields error</w:t>
-      </w:r>
-    </w:p>
-    <w:p/>
-    <w:p>
-      <w:r>
-        <w:rPr>
-          <w:noProof/>
-          <w:lang w:bidi="gu-IN"/>
-        </w:rPr>
-        <w:drawing>
-          <wp:inline distT="0" distB="0" distL="0" distR="0" wp14:anchorId="79F27994" wp14:editId="662F2D9B">
-            <wp:extent cx="5943600" cy="2402205"/>
-            <wp:effectExtent l="0" t="0" r="0" b="0"/>
-            <wp:docPr id="16" name="Picture 16"/>
-            <wp:cNvGraphicFramePr>
-              <a:graphicFrameLocks xmlns:a="http://schemas.openxmlformats.org/drawingml/2006/main" noChangeAspect="1"/>
-            </wp:cNvGraphicFramePr>
-            <a:graphic xmlns:a="http://schemas.openxmlformats.org/drawingml/2006/main">
-              <a:graphicData uri="http://schemas.openxmlformats.org/drawingml/2006/picture">
-                <pic:pic xmlns:pic="http://schemas.openxmlformats.org/drawingml/2006/picture">
-                  <pic:nvPicPr>
-                    <pic:cNvPr id="0" name=""/>
-                    <pic:cNvPicPr/>
-                  </pic:nvPicPr>
-                  <pic:blipFill>
-                    <a:blip r:embed="rId46"/>
-                    <a:stretch>
-                      <a:fillRect/>
-                    </a:stretch>
-                  </pic:blipFill>
-                  <pic:spPr>
-                    <a:xfrm>
-                      <a:off x="0" y="0"/>
-                      <a:ext cx="5943600" cy="2402205"/>
-                    </a:xfrm>
-                    <a:prstGeom prst="rect">
-                      <a:avLst/>
-                    </a:prstGeom>
-                  </pic:spPr>
-                </pic:pic>
-              </a:graphicData>
-            </a:graphic>
-          </wp:inline>
-        </w:drawing>
-      </w:r>
-    </w:p>
-    <w:p>
-      <w:pPr>
-        <w:pStyle w:val="Heading4"/>
-      </w:pPr>
-      <w:r>
-        <w:t>4.6.2.3 Password length error</w:t>
-      </w:r>
-    </w:p>
-    <w:p>
-      <w:r>
-        <w:rPr>
-          <w:noProof/>
-          <w:lang w:bidi="gu-IN"/>
-        </w:rPr>
-        <w:drawing>
-          <wp:inline distT="0" distB="0" distL="0" distR="0" wp14:anchorId="3AF5837A" wp14:editId="77C1B5EF">
-            <wp:extent cx="5943600" cy="2060575"/>
-            <wp:effectExtent l="0" t="0" r="0" b="0"/>
-            <wp:docPr id="17" name="Picture 17"/>
             <wp:cNvGraphicFramePr>
               <a:graphicFrameLocks xmlns:a="http://schemas.openxmlformats.org/drawingml/2006/main" noChangeAspect="1"/>
             </wp:cNvGraphicFramePr>
@@ -27794,7 +27847,7 @@
                   <pic:spPr>
                     <a:xfrm>
                       <a:off x="0" y="0"/>
-                      <a:ext cx="5943600" cy="2060575"/>
+                      <a:ext cx="5943600" cy="2264410"/>
                     </a:xfrm>
                     <a:prstGeom prst="rect">
                       <a:avLst/>
@@ -27812,8 +27865,7 @@
         <w:pStyle w:val="Heading4"/>
       </w:pPr>
       <w:r>
-        <w:lastRenderedPageBreak/>
-        <w:t>4.6.2.4 Password and confirm password do not match error</w:t>
+        <w:t>4.6.2.2 Empty fields error</w:t>
       </w:r>
     </w:p>
     <w:p/>
@@ -27821,13 +27873,12 @@
       <w:r>
         <w:rPr>
           <w:noProof/>
-          <w:lang w:bidi="gu-IN"/>
         </w:rPr>
         <w:drawing>
-          <wp:inline distT="0" distB="0" distL="0" distR="0" wp14:anchorId="5D6D9120" wp14:editId="4F6569D7">
-            <wp:extent cx="5943600" cy="2187575"/>
-            <wp:effectExtent l="0" t="0" r="0" b="3175"/>
-            <wp:docPr id="18" name="Picture 18"/>
+          <wp:inline distT="0" distB="0" distL="0" distR="0" wp14:anchorId="79F27994" wp14:editId="662F2D9B">
+            <wp:extent cx="5943600" cy="2402205"/>
+            <wp:effectExtent l="0" t="0" r="0" b="0"/>
+            <wp:docPr id="16" name="Picture 16"/>
             <wp:cNvGraphicFramePr>
               <a:graphicFrameLocks xmlns:a="http://schemas.openxmlformats.org/drawingml/2006/main" noChangeAspect="1"/>
             </wp:cNvGraphicFramePr>
@@ -27847,7 +27898,7 @@
                   <pic:spPr>
                     <a:xfrm>
                       <a:off x="0" y="0"/>
-                      <a:ext cx="5943600" cy="2187575"/>
+                      <a:ext cx="5943600" cy="2402205"/>
                     </a:xfrm>
                     <a:prstGeom prst="rect">
                       <a:avLst/>
@@ -27860,46 +27911,24 @@
         </w:drawing>
       </w:r>
     </w:p>
-    <w:p/>
-    <w:p/>
     <w:p>
       <w:pPr>
         <w:pStyle w:val="Heading4"/>
       </w:pPr>
       <w:r>
-        <w:t>4.6.2.5 Post registration email confirmation message</w:t>
+        <w:t>4.6.2.3 Password length error</w:t>
       </w:r>
     </w:p>
-    <w:p/>
     <w:p>
-      <w:pPr>
-        <w:rPr>
-          <w:rFonts w:asciiTheme="minorHAnsi" w:hAnsiTheme="minorHAnsi"/>
-          <w:sz w:val="22"/>
-          <w:szCs w:val="22"/>
-        </w:rPr>
-      </w:pPr>
-      <w:r>
-        <w:rPr>
-          <w:rFonts w:asciiTheme="minorHAnsi" w:hAnsiTheme="minorHAnsi"/>
-          <w:sz w:val="22"/>
-          <w:szCs w:val="22"/>
-        </w:rPr>
-        <w:t>Clicking on the register button (§4.6.2) and after success registration, system will redirect user to Confirmation page.</w:t>
-      </w:r>
-    </w:p>
-    <w:p/>
-    <w:p>
       <w:r>
         <w:rPr>
           <w:noProof/>
-          <w:lang w:bidi="gu-IN"/>
         </w:rPr>
         <w:drawing>
-          <wp:inline distT="0" distB="0" distL="0" distR="0" wp14:anchorId="009A488F" wp14:editId="39DE3532">
-            <wp:extent cx="5943600" cy="1854835"/>
+          <wp:inline distT="0" distB="0" distL="0" distR="0" wp14:anchorId="3AF5837A" wp14:editId="77C1B5EF">
+            <wp:extent cx="5943600" cy="2060575"/>
             <wp:effectExtent l="0" t="0" r="0" b="0"/>
-            <wp:docPr id="26" name="Picture 26"/>
+            <wp:docPr id="17" name="Picture 17"/>
             <wp:cNvGraphicFramePr>
               <a:graphicFrameLocks xmlns:a="http://schemas.openxmlformats.org/drawingml/2006/main" noChangeAspect="1"/>
             </wp:cNvGraphicFramePr>
@@ -27919,7 +27948,7 @@
                   <pic:spPr>
                     <a:xfrm>
                       <a:off x="0" y="0"/>
-                      <a:ext cx="5943600" cy="1854835"/>
+                      <a:ext cx="5943600" cy="2060575"/>
                     </a:xfrm>
                     <a:prstGeom prst="rect">
                       <a:avLst/>
@@ -27934,80 +27963,24 @@
     </w:p>
     <w:p>
       <w:pPr>
-        <w:tabs>
-          <w:tab w:val="clear" w:pos="180"/>
-          <w:tab w:val="clear" w:pos="360"/>
-          <w:tab w:val="clear" w:pos="720"/>
-        </w:tabs>
-        <w:spacing w:after="200" w:line="276" w:lineRule="auto"/>
-        <w:rPr>
-          <w:rFonts w:asciiTheme="majorHAnsi" w:eastAsiaTheme="majorEastAsia" w:hAnsiTheme="majorHAnsi" w:cstheme="majorBidi"/>
-          <w:b/>
-          <w:bCs/>
-          <w:i/>
-          <w:iCs/>
-          <w:color w:val="4F81BD" w:themeColor="accent1"/>
-        </w:rPr>
-      </w:pPr>
-      <w:r>
-        <w:br w:type="page"/>
-      </w:r>
-    </w:p>
-    <w:p>
-      <w:pPr>
         <w:pStyle w:val="Heading4"/>
       </w:pPr>
       <w:r>
         <w:lastRenderedPageBreak/>
-        <w:t>4.6.2.6 Email verification</w:t>
+        <w:t>4.6.2.4 Password and confirm password do not match error</w:t>
       </w:r>
     </w:p>
     <w:p/>
     <w:p>
-      <w:pPr>
-        <w:rPr>
-          <w:rFonts w:asciiTheme="minorHAnsi" w:hAnsiTheme="minorHAnsi"/>
-          <w:sz w:val="22"/>
-          <w:szCs w:val="22"/>
-        </w:rPr>
-      </w:pPr>
-      <w:r>
-        <w:rPr>
-          <w:rFonts w:asciiTheme="minorHAnsi" w:hAnsiTheme="minorHAnsi"/>
-          <w:sz w:val="22"/>
-          <w:szCs w:val="22"/>
-        </w:rPr>
-        <w:t>First time clicking on link sent to the email after registration will redirect user to Verification page</w:t>
-      </w:r>
-      <w:r>
-        <w:rPr>
-          <w:rFonts w:asciiTheme="minorHAnsi" w:hAnsiTheme="minorHAnsi"/>
-          <w:sz w:val="22"/>
-          <w:szCs w:val="22"/>
-        </w:rPr>
-        <w:t xml:space="preserve"> and display success message</w:t>
-      </w:r>
-      <w:r>
-        <w:rPr>
-          <w:rFonts w:asciiTheme="minorHAnsi" w:hAnsiTheme="minorHAnsi"/>
-          <w:sz w:val="22"/>
-          <w:szCs w:val="22"/>
-        </w:rPr>
-        <w:t>.</w:t>
-      </w:r>
-    </w:p>
-    <w:p/>
-    <w:p>
       <w:r>
         <w:rPr>
           <w:noProof/>
-          <w:lang w:bidi="gu-IN"/>
         </w:rPr>
         <w:drawing>
-          <wp:inline distT="0" distB="0" distL="0" distR="0" wp14:anchorId="1CAB8F31" wp14:editId="7CA10970">
-            <wp:extent cx="5943600" cy="2056765"/>
-            <wp:effectExtent l="0" t="0" r="0" b="635"/>
-            <wp:docPr id="27" name="Picture 27"/>
+          <wp:inline distT="0" distB="0" distL="0" distR="0" wp14:anchorId="5D6D9120" wp14:editId="4F6569D7">
+            <wp:extent cx="5943600" cy="2187575"/>
+            <wp:effectExtent l="0" t="0" r="0" b="3175"/>
+            <wp:docPr id="18" name="Picture 18"/>
             <wp:cNvGraphicFramePr>
               <a:graphicFrameLocks xmlns:a="http://schemas.openxmlformats.org/drawingml/2006/main" noChangeAspect="1"/>
             </wp:cNvGraphicFramePr>
@@ -28027,7 +28000,7 @@
                   <pic:spPr>
                     <a:xfrm>
                       <a:off x="0" y="0"/>
-                      <a:ext cx="5943600" cy="2056765"/>
+                      <a:ext cx="5943600" cy="2187575"/>
                     </a:xfrm>
                     <a:prstGeom prst="rect">
                       <a:avLst/>
@@ -28041,12 +28014,13 @@
       </w:r>
     </w:p>
     <w:p/>
+    <w:p/>
     <w:p>
       <w:pPr>
         <w:pStyle w:val="Heading4"/>
       </w:pPr>
       <w:r>
-        <w:t>4.6.2.7 Email reconfirmation error</w:t>
+        <w:t>4.6.2.5 Post registration email confirmation message</w:t>
       </w:r>
     </w:p>
     <w:p/>
@@ -28064,23 +28038,7 @@
           <w:sz w:val="22"/>
           <w:szCs w:val="22"/>
         </w:rPr>
-        <w:t>Clicking on link again will redirect user to Verification page but display ‘already confirmed’</w:t>
-      </w:r>
-      <w:r>
-        <w:rPr>
-          <w:rFonts w:asciiTheme="minorHAnsi" w:hAnsiTheme="minorHAnsi"/>
-          <w:sz w:val="22"/>
-          <w:szCs w:val="22"/>
-        </w:rPr>
-        <w:t xml:space="preserve"> </w:t>
-      </w:r>
-      <w:r>
-        <w:rPr>
-          <w:rFonts w:asciiTheme="minorHAnsi" w:hAnsiTheme="minorHAnsi"/>
-          <w:sz w:val="22"/>
-          <w:szCs w:val="22"/>
-        </w:rPr>
-        <w:t>message</w:t>
+        <w:t>Clicking on the register button (§4.6.2) and after success registration, system will redirect user to Confirmation page.</w:t>
       </w:r>
     </w:p>
     <w:p/>
@@ -28088,13 +28046,12 @@
       <w:r>
         <w:rPr>
           <w:noProof/>
-          <w:lang w:bidi="gu-IN"/>
         </w:rPr>
         <w:drawing>
-          <wp:inline distT="0" distB="0" distL="0" distR="0" wp14:anchorId="48F40832" wp14:editId="54EB3F67">
-            <wp:extent cx="5943600" cy="1571625"/>
-            <wp:effectExtent l="0" t="0" r="0" b="9525"/>
-            <wp:docPr id="28" name="Picture 28"/>
+          <wp:inline distT="0" distB="0" distL="0" distR="0" wp14:anchorId="009A488F" wp14:editId="39DE3532">
+            <wp:extent cx="5943600" cy="1854835"/>
+            <wp:effectExtent l="0" t="0" r="0" b="0"/>
+            <wp:docPr id="26" name="Picture 26"/>
             <wp:cNvGraphicFramePr>
               <a:graphicFrameLocks xmlns:a="http://schemas.openxmlformats.org/drawingml/2006/main" noChangeAspect="1"/>
             </wp:cNvGraphicFramePr>
@@ -28114,6 +28071,199 @@
                   <pic:spPr>
                     <a:xfrm>
                       <a:off x="0" y="0"/>
+                      <a:ext cx="5943600" cy="1854835"/>
+                    </a:xfrm>
+                    <a:prstGeom prst="rect">
+                      <a:avLst/>
+                    </a:prstGeom>
+                  </pic:spPr>
+                </pic:pic>
+              </a:graphicData>
+            </a:graphic>
+          </wp:inline>
+        </w:drawing>
+      </w:r>
+    </w:p>
+    <w:p>
+      <w:pPr>
+        <w:tabs>
+          <w:tab w:val="clear" w:pos="180"/>
+          <w:tab w:val="clear" w:pos="360"/>
+          <w:tab w:val="clear" w:pos="720"/>
+        </w:tabs>
+        <w:spacing w:after="200" w:line="276" w:lineRule="auto"/>
+        <w:rPr>
+          <w:rFonts w:asciiTheme="majorHAnsi" w:eastAsiaTheme="majorEastAsia" w:hAnsiTheme="majorHAnsi" w:cstheme="majorBidi"/>
+          <w:b/>
+          <w:bCs/>
+          <w:i/>
+          <w:iCs/>
+          <w:color w:val="4F81BD" w:themeColor="accent1"/>
+        </w:rPr>
+      </w:pPr>
+      <w:r>
+        <w:br w:type="page"/>
+      </w:r>
+    </w:p>
+    <w:p>
+      <w:pPr>
+        <w:pStyle w:val="Heading4"/>
+      </w:pPr>
+      <w:r>
+        <w:lastRenderedPageBreak/>
+        <w:t>4.6.2.6 Email verification</w:t>
+      </w:r>
+    </w:p>
+    <w:p/>
+    <w:p>
+      <w:pPr>
+        <w:rPr>
+          <w:rFonts w:asciiTheme="minorHAnsi" w:hAnsiTheme="minorHAnsi"/>
+          <w:sz w:val="22"/>
+          <w:szCs w:val="22"/>
+        </w:rPr>
+      </w:pPr>
+      <w:r>
+        <w:rPr>
+          <w:rFonts w:asciiTheme="minorHAnsi" w:hAnsiTheme="minorHAnsi"/>
+          <w:sz w:val="22"/>
+          <w:szCs w:val="22"/>
+        </w:rPr>
+        <w:t>First time clicking on link sent to the email after registration will redirect user to Verification page</w:t>
+      </w:r>
+      <w:r>
+        <w:rPr>
+          <w:rFonts w:asciiTheme="minorHAnsi" w:hAnsiTheme="minorHAnsi"/>
+          <w:sz w:val="22"/>
+          <w:szCs w:val="22"/>
+        </w:rPr>
+        <w:t xml:space="preserve"> and display success message</w:t>
+      </w:r>
+      <w:r>
+        <w:rPr>
+          <w:rFonts w:asciiTheme="minorHAnsi" w:hAnsiTheme="minorHAnsi"/>
+          <w:sz w:val="22"/>
+          <w:szCs w:val="22"/>
+        </w:rPr>
+        <w:t>.</w:t>
+      </w:r>
+    </w:p>
+    <w:p/>
+    <w:p>
+      <w:r>
+        <w:rPr>
+          <w:noProof/>
+        </w:rPr>
+        <w:drawing>
+          <wp:inline distT="0" distB="0" distL="0" distR="0" wp14:anchorId="1CAB8F31" wp14:editId="7CA10970">
+            <wp:extent cx="5943600" cy="2056765"/>
+            <wp:effectExtent l="0" t="0" r="0" b="635"/>
+            <wp:docPr id="27" name="Picture 27"/>
+            <wp:cNvGraphicFramePr>
+              <a:graphicFrameLocks xmlns:a="http://schemas.openxmlformats.org/drawingml/2006/main" noChangeAspect="1"/>
+            </wp:cNvGraphicFramePr>
+            <a:graphic xmlns:a="http://schemas.openxmlformats.org/drawingml/2006/main">
+              <a:graphicData uri="http://schemas.openxmlformats.org/drawingml/2006/picture">
+                <pic:pic xmlns:pic="http://schemas.openxmlformats.org/drawingml/2006/picture">
+                  <pic:nvPicPr>
+                    <pic:cNvPr id="0" name=""/>
+                    <pic:cNvPicPr/>
+                  </pic:nvPicPr>
+                  <pic:blipFill>
+                    <a:blip r:embed="rId52"/>
+                    <a:stretch>
+                      <a:fillRect/>
+                    </a:stretch>
+                  </pic:blipFill>
+                  <pic:spPr>
+                    <a:xfrm>
+                      <a:off x="0" y="0"/>
+                      <a:ext cx="5943600" cy="2056765"/>
+                    </a:xfrm>
+                    <a:prstGeom prst="rect">
+                      <a:avLst/>
+                    </a:prstGeom>
+                  </pic:spPr>
+                </pic:pic>
+              </a:graphicData>
+            </a:graphic>
+          </wp:inline>
+        </w:drawing>
+      </w:r>
+    </w:p>
+    <w:p/>
+    <w:p>
+      <w:pPr>
+        <w:pStyle w:val="Heading4"/>
+      </w:pPr>
+      <w:r>
+        <w:t>4.6.2.7 Email reconfirmation error</w:t>
+      </w:r>
+    </w:p>
+    <w:p/>
+    <w:p>
+      <w:pPr>
+        <w:rPr>
+          <w:rFonts w:asciiTheme="minorHAnsi" w:hAnsiTheme="minorHAnsi"/>
+          <w:sz w:val="22"/>
+          <w:szCs w:val="22"/>
+        </w:rPr>
+      </w:pPr>
+      <w:r>
+        <w:rPr>
+          <w:rFonts w:asciiTheme="minorHAnsi" w:hAnsiTheme="minorHAnsi"/>
+          <w:sz w:val="22"/>
+          <w:szCs w:val="22"/>
+        </w:rPr>
+        <w:t>Clicking on link again will redirect user to Verification page but display ‘already confirmed’</w:t>
+      </w:r>
+      <w:r>
+        <w:rPr>
+          <w:rFonts w:asciiTheme="minorHAnsi" w:hAnsiTheme="minorHAnsi"/>
+          <w:sz w:val="22"/>
+          <w:szCs w:val="22"/>
+        </w:rPr>
+        <w:t xml:space="preserve"> </w:t>
+      </w:r>
+      <w:r>
+        <w:rPr>
+          <w:rFonts w:asciiTheme="minorHAnsi" w:hAnsiTheme="minorHAnsi"/>
+          <w:sz w:val="22"/>
+          <w:szCs w:val="22"/>
+        </w:rPr>
+        <w:t>message</w:t>
+      </w:r>
+    </w:p>
+    <w:p/>
+    <w:p>
+      <w:r>
+        <w:rPr>
+          <w:noProof/>
+        </w:rPr>
+        <w:drawing>
+          <wp:inline distT="0" distB="0" distL="0" distR="0" wp14:anchorId="48F40832" wp14:editId="54EB3F67">
+            <wp:extent cx="5943600" cy="1571625"/>
+            <wp:effectExtent l="0" t="0" r="0" b="9525"/>
+            <wp:docPr id="28" name="Picture 28"/>
+            <wp:cNvGraphicFramePr>
+              <a:graphicFrameLocks xmlns:a="http://schemas.openxmlformats.org/drawingml/2006/main" noChangeAspect="1"/>
+            </wp:cNvGraphicFramePr>
+            <a:graphic xmlns:a="http://schemas.openxmlformats.org/drawingml/2006/main">
+              <a:graphicData uri="http://schemas.openxmlformats.org/drawingml/2006/picture">
+                <pic:pic xmlns:pic="http://schemas.openxmlformats.org/drawingml/2006/picture">
+                  <pic:nvPicPr>
+                    <pic:cNvPr id="0" name=""/>
+                    <pic:cNvPicPr/>
+                  </pic:nvPicPr>
+                  <pic:blipFill>
+                    <a:blip r:embed="rId53"/>
+                    <a:stretch>
+                      <a:fillRect/>
+                    </a:stretch>
+                  </pic:blipFill>
+                  <pic:spPr>
+                    <a:xfrm>
+                      <a:off x="0" y="0"/>
                       <a:ext cx="5943600" cy="1571625"/>
                     </a:xfrm>
                     <a:prstGeom prst="rect">
@@ -28132,11 +28282,11 @@
       <w:pPr>
         <w:pStyle w:val="Heading3"/>
       </w:pPr>
-      <w:bookmarkStart w:id="40" w:name="_Toc414197341"/>
+      <w:bookmarkStart w:id="41" w:name="_Toc414197341"/>
       <w:r>
         <w:t>4.6.3 Login</w:t>
       </w:r>
-      <w:bookmarkEnd w:id="40"/>
+      <w:bookmarkEnd w:id="41"/>
       <w:r>
         <w:t xml:space="preserve"> </w:t>
       </w:r>
@@ -28162,7 +28312,6 @@
       <w:r>
         <w:rPr>
           <w:noProof/>
-          <w:lang w:bidi="gu-IN"/>
         </w:rPr>
         <mc:AlternateContent>
           <mc:Choice Requires="wps">
@@ -28218,13 +28367,7 @@
                         <w:txbxContent>
                           <w:p>
                             <w:r>
-                              <w:t>User dashboard</w:t>
-                            </w:r>
-                            <w:r>
-                              <w:t xml:space="preserve"> page §</w:t>
-                            </w:r>
-                            <w:r>
-                              <w:t>4.6.4.1</w:t>
+                              <w:t>User dashboard page §4.6.4.1</w:t>
                             </w:r>
                           </w:p>
                         </w:txbxContent>
@@ -28273,7 +28416,6 @@
       <w:r>
         <w:rPr>
           <w:noProof/>
-          <w:lang w:bidi="gu-IN"/>
         </w:rPr>
         <mc:AlternateContent>
           <mc:Choice Requires="wps">
@@ -28343,138 +28485,12 @@
       <w:r>
         <w:rPr>
           <w:noProof/>
-          <w:lang w:bidi="gu-IN"/>
         </w:rPr>
         <w:drawing>
           <wp:inline distT="0" distB="0" distL="0" distR="0" wp14:anchorId="5FEC3911" wp14:editId="04563B8A">
             <wp:extent cx="5943600" cy="1193165"/>
             <wp:effectExtent l="0" t="0" r="0" b="6985"/>
             <wp:docPr id="10" name="Picture 10"/>
-            <wp:cNvGraphicFramePr>
-              <a:graphicFrameLocks xmlns:a="http://schemas.openxmlformats.org/drawingml/2006/main" noChangeAspect="1"/>
-            </wp:cNvGraphicFramePr>
-            <a:graphic xmlns:a="http://schemas.openxmlformats.org/drawingml/2006/main">
-              <a:graphicData uri="http://schemas.openxmlformats.org/drawingml/2006/picture">
-                <pic:pic xmlns:pic="http://schemas.openxmlformats.org/drawingml/2006/picture">
-                  <pic:nvPicPr>
-                    <pic:cNvPr id="0" name=""/>
-                    <pic:cNvPicPr/>
-                  </pic:nvPicPr>
-                  <pic:blipFill>
-                    <a:blip r:embed="rId52"/>
-                    <a:stretch>
-                      <a:fillRect/>
-                    </a:stretch>
-                  </pic:blipFill>
-                  <pic:spPr>
-                    <a:xfrm>
-                      <a:off x="0" y="0"/>
-                      <a:ext cx="5943600" cy="1193165"/>
-                    </a:xfrm>
-                    <a:prstGeom prst="rect">
-                      <a:avLst/>
-                    </a:prstGeom>
-                  </pic:spPr>
-                </pic:pic>
-              </a:graphicData>
-            </a:graphic>
-          </wp:inline>
-        </w:drawing>
-      </w:r>
-    </w:p>
-    <w:p>
-      <w:pPr>
-        <w:pStyle w:val="Heading4"/>
-        <w:rPr>
-          <w:noProof/>
-          <w:lang w:bidi="gu-IN"/>
-        </w:rPr>
-      </w:pPr>
-      <w:r>
-        <w:rPr>
-          <w:noProof/>
-          <w:lang w:bidi="gu-IN"/>
-        </w:rPr>
-        <w:lastRenderedPageBreak/>
-        <w:t>4.6.3.2 Empty Password error</w:t>
-      </w:r>
-    </w:p>
-    <w:p>
-      <w:pPr>
-        <w:rPr>
-          <w:lang w:bidi="gu-IN"/>
-        </w:rPr>
-      </w:pPr>
-    </w:p>
-    <w:p>
-      <w:pPr>
-        <w:rPr>
-          <w:noProof/>
-          <w:lang w:bidi="gu-IN"/>
-        </w:rPr>
-      </w:pPr>
-      <w:r>
-        <w:rPr>
-          <w:noProof/>
-          <w:lang w:bidi="gu-IN"/>
-        </w:rPr>
-        <w:drawing>
-          <wp:inline distT="0" distB="0" distL="0" distR="0" wp14:anchorId="7B36C1FF" wp14:editId="7EBD3B8F">
-            <wp:extent cx="5943600" cy="1720215"/>
-            <wp:effectExtent l="0" t="0" r="0" b="0"/>
-            <wp:docPr id="12" name="Picture 12"/>
-            <wp:cNvGraphicFramePr>
-              <a:graphicFrameLocks xmlns:a="http://schemas.openxmlformats.org/drawingml/2006/main" noChangeAspect="1"/>
-            </wp:cNvGraphicFramePr>
-            <a:graphic xmlns:a="http://schemas.openxmlformats.org/drawingml/2006/main">
-              <a:graphicData uri="http://schemas.openxmlformats.org/drawingml/2006/picture">
-                <pic:pic xmlns:pic="http://schemas.openxmlformats.org/drawingml/2006/picture">
-                  <pic:nvPicPr>
-                    <pic:cNvPr id="0" name=""/>
-                    <pic:cNvPicPr/>
-                  </pic:nvPicPr>
-                  <pic:blipFill>
-                    <a:blip r:embed="rId53"/>
-                    <a:stretch>
-                      <a:fillRect/>
-                    </a:stretch>
-                  </pic:blipFill>
-                  <pic:spPr>
-                    <a:xfrm>
-                      <a:off x="0" y="0"/>
-                      <a:ext cx="5943600" cy="1720215"/>
-                    </a:xfrm>
-                    <a:prstGeom prst="rect">
-                      <a:avLst/>
-                    </a:prstGeom>
-                  </pic:spPr>
-                </pic:pic>
-              </a:graphicData>
-            </a:graphic>
-          </wp:inline>
-        </w:drawing>
-      </w:r>
-    </w:p>
-    <w:p>
-      <w:pPr>
-        <w:pStyle w:val="Heading4"/>
-      </w:pPr>
-      <w:r>
-        <w:t>4.6.3.3 Password length error</w:t>
-      </w:r>
-    </w:p>
-    <w:p/>
-    <w:p>
-      <w:r>
-        <w:rPr>
-          <w:noProof/>
-          <w:lang w:bidi="gu-IN"/>
-        </w:rPr>
-        <w:drawing>
-          <wp:inline distT="0" distB="0" distL="0" distR="0" wp14:anchorId="3CA2DAC1" wp14:editId="4EAEF70D">
-            <wp:extent cx="5943600" cy="1802765"/>
-            <wp:effectExtent l="0" t="0" r="0" b="6985"/>
-            <wp:docPr id="13" name="Picture 13"/>
             <wp:cNvGraphicFramePr>
               <a:graphicFrameLocks xmlns:a="http://schemas.openxmlformats.org/drawingml/2006/main" noChangeAspect="1"/>
             </wp:cNvGraphicFramePr>
@@ -28494,7 +28510,7 @@
                   <pic:spPr>
                     <a:xfrm>
                       <a:off x="0" y="0"/>
-                      <a:ext cx="5943600" cy="1802765"/>
+                      <a:ext cx="5943600" cy="1193165"/>
                     </a:xfrm>
                     <a:prstGeom prst="rect">
                       <a:avLst/>
@@ -28510,23 +28526,43 @@
     <w:p>
       <w:pPr>
         <w:pStyle w:val="Heading4"/>
-      </w:pPr>
-      <w:r>
-        <w:t>4.6.3.4 Incorrect password/email/login without verifying</w:t>
-      </w:r>
-    </w:p>
-    <w:p/>
-    <w:p>
-      <w:r>
         <w:rPr>
           <w:noProof/>
           <w:lang w:bidi="gu-IN"/>
         </w:rPr>
+      </w:pPr>
+      <w:r>
+        <w:rPr>
+          <w:noProof/>
+          <w:lang w:bidi="gu-IN"/>
+        </w:rPr>
+        <w:lastRenderedPageBreak/>
+        <w:t>4.6.3.2 Empty Password error</w:t>
+      </w:r>
+    </w:p>
+    <w:p>
+      <w:pPr>
+        <w:rPr>
+          <w:lang w:bidi="gu-IN"/>
+        </w:rPr>
+      </w:pPr>
+    </w:p>
+    <w:p>
+      <w:pPr>
+        <w:rPr>
+          <w:noProof/>
+          <w:lang w:bidi="gu-IN"/>
+        </w:rPr>
+      </w:pPr>
+      <w:r>
+        <w:rPr>
+          <w:noProof/>
+        </w:rPr>
         <w:drawing>
-          <wp:inline distT="0" distB="0" distL="0" distR="0" wp14:anchorId="29489EDE" wp14:editId="620368C3">
-            <wp:extent cx="5943600" cy="1627505"/>
+          <wp:inline distT="0" distB="0" distL="0" distR="0" wp14:anchorId="7B36C1FF" wp14:editId="7EBD3B8F">
+            <wp:extent cx="5943600" cy="1720215"/>
             <wp:effectExtent l="0" t="0" r="0" b="0"/>
-            <wp:docPr id="14" name="Picture 14"/>
+            <wp:docPr id="12" name="Picture 12"/>
             <wp:cNvGraphicFramePr>
               <a:graphicFrameLocks xmlns:a="http://schemas.openxmlformats.org/drawingml/2006/main" noChangeAspect="1"/>
             </wp:cNvGraphicFramePr>
@@ -28546,7 +28582,7 @@
                   <pic:spPr>
                     <a:xfrm>
                       <a:off x="0" y="0"/>
-                      <a:ext cx="5943600" cy="1627505"/>
+                      <a:ext cx="5943600" cy="1720215"/>
                     </a:xfrm>
                     <a:prstGeom prst="rect">
                       <a:avLst/>
@@ -28559,64 +28595,25 @@
         </w:drawing>
       </w:r>
     </w:p>
-    <w:p/>
     <w:p>
       <w:pPr>
-        <w:tabs>
-          <w:tab w:val="clear" w:pos="180"/>
-          <w:tab w:val="clear" w:pos="360"/>
-          <w:tab w:val="clear" w:pos="720"/>
-        </w:tabs>
-        <w:spacing w:after="200" w:line="276" w:lineRule="auto"/>
-        <w:rPr>
-          <w:rFonts w:asciiTheme="majorHAnsi" w:eastAsiaTheme="majorEastAsia" w:hAnsiTheme="majorHAnsi" w:cstheme="majorBidi"/>
-          <w:b/>
-          <w:bCs/>
-          <w:color w:val="4F81BD" w:themeColor="accent1"/>
-        </w:rPr>
-      </w:pPr>
-      <w:r>
-        <w:br w:type="page"/>
-      </w:r>
-    </w:p>
-    <w:p>
-      <w:pPr>
-        <w:pStyle w:val="Heading3"/>
-      </w:pPr>
-      <w:bookmarkStart w:id="41" w:name="_Toc414197342"/>
-      <w:r>
-        <w:lastRenderedPageBreak/>
-        <w:t>4.6.4</w:t>
-      </w:r>
-      <w:r>
-        <w:t xml:space="preserve"> User </w:t>
-      </w:r>
-      <w:r>
-        <w:t xml:space="preserve">Logged In </w:t>
-      </w:r>
-      <w:bookmarkEnd w:id="41"/>
+        <w:pStyle w:val="Heading4"/>
+      </w:pPr>
+      <w:r>
+        <w:t>4.6.3.3 Password length error</w:t>
+      </w:r>
     </w:p>
     <w:p/>
     <w:p>
-      <w:pPr>
-        <w:pStyle w:val="Heading4"/>
-      </w:pPr>
-      <w:r>
-        <w:t>4.6.4.1 User dashboard</w:t>
-      </w:r>
-    </w:p>
-    <w:p/>
-    <w:p>
       <w:r>
         <w:rPr>
           <w:noProof/>
-          <w:lang w:bidi="gu-IN"/>
         </w:rPr>
         <w:drawing>
-          <wp:inline distT="0" distB="0" distL="0" distR="0" wp14:anchorId="7F101CC0" wp14:editId="47B6B7F5">
-            <wp:extent cx="5943600" cy="2720340"/>
-            <wp:effectExtent l="0" t="0" r="0" b="3810"/>
-            <wp:docPr id="55" name="Picture 55"/>
+          <wp:inline distT="0" distB="0" distL="0" distR="0" wp14:anchorId="3CA2DAC1" wp14:editId="4EAEF70D">
+            <wp:extent cx="5943600" cy="1802765"/>
+            <wp:effectExtent l="0" t="0" r="0" b="6985"/>
+            <wp:docPr id="13" name="Picture 13"/>
             <wp:cNvGraphicFramePr>
               <a:graphicFrameLocks xmlns:a="http://schemas.openxmlformats.org/drawingml/2006/main" noChangeAspect="1"/>
             </wp:cNvGraphicFramePr>
@@ -28636,7 +28633,7 @@
                   <pic:spPr>
                     <a:xfrm>
                       <a:off x="0" y="0"/>
-                      <a:ext cx="5943600" cy="2720340"/>
+                      <a:ext cx="5943600" cy="1802765"/>
                     </a:xfrm>
                     <a:prstGeom prst="rect">
                       <a:avLst/>
@@ -28649,15 +28646,12 @@
         </w:drawing>
       </w:r>
     </w:p>
-    <w:p/>
-    <w:p/>
-    <w:p/>
     <w:p>
       <w:pPr>
         <w:pStyle w:val="Heading4"/>
       </w:pPr>
       <w:r>
-        <w:t>4.6.4.2 User logged in header</w:t>
+        <w:t>4.6.3.4 Incorrect password/email/login without verifying</w:t>
       </w:r>
     </w:p>
     <w:p/>
@@ -28665,13 +28659,12 @@
       <w:r>
         <w:rPr>
           <w:noProof/>
-          <w:lang w:bidi="gu-IN"/>
         </w:rPr>
         <w:drawing>
-          <wp:inline distT="0" distB="0" distL="0" distR="0" wp14:anchorId="1E5F8417" wp14:editId="732594A6">
-            <wp:extent cx="5943600" cy="2813050"/>
-            <wp:effectExtent l="0" t="0" r="0" b="6350"/>
-            <wp:docPr id="39" name="Picture 39"/>
+          <wp:inline distT="0" distB="0" distL="0" distR="0" wp14:anchorId="29489EDE" wp14:editId="620368C3">
+            <wp:extent cx="5943600" cy="1627505"/>
+            <wp:effectExtent l="0" t="0" r="0" b="0"/>
+            <wp:docPr id="14" name="Picture 14"/>
             <wp:cNvGraphicFramePr>
               <a:graphicFrameLocks xmlns:a="http://schemas.openxmlformats.org/drawingml/2006/main" noChangeAspect="1"/>
             </wp:cNvGraphicFramePr>
@@ -28691,6 +28684,149 @@
                   <pic:spPr>
                     <a:xfrm>
                       <a:off x="0" y="0"/>
+                      <a:ext cx="5943600" cy="1627505"/>
+                    </a:xfrm>
+                    <a:prstGeom prst="rect">
+                      <a:avLst/>
+                    </a:prstGeom>
+                  </pic:spPr>
+                </pic:pic>
+              </a:graphicData>
+            </a:graphic>
+          </wp:inline>
+        </w:drawing>
+      </w:r>
+    </w:p>
+    <w:p/>
+    <w:p>
+      <w:pPr>
+        <w:tabs>
+          <w:tab w:val="clear" w:pos="180"/>
+          <w:tab w:val="clear" w:pos="360"/>
+          <w:tab w:val="clear" w:pos="720"/>
+        </w:tabs>
+        <w:spacing w:after="200" w:line="276" w:lineRule="auto"/>
+        <w:rPr>
+          <w:rFonts w:asciiTheme="majorHAnsi" w:eastAsiaTheme="majorEastAsia" w:hAnsiTheme="majorHAnsi" w:cstheme="majorBidi"/>
+          <w:b/>
+          <w:bCs/>
+          <w:color w:val="4F81BD" w:themeColor="accent1"/>
+        </w:rPr>
+      </w:pPr>
+      <w:r>
+        <w:br w:type="page"/>
+      </w:r>
+    </w:p>
+    <w:p>
+      <w:pPr>
+        <w:pStyle w:val="Heading3"/>
+      </w:pPr>
+      <w:bookmarkStart w:id="42" w:name="_Toc414197342"/>
+      <w:r>
+        <w:lastRenderedPageBreak/>
+        <w:t>4.6.4</w:t>
+      </w:r>
+      <w:r>
+        <w:t xml:space="preserve"> User </w:t>
+      </w:r>
+      <w:r>
+        <w:t xml:space="preserve">Logged In </w:t>
+      </w:r>
+      <w:bookmarkEnd w:id="42"/>
+    </w:p>
+    <w:p/>
+    <w:p>
+      <w:pPr>
+        <w:pStyle w:val="Heading4"/>
+      </w:pPr>
+      <w:r>
+        <w:t>4.6.4.1 User dashboard</w:t>
+      </w:r>
+    </w:p>
+    <w:p/>
+    <w:p>
+      <w:r>
+        <w:rPr>
+          <w:noProof/>
+        </w:rPr>
+        <w:drawing>
+          <wp:inline distT="0" distB="0" distL="0" distR="0" wp14:anchorId="7F101CC0" wp14:editId="47B6B7F5">
+            <wp:extent cx="5943600" cy="2720340"/>
+            <wp:effectExtent l="0" t="0" r="0" b="3810"/>
+            <wp:docPr id="55" name="Picture 55"/>
+            <wp:cNvGraphicFramePr>
+              <a:graphicFrameLocks xmlns:a="http://schemas.openxmlformats.org/drawingml/2006/main" noChangeAspect="1"/>
+            </wp:cNvGraphicFramePr>
+            <a:graphic xmlns:a="http://schemas.openxmlformats.org/drawingml/2006/main">
+              <a:graphicData uri="http://schemas.openxmlformats.org/drawingml/2006/picture">
+                <pic:pic xmlns:pic="http://schemas.openxmlformats.org/drawingml/2006/picture">
+                  <pic:nvPicPr>
+                    <pic:cNvPr id="0" name=""/>
+                    <pic:cNvPicPr/>
+                  </pic:nvPicPr>
+                  <pic:blipFill>
+                    <a:blip r:embed="rId58"/>
+                    <a:stretch>
+                      <a:fillRect/>
+                    </a:stretch>
+                  </pic:blipFill>
+                  <pic:spPr>
+                    <a:xfrm>
+                      <a:off x="0" y="0"/>
+                      <a:ext cx="5943600" cy="2720340"/>
+                    </a:xfrm>
+                    <a:prstGeom prst="rect">
+                      <a:avLst/>
+                    </a:prstGeom>
+                  </pic:spPr>
+                </pic:pic>
+              </a:graphicData>
+            </a:graphic>
+          </wp:inline>
+        </w:drawing>
+      </w:r>
+    </w:p>
+    <w:p/>
+    <w:p/>
+    <w:p/>
+    <w:p>
+      <w:pPr>
+        <w:pStyle w:val="Heading4"/>
+      </w:pPr>
+      <w:r>
+        <w:t>4.6.4.2 User logged in header</w:t>
+      </w:r>
+    </w:p>
+    <w:p/>
+    <w:p>
+      <w:r>
+        <w:rPr>
+          <w:noProof/>
+        </w:rPr>
+        <w:drawing>
+          <wp:inline distT="0" distB="0" distL="0" distR="0" wp14:anchorId="1E5F8417" wp14:editId="732594A6">
+            <wp:extent cx="5943600" cy="2813050"/>
+            <wp:effectExtent l="0" t="0" r="0" b="6350"/>
+            <wp:docPr id="39" name="Picture 39"/>
+            <wp:cNvGraphicFramePr>
+              <a:graphicFrameLocks xmlns:a="http://schemas.openxmlformats.org/drawingml/2006/main" noChangeAspect="1"/>
+            </wp:cNvGraphicFramePr>
+            <a:graphic xmlns:a="http://schemas.openxmlformats.org/drawingml/2006/main">
+              <a:graphicData uri="http://schemas.openxmlformats.org/drawingml/2006/picture">
+                <pic:pic xmlns:pic="http://schemas.openxmlformats.org/drawingml/2006/picture">
+                  <pic:nvPicPr>
+                    <pic:cNvPr id="0" name=""/>
+                    <pic:cNvPicPr/>
+                  </pic:nvPicPr>
+                  <pic:blipFill>
+                    <a:blip r:embed="rId59"/>
+                    <a:stretch>
+                      <a:fillRect/>
+                    </a:stretch>
+                  </pic:blipFill>
+                  <pic:spPr>
+                    <a:xfrm>
+                      <a:off x="0" y="0"/>
                       <a:ext cx="5943600" cy="2813050"/>
                     </a:xfrm>
                     <a:prstGeom prst="rect">
@@ -28721,7 +28857,7 @@
           <w:color w:val="4F81BD" w:themeColor="accent1"/>
         </w:rPr>
       </w:pPr>
-      <w:bookmarkStart w:id="42" w:name="_Toc414197343"/>
+      <w:bookmarkStart w:id="43" w:name="_Toc414197343"/>
       <w:r>
         <w:br w:type="page"/>
       </w:r>
@@ -28737,7 +28873,7 @@
       <w:r>
         <w:t xml:space="preserve"> Profile Page</w:t>
       </w:r>
-      <w:bookmarkEnd w:id="42"/>
+      <w:bookmarkEnd w:id="43"/>
     </w:p>
     <w:p/>
     <w:p>
@@ -28756,7 +28892,6 @@
       <w:r>
         <w:rPr>
           <w:noProof/>
-          <w:lang w:bidi="gu-IN"/>
         </w:rPr>
         <mc:AlternateContent>
           <mc:Choice Requires="wps">
@@ -28830,7 +28965,6 @@
       <w:r>
         <w:rPr>
           <w:noProof/>
-          <w:lang w:bidi="gu-IN"/>
         </w:rPr>
         <w:drawing>
           <wp:inline distT="0" distB="0" distL="0" distR="0" wp14:anchorId="37D6F0EF" wp14:editId="4BE5D079">
@@ -28848,7 +28982,7 @@
                     <pic:cNvPicPr/>
                   </pic:nvPicPr>
                   <pic:blipFill>
-                    <a:blip r:embed="rId58"/>
+                    <a:blip r:embed="rId60"/>
                     <a:stretch>
                       <a:fillRect/>
                     </a:stretch>
@@ -28873,7 +29007,6 @@
       <w:r>
         <w:rPr>
           <w:noProof/>
-          <w:lang w:bidi="gu-IN"/>
         </w:rPr>
         <mc:AlternateContent>
           <mc:Choice Requires="wps">
@@ -28935,7 +29068,6 @@
       <w:r>
         <w:rPr>
           <w:noProof/>
-          <w:lang w:bidi="gu-IN"/>
         </w:rPr>
         <mc:AlternateContent>
           <mc:Choice Requires="wps">
@@ -29037,7 +29169,6 @@
       <w:r>
         <w:rPr>
           <w:noProof/>
-          <w:lang w:bidi="gu-IN"/>
         </w:rPr>
         <w:drawing>
           <wp:inline distT="0" distB="0" distL="0" distR="0" wp14:anchorId="4A7B8F05" wp14:editId="012A7D39">
@@ -29055,7 +29186,7 @@
                     <pic:cNvPicPr/>
                   </pic:nvPicPr>
                   <pic:blipFill>
-                    <a:blip r:embed="rId59"/>
+                    <a:blip r:embed="rId61"/>
                     <a:stretch>
                       <a:fillRect/>
                     </a:stretch>
@@ -29099,7 +29230,7 @@
       <w:pPr>
         <w:pStyle w:val="Heading3"/>
       </w:pPr>
-      <w:bookmarkStart w:id="43" w:name="_Toc414197344"/>
+      <w:bookmarkStart w:id="44" w:name="_Toc414197344"/>
       <w:r>
         <w:lastRenderedPageBreak/>
         <w:t>4.6.6</w:t>
@@ -29107,14 +29238,13 @@
       <w:r>
         <w:t xml:space="preserve"> Job Search Page</w:t>
       </w:r>
-      <w:bookmarkEnd w:id="43"/>
+      <w:bookmarkEnd w:id="44"/>
     </w:p>
     <w:p/>
     <w:p>
       <w:r>
         <w:rPr>
           <w:noProof/>
-          <w:lang w:bidi="gu-IN"/>
         </w:rPr>
         <mc:AlternateContent>
           <mc:Choice Requires="wps">
@@ -29187,7 +29317,6 @@
       <w:r>
         <w:rPr>
           <w:noProof/>
-          <w:lang w:bidi="gu-IN"/>
         </w:rPr>
         <mc:AlternateContent>
           <mc:Choice Requires="wps">
@@ -29286,7 +29415,6 @@
       <w:r>
         <w:rPr>
           <w:noProof/>
-          <w:lang w:bidi="gu-IN"/>
         </w:rPr>
         <w:drawing>
           <wp:inline distT="0" distB="0" distL="0" distR="0" wp14:anchorId="5612B558" wp14:editId="26C3CF4E">
@@ -29304,7 +29432,7 @@
                     <pic:cNvPicPr/>
                   </pic:nvPicPr>
                   <pic:blipFill>
-                    <a:blip r:embed="rId60"/>
+                    <a:blip r:embed="rId62"/>
                     <a:stretch>
                       <a:fillRect/>
                     </a:stretch>
@@ -29324,17 +29452,17 @@
           </wp:inline>
         </w:drawing>
       </w:r>
-      <w:bookmarkStart w:id="44" w:name="_Toc414197345"/>
+      <w:bookmarkStart w:id="45" w:name="_Toc414197345"/>
       <w:r>
         <w:br w:type="page"/>
       </w:r>
-      <w:bookmarkEnd w:id="44"/>
+      <w:bookmarkEnd w:id="45"/>
     </w:p>
     <w:p>
       <w:pPr>
         <w:pStyle w:val="Heading3"/>
       </w:pPr>
-      <w:bookmarkStart w:id="45" w:name="_Toc414197346"/>
+      <w:bookmarkStart w:id="46" w:name="_Toc414197346"/>
       <w:r>
         <w:lastRenderedPageBreak/>
         <w:t>4.6.7</w:t>
@@ -29342,7 +29470,7 @@
       <w:r>
         <w:t xml:space="preserve"> Job Details Page</w:t>
       </w:r>
-      <w:bookmarkEnd w:id="45"/>
+      <w:bookmarkEnd w:id="46"/>
     </w:p>
     <w:p/>
     <w:p>
@@ -29357,7 +29485,6 @@
       <w:r>
         <w:rPr>
           <w:noProof/>
-          <w:lang w:bidi="gu-IN"/>
         </w:rPr>
         <mc:AlternateContent>
           <mc:Choice Requires="wps">
@@ -29430,7 +29557,6 @@
       <w:r>
         <w:rPr>
           <w:noProof/>
-          <w:lang w:bidi="gu-IN"/>
         </w:rPr>
         <mc:AlternateContent>
           <mc:Choice Requires="wps">
@@ -29503,7 +29629,6 @@
       <w:r>
         <w:rPr>
           <w:noProof/>
-          <w:lang w:bidi="gu-IN"/>
         </w:rPr>
         <mc:AlternateContent>
           <mc:Choice Requires="wps">
@@ -29602,7 +29727,6 @@
       <w:r>
         <w:rPr>
           <w:noProof/>
-          <w:lang w:bidi="gu-IN"/>
         </w:rPr>
         <w:drawing>
           <wp:inline distT="0" distB="0" distL="0" distR="0" wp14:anchorId="40F4BC93" wp14:editId="06FEDE61">
@@ -29620,7 +29744,7 @@
                     <pic:cNvPicPr/>
                   </pic:nvPicPr>
                   <pic:blipFill>
-                    <a:blip r:embed="rId61"/>
+                    <a:blip r:embed="rId63"/>
                     <a:stretch>
                       <a:fillRect/>
                     </a:stretch>
@@ -29663,7 +29787,6 @@
       <w:r>
         <w:rPr>
           <w:noProof/>
-          <w:lang w:bidi="gu-IN"/>
         </w:rPr>
         <mc:AlternateContent>
           <mc:Choice Requires="wps">
@@ -29824,11 +29947,9 @@
           <w:color w:val="4F81BD" w:themeColor="accent1"/>
         </w:rPr>
       </w:pPr>
-      <w:bookmarkStart w:id="46" w:name="_GoBack"/>
       <w:r>
         <w:rPr>
           <w:noProof/>
-          <w:lang w:bidi="gu-IN"/>
         </w:rPr>
         <mc:AlternateContent>
           <mc:Choice Requires="wps">
@@ -29898,11 +30019,9 @@
           </mc:Fallback>
         </mc:AlternateContent>
       </w:r>
-      <w:bookmarkEnd w:id="46"/>
       <w:r>
         <w:rPr>
           <w:noProof/>
-          <w:lang w:bidi="gu-IN"/>
         </w:rPr>
         <mc:AlternateContent>
           <mc:Choice Requires="wps">
@@ -30001,7 +30120,6 @@
       <w:r>
         <w:rPr>
           <w:noProof/>
-          <w:lang w:bidi="gu-IN"/>
         </w:rPr>
         <w:drawing>
           <wp:inline distT="0" distB="0" distL="0" distR="0" wp14:anchorId="5CD74520" wp14:editId="3734FBE8">
@@ -30019,7 +30137,7 @@
                     <pic:cNvPicPr/>
                   </pic:nvPicPr>
                   <pic:blipFill>
-                    <a:blip r:embed="rId62"/>
+                    <a:blip r:embed="rId64"/>
                     <a:stretch>
                       <a:fillRect/>
                     </a:stretch>
@@ -30079,7 +30197,6 @@
       <w:r>
         <w:rPr>
           <w:noProof/>
-          <w:lang w:bidi="gu-IN"/>
         </w:rPr>
         <mc:AlternateContent>
           <mc:Choice Requires="wps">
@@ -30152,7 +30269,6 @@
       <w:r>
         <w:rPr>
           <w:noProof/>
-          <w:lang w:bidi="gu-IN"/>
         </w:rPr>
         <w:drawing>
           <wp:inline distT="0" distB="0" distL="0" distR="0" wp14:anchorId="149DF216" wp14:editId="683D861D">
@@ -30170,7 +30286,7 @@
                     <pic:cNvPicPr/>
                   </pic:nvPicPr>
                   <pic:blipFill>
-                    <a:blip r:embed="rId63"/>
+                    <a:blip r:embed="rId65"/>
                     <a:stretch>
                       <a:fillRect/>
                     </a:stretch>
@@ -30203,7 +30319,6 @@
       <w:r>
         <w:rPr>
           <w:noProof/>
-          <w:lang w:bidi="gu-IN"/>
         </w:rPr>
         <mc:AlternateContent>
           <mc:Choice Requires="wps">
@@ -30332,7 +30447,6 @@
       <w:r>
         <w:rPr>
           <w:noProof/>
-          <w:lang w:bidi="gu-IN"/>
         </w:rPr>
         <w:drawing>
           <wp:inline distT="0" distB="0" distL="0" distR="0" wp14:anchorId="50118D41" wp14:editId="39621B49">
@@ -30350,7 +30464,7 @@
                     <pic:cNvPicPr/>
                   </pic:nvPicPr>
                   <pic:blipFill>
-                    <a:blip r:embed="rId64"/>
+                    <a:blip r:embed="rId66"/>
                     <a:stretch>
                       <a:fillRect/>
                     </a:stretch>
@@ -30381,7 +30495,6 @@
       <w:r>
         <w:rPr>
           <w:noProof/>
-          <w:lang w:bidi="gu-IN"/>
         </w:rPr>
         <w:drawing>
           <wp:inline distT="0" distB="0" distL="0" distR="0" wp14:anchorId="0813B12F" wp14:editId="5593708F">
@@ -30399,7 +30512,7 @@
                     <pic:cNvPicPr/>
                   </pic:nvPicPr>
                   <pic:blipFill>
-                    <a:blip r:embed="rId65"/>
+                    <a:blip r:embed="rId67"/>
                     <a:stretch>
                       <a:fillRect/>
                     </a:stretch>
@@ -31767,7 +31880,7 @@
       </w:pPr>
     </w:p>
     <w:sectPr>
-      <w:footerReference w:type="default" r:id="rId66"/>
+      <w:footerReference w:type="default" r:id="rId68"/>
       <w:type w:val="continuous"/>
       <w:pgSz w:w="12240" w:h="15840"/>
       <w:pgMar w:top="1440" w:right="1440" w:bottom="1440" w:left="1440" w:header="720" w:footer="720" w:gutter="0"/>
@@ -31781,7 +31894,7 @@
 </file>
 
 <file path=word/endnotes.xml><?xml version="1.0" encoding="utf-8"?>
-<w:endnotes xmlns:wpc="http://schemas.microsoft.com/office/word/2010/wordprocessingCanvas" xmlns:mc="http://schemas.openxmlformats.org/markup-compatibility/2006" xmlns:o="urn:schemas-microsoft-com:office:office" xmlns:r="http://schemas.openxmlformats.org/officeDocument/2006/relationships" xmlns:m="http://schemas.openxmlformats.org/officeDocument/2006/math" xmlns:v="urn:schemas-microsoft-com:vml" xmlns:wp14="http://schemas.microsoft.com/office/word/2010/wordprocessingDrawing" xmlns:wp="http://schemas.openxmlformats.org/drawingml/2006/wordprocessingDrawing" xmlns:w10="urn:schemas-microsoft-com:office:word" xmlns:w="http://schemas.openxmlformats.org/wordprocessingml/2006/main" xmlns:w14="http://schemas.microsoft.com/office/word/2010/wordml" xmlns:wpg="http://schemas.microsoft.com/office/word/2010/wordprocessingGroup" xmlns:wpi="http://schemas.microsoft.com/office/word/2010/wordprocessingInk" xmlns:wne="http://schemas.microsoft.com/office/word/2006/wordml" xmlns:wps="http://schemas.microsoft.com/office/word/2010/wordprocessingShape" mc:Ignorable="w14 wp14">
+<w:endnotes xmlns:wpc="http://schemas.microsoft.com/office/word/2010/wordprocessingCanvas" xmlns:mo="http://schemas.microsoft.com/office/mac/office/2008/main" xmlns:mc="http://schemas.openxmlformats.org/markup-compatibility/2006" xmlns:mv="urn:schemas-microsoft-com:mac:vml" xmlns:o="urn:schemas-microsoft-com:office:office" xmlns:r="http://schemas.openxmlformats.org/officeDocument/2006/relationships" xmlns:m="http://schemas.openxmlformats.org/officeDocument/2006/math" xmlns:v="urn:schemas-microsoft-com:vml" xmlns:wp14="http://schemas.microsoft.com/office/word/2010/wordprocessingDrawing" xmlns:wp="http://schemas.openxmlformats.org/drawingml/2006/wordprocessingDrawing" xmlns:w10="urn:schemas-microsoft-com:office:word" xmlns:w="http://schemas.openxmlformats.org/wordprocessingml/2006/main" xmlns:w14="http://schemas.microsoft.com/office/word/2010/wordml" xmlns:wpg="http://schemas.microsoft.com/office/word/2010/wordprocessingGroup" xmlns:wpi="http://schemas.microsoft.com/office/word/2010/wordprocessingInk" xmlns:wne="http://schemas.microsoft.com/office/word/2006/wordml" xmlns:wps="http://schemas.microsoft.com/office/word/2010/wordprocessingShape" mc:Ignorable="w14 wp14">
   <w:endnote w:type="separator" w:id="-1">
     <w:p>
       <w:r>
@@ -31800,7 +31913,7 @@
 </file>
 
 <file path=word/footer1.xml><?xml version="1.0" encoding="utf-8"?>
-<w:ftr xmlns:wpc="http://schemas.microsoft.com/office/word/2010/wordprocessingCanvas" xmlns:mc="http://schemas.openxmlformats.org/markup-compatibility/2006" xmlns:o="urn:schemas-microsoft-com:office:office" xmlns:r="http://schemas.openxmlformats.org/officeDocument/2006/relationships" xmlns:m="http://schemas.openxmlformats.org/officeDocument/2006/math" xmlns:v="urn:schemas-microsoft-com:vml" xmlns:wp14="http://schemas.microsoft.com/office/word/2010/wordprocessingDrawing" xmlns:wp="http://schemas.openxmlformats.org/drawingml/2006/wordprocessingDrawing" xmlns:w10="urn:schemas-microsoft-com:office:word" xmlns:w="http://schemas.openxmlformats.org/wordprocessingml/2006/main" xmlns:w14="http://schemas.microsoft.com/office/word/2010/wordml" xmlns:wpg="http://schemas.microsoft.com/office/word/2010/wordprocessingGroup" xmlns:wpi="http://schemas.microsoft.com/office/word/2010/wordprocessingInk" xmlns:wne="http://schemas.microsoft.com/office/word/2006/wordml" xmlns:wps="http://schemas.microsoft.com/office/word/2010/wordprocessingShape" mc:Ignorable="w14 wp14">
+<w:ftr xmlns:wpc="http://schemas.microsoft.com/office/word/2010/wordprocessingCanvas" xmlns:mo="http://schemas.microsoft.com/office/mac/office/2008/main" xmlns:mc="http://schemas.openxmlformats.org/markup-compatibility/2006" xmlns:mv="urn:schemas-microsoft-com:mac:vml" xmlns:o="urn:schemas-microsoft-com:office:office" xmlns:r="http://schemas.openxmlformats.org/officeDocument/2006/relationships" xmlns:m="http://schemas.openxmlformats.org/officeDocument/2006/math" xmlns:v="urn:schemas-microsoft-com:vml" xmlns:wp14="http://schemas.microsoft.com/office/word/2010/wordprocessingDrawing" xmlns:wp="http://schemas.openxmlformats.org/drawingml/2006/wordprocessingDrawing" xmlns:w10="urn:schemas-microsoft-com:office:word" xmlns:w="http://schemas.openxmlformats.org/wordprocessingml/2006/main" xmlns:w14="http://schemas.microsoft.com/office/word/2010/wordml" xmlns:wpg="http://schemas.microsoft.com/office/word/2010/wordprocessingGroup" xmlns:wpi="http://schemas.microsoft.com/office/word/2010/wordprocessingInk" xmlns:wne="http://schemas.microsoft.com/office/word/2006/wordml" xmlns:wps="http://schemas.microsoft.com/office/word/2010/wordprocessingShape" mc:Ignorable="w14 wp14">
   <w:p>
     <w:pPr>
       <w:pStyle w:val="Footer"/>
@@ -31816,7 +31929,7 @@
 </file>
 
 <file path=word/footer2.xml><?xml version="1.0" encoding="utf-8"?>
-<w:ftr xmlns:wpc="http://schemas.microsoft.com/office/word/2010/wordprocessingCanvas" xmlns:mc="http://schemas.openxmlformats.org/markup-compatibility/2006" xmlns:o="urn:schemas-microsoft-com:office:office" xmlns:r="http://schemas.openxmlformats.org/officeDocument/2006/relationships" xmlns:m="http://schemas.openxmlformats.org/officeDocument/2006/math" xmlns:v="urn:schemas-microsoft-com:vml" xmlns:wp14="http://schemas.microsoft.com/office/word/2010/wordprocessingDrawing" xmlns:wp="http://schemas.openxmlformats.org/drawingml/2006/wordprocessingDrawing" xmlns:w10="urn:schemas-microsoft-com:office:word" xmlns:w="http://schemas.openxmlformats.org/wordprocessingml/2006/main" xmlns:w14="http://schemas.microsoft.com/office/word/2010/wordml" xmlns:wpg="http://schemas.microsoft.com/office/word/2010/wordprocessingGroup" xmlns:wpi="http://schemas.microsoft.com/office/word/2010/wordprocessingInk" xmlns:wne="http://schemas.microsoft.com/office/word/2006/wordml" xmlns:wps="http://schemas.microsoft.com/office/word/2010/wordprocessingShape" mc:Ignorable="w14 wp14">
+<w:ftr xmlns:wpc="http://schemas.microsoft.com/office/word/2010/wordprocessingCanvas" xmlns:mo="http://schemas.microsoft.com/office/mac/office/2008/main" xmlns:mc="http://schemas.openxmlformats.org/markup-compatibility/2006" xmlns:mv="urn:schemas-microsoft-com:mac:vml" xmlns:o="urn:schemas-microsoft-com:office:office" xmlns:r="http://schemas.openxmlformats.org/officeDocument/2006/relationships" xmlns:m="http://schemas.openxmlformats.org/officeDocument/2006/math" xmlns:v="urn:schemas-microsoft-com:vml" xmlns:wp14="http://schemas.microsoft.com/office/word/2010/wordprocessingDrawing" xmlns:wp="http://schemas.openxmlformats.org/drawingml/2006/wordprocessingDrawing" xmlns:w10="urn:schemas-microsoft-com:office:word" xmlns:w="http://schemas.openxmlformats.org/wordprocessingml/2006/main" xmlns:w14="http://schemas.microsoft.com/office/word/2010/wordml" xmlns:wpg="http://schemas.microsoft.com/office/word/2010/wordprocessingGroup" xmlns:wpi="http://schemas.microsoft.com/office/word/2010/wordprocessingInk" xmlns:wne="http://schemas.microsoft.com/office/word/2006/wordml" xmlns:wps="http://schemas.microsoft.com/office/word/2010/wordprocessingShape" mc:Ignorable="w14 wp14">
   <w:sdt>
     <w:sdtPr>
       <w:id w:val="-2025696765"/>
@@ -31849,7 +31962,7 @@
           <w:rPr>
             <w:noProof/>
           </w:rPr>
-          <w:t>41</w:t>
+          <w:t>22</w:t>
         </w:r>
         <w:r>
           <w:rPr>
@@ -31869,7 +31982,7 @@
 </file>
 
 <file path=word/footnotes.xml><?xml version="1.0" encoding="utf-8"?>
-<w:footnotes xmlns:wpc="http://schemas.microsoft.com/office/word/2010/wordprocessingCanvas" xmlns:mc="http://schemas.openxmlformats.org/markup-compatibility/2006" xmlns:o="urn:schemas-microsoft-com:office:office" xmlns:r="http://schemas.openxmlformats.org/officeDocument/2006/relationships" xmlns:m="http://schemas.openxmlformats.org/officeDocument/2006/math" xmlns:v="urn:schemas-microsoft-com:vml" xmlns:wp14="http://schemas.microsoft.com/office/word/2010/wordprocessingDrawing" xmlns:wp="http://schemas.openxmlformats.org/drawingml/2006/wordprocessingDrawing" xmlns:w10="urn:schemas-microsoft-com:office:word" xmlns:w="http://schemas.openxmlformats.org/wordprocessingml/2006/main" xmlns:w14="http://schemas.microsoft.com/office/word/2010/wordml" xmlns:wpg="http://schemas.microsoft.com/office/word/2010/wordprocessingGroup" xmlns:wpi="http://schemas.microsoft.com/office/word/2010/wordprocessingInk" xmlns:wne="http://schemas.microsoft.com/office/word/2006/wordml" xmlns:wps="http://schemas.microsoft.com/office/word/2010/wordprocessingShape" mc:Ignorable="w14 wp14">
+<w:footnotes xmlns:wpc="http://schemas.microsoft.com/office/word/2010/wordprocessingCanvas" xmlns:mo="http://schemas.microsoft.com/office/mac/office/2008/main" xmlns:mc="http://schemas.openxmlformats.org/markup-compatibility/2006" xmlns:mv="urn:schemas-microsoft-com:mac:vml" xmlns:o="urn:schemas-microsoft-com:office:office" xmlns:r="http://schemas.openxmlformats.org/officeDocument/2006/relationships" xmlns:m="http://schemas.openxmlformats.org/officeDocument/2006/math" xmlns:v="urn:schemas-microsoft-com:vml" xmlns:wp14="http://schemas.microsoft.com/office/word/2010/wordprocessingDrawing" xmlns:wp="http://schemas.openxmlformats.org/drawingml/2006/wordprocessingDrawing" xmlns:w10="urn:schemas-microsoft-com:office:word" xmlns:w="http://schemas.openxmlformats.org/wordprocessingml/2006/main" xmlns:w14="http://schemas.microsoft.com/office/word/2010/wordml" xmlns:wpg="http://schemas.microsoft.com/office/word/2010/wordprocessingGroup" xmlns:wpi="http://schemas.microsoft.com/office/word/2010/wordprocessingInk" xmlns:wne="http://schemas.microsoft.com/office/word/2006/wordml" xmlns:wps="http://schemas.microsoft.com/office/word/2010/wordprocessingShape" mc:Ignorable="w14 wp14">
   <w:footnote w:type="separator" w:id="-1">
     <w:p>
       <w:r>
@@ -31888,7 +32001,7 @@
 </file>
 
 <file path=word/header1.xml><?xml version="1.0" encoding="utf-8"?>
-<w:hdr xmlns:wpc="http://schemas.microsoft.com/office/word/2010/wordprocessingCanvas" xmlns:mc="http://schemas.openxmlformats.org/markup-compatibility/2006" xmlns:o="urn:schemas-microsoft-com:office:office" xmlns:r="http://schemas.openxmlformats.org/officeDocument/2006/relationships" xmlns:m="http://schemas.openxmlformats.org/officeDocument/2006/math" xmlns:v="urn:schemas-microsoft-com:vml" xmlns:wp14="http://schemas.microsoft.com/office/word/2010/wordprocessingDrawing" xmlns:wp="http://schemas.openxmlformats.org/drawingml/2006/wordprocessingDrawing" xmlns:w10="urn:schemas-microsoft-com:office:word" xmlns:w="http://schemas.openxmlformats.org/wordprocessingml/2006/main" xmlns:w14="http://schemas.microsoft.com/office/word/2010/wordml" xmlns:wpg="http://schemas.microsoft.com/office/word/2010/wordprocessingGroup" xmlns:wpi="http://schemas.microsoft.com/office/word/2010/wordprocessingInk" xmlns:wne="http://schemas.microsoft.com/office/word/2006/wordml" xmlns:wps="http://schemas.microsoft.com/office/word/2010/wordprocessingShape" mc:Ignorable="w14 wp14">
+<w:hdr xmlns:wpc="http://schemas.microsoft.com/office/word/2010/wordprocessingCanvas" xmlns:mo="http://schemas.microsoft.com/office/mac/office/2008/main" xmlns:mc="http://schemas.openxmlformats.org/markup-compatibility/2006" xmlns:mv="urn:schemas-microsoft-com:mac:vml" xmlns:o="urn:schemas-microsoft-com:office:office" xmlns:r="http://schemas.openxmlformats.org/officeDocument/2006/relationships" xmlns:m="http://schemas.openxmlformats.org/officeDocument/2006/math" xmlns:v="urn:schemas-microsoft-com:vml" xmlns:wp14="http://schemas.microsoft.com/office/word/2010/wordprocessingDrawing" xmlns:wp="http://schemas.openxmlformats.org/drawingml/2006/wordprocessingDrawing" xmlns:w10="urn:schemas-microsoft-com:office:word" xmlns:w="http://schemas.openxmlformats.org/wordprocessingml/2006/main" xmlns:w14="http://schemas.microsoft.com/office/word/2010/wordml" xmlns:wpg="http://schemas.microsoft.com/office/word/2010/wordprocessingGroup" xmlns:wpi="http://schemas.microsoft.com/office/word/2010/wordprocessingInk" xmlns:wne="http://schemas.microsoft.com/office/word/2006/wordml" xmlns:wps="http://schemas.microsoft.com/office/word/2010/wordprocessingShape" mc:Ignorable="w14 wp14">
   <w:p>
     <w:pPr>
       <w:pStyle w:val="Header"/>
@@ -31917,7 +32030,7 @@
 </file>
 
 <file path=word/numbering.xml><?xml version="1.0" encoding="utf-8"?>
-<w:numbering xmlns:wpc="http://schemas.microsoft.com/office/word/2010/wordprocessingCanvas" xmlns:mc="http://schemas.openxmlformats.org/markup-compatibility/2006" xmlns:o="urn:schemas-microsoft-com:office:office" xmlns:r="http://schemas.openxmlformats.org/officeDocument/2006/relationships" xmlns:m="http://schemas.openxmlformats.org/officeDocument/2006/math" xmlns:v="urn:schemas-microsoft-com:vml" xmlns:wp14="http://schemas.microsoft.com/office/word/2010/wordprocessingDrawing" xmlns:wp="http://schemas.openxmlformats.org/drawingml/2006/wordprocessingDrawing" xmlns:w10="urn:schemas-microsoft-com:office:word" xmlns:w="http://schemas.openxmlformats.org/wordprocessingml/2006/main" xmlns:w14="http://schemas.microsoft.com/office/word/2010/wordml" xmlns:wpg="http://schemas.microsoft.com/office/word/2010/wordprocessingGroup" xmlns:wpi="http://schemas.microsoft.com/office/word/2010/wordprocessingInk" xmlns:wne="http://schemas.microsoft.com/office/word/2006/wordml" xmlns:wps="http://schemas.microsoft.com/office/word/2010/wordprocessingShape" mc:Ignorable="w14 wp14">
+<w:numbering xmlns:wpc="http://schemas.microsoft.com/office/word/2010/wordprocessingCanvas" xmlns:mo="http://schemas.microsoft.com/office/mac/office/2008/main" xmlns:mc="http://schemas.openxmlformats.org/markup-compatibility/2006" xmlns:mv="urn:schemas-microsoft-com:mac:vml" xmlns:o="urn:schemas-microsoft-com:office:office" xmlns:r="http://schemas.openxmlformats.org/officeDocument/2006/relationships" xmlns:m="http://schemas.openxmlformats.org/officeDocument/2006/math" xmlns:v="urn:schemas-microsoft-com:vml" xmlns:wp14="http://schemas.microsoft.com/office/word/2010/wordprocessingDrawing" xmlns:wp="http://schemas.openxmlformats.org/drawingml/2006/wordprocessingDrawing" xmlns:w10="urn:schemas-microsoft-com:office:word" xmlns:w="http://schemas.openxmlformats.org/wordprocessingml/2006/main" xmlns:w14="http://schemas.microsoft.com/office/word/2010/wordml" xmlns:wpg="http://schemas.microsoft.com/office/word/2010/wordprocessingGroup" xmlns:wpi="http://schemas.microsoft.com/office/word/2010/wordprocessingInk" xmlns:wne="http://schemas.microsoft.com/office/word/2006/wordml" xmlns:wps="http://schemas.microsoft.com/office/word/2010/wordprocessingShape" mc:Ignorable="w14 wp14">
   <w:abstractNum w:abstractNumId="0">
     <w:nsid w:val="095826C2"/>
     <w:multiLevelType w:val="hybridMultilevel"/>
@@ -35246,7 +35359,7 @@
       </w:pPr>
     </w:pPrDefault>
   </w:docDefaults>
-  <w:latentStyles w:defLockedState="0" w:defUIPriority="99" w:defSemiHidden="1" w:defUnhideWhenUsed="1" w:defQFormat="0" w:count="267">
+  <w:latentStyles w:defLockedState="0" w:defUIPriority="99" w:defSemiHidden="1" w:defUnhideWhenUsed="1" w:defQFormat="0" w:count="276">
     <w:lsdException w:name="Normal" w:semiHidden="0" w:uiPriority="0" w:unhideWhenUsed="0" w:qFormat="1"/>
     <w:lsdException w:name="heading 1" w:semiHidden="0" w:uiPriority="0" w:unhideWhenUsed="0" w:qFormat="1"/>
     <w:lsdException w:name="heading 2" w:uiPriority="9" w:qFormat="1"/>
@@ -35916,7 +36029,7 @@
 </file>
 
 <file path=word/stylesWithEffects.xml><?xml version="1.0" encoding="utf-8"?>
-<w:styles xmlns:wpc="http://schemas.microsoft.com/office/word/2010/wordprocessingCanvas" xmlns:mc="http://schemas.openxmlformats.org/markup-compatibility/2006" xmlns:o="urn:schemas-microsoft-com:office:office" xmlns:r="http://schemas.openxmlformats.org/officeDocument/2006/relationships" xmlns:m="http://schemas.openxmlformats.org/officeDocument/2006/math" xmlns:v="urn:schemas-microsoft-com:vml" xmlns:wp14="http://schemas.microsoft.com/office/word/2010/wordprocessingDrawing" xmlns:wp="http://schemas.openxmlformats.org/drawingml/2006/wordprocessingDrawing" xmlns:w10="urn:schemas-microsoft-com:office:word" xmlns:w="http://schemas.openxmlformats.org/wordprocessingml/2006/main" xmlns:w14="http://schemas.microsoft.com/office/word/2010/wordml" xmlns:wpg="http://schemas.microsoft.com/office/word/2010/wordprocessingGroup" xmlns:wpi="http://schemas.microsoft.com/office/word/2010/wordprocessingInk" xmlns:wne="http://schemas.microsoft.com/office/word/2006/wordml" xmlns:wps="http://schemas.microsoft.com/office/word/2010/wordprocessingShape" mc:Ignorable="w14 wp14">
+<w:styles xmlns:wpc="http://schemas.microsoft.com/office/word/2010/wordprocessingCanvas" xmlns:mo="http://schemas.microsoft.com/office/mac/office/2008/main" xmlns:mc="http://schemas.openxmlformats.org/markup-compatibility/2006" xmlns:mv="urn:schemas-microsoft-com:mac:vml" xmlns:o="urn:schemas-microsoft-com:office:office" xmlns:r="http://schemas.openxmlformats.org/officeDocument/2006/relationships" xmlns:m="http://schemas.openxmlformats.org/officeDocument/2006/math" xmlns:v="urn:schemas-microsoft-com:vml" xmlns:wp14="http://schemas.microsoft.com/office/word/2010/wordprocessingDrawing" xmlns:wp="http://schemas.openxmlformats.org/drawingml/2006/wordprocessingDrawing" xmlns:w10="urn:schemas-microsoft-com:office:word" xmlns:w="http://schemas.openxmlformats.org/wordprocessingml/2006/main" xmlns:w14="http://schemas.microsoft.com/office/word/2010/wordml" xmlns:wpg="http://schemas.microsoft.com/office/word/2010/wordprocessingGroup" xmlns:wpi="http://schemas.microsoft.com/office/word/2010/wordprocessingInk" xmlns:wne="http://schemas.microsoft.com/office/word/2006/wordml" xmlns:wps="http://schemas.microsoft.com/office/word/2010/wordprocessingShape" mc:Ignorable="w14 wp14">
   <w:docDefaults>
     <w:rPrDefault>
       <w:rPr>
@@ -35932,7 +36045,7 @@
       </w:pPr>
     </w:pPrDefault>
   </w:docDefaults>
-  <w:latentStyles w:defLockedState="0" w:defUIPriority="99" w:defSemiHidden="1" w:defUnhideWhenUsed="1" w:defQFormat="0" w:count="267">
+  <w:latentStyles w:defLockedState="0" w:defUIPriority="99" w:defSemiHidden="1" w:defUnhideWhenUsed="1" w:defQFormat="0" w:count="276">
     <w:lsdException w:name="Normal" w:semiHidden="0" w:uiPriority="0" w:unhideWhenUsed="0" w:qFormat="1"/>
     <w:lsdException w:name="heading 1" w:semiHidden="0" w:uiPriority="0" w:unhideWhenUsed="0" w:qFormat="1"/>
     <w:lsdException w:name="heading 2" w:uiPriority="9" w:qFormat="1"/>
@@ -36891,7 +37004,7 @@
 </file>
 
 <file path=customXml/itemProps1.xml><?xml version="1.0" encoding="utf-8"?>
-<ds:datastoreItem xmlns:ds="http://schemas.openxmlformats.org/officeDocument/2006/customXml" ds:itemID="{6D716D4E-FEDA-4066-A8DE-74CD7ECB8F34}">
+<ds:datastoreItem xmlns:ds="http://schemas.openxmlformats.org/officeDocument/2006/customXml" ds:itemID="{12D7A306-873D-144A-BA0A-FB6DFA6772F6}">
   <ds:schemaRefs>
     <ds:schemaRef ds:uri="http://schemas.openxmlformats.org/officeDocument/2006/bibliography"/>
   </ds:schemaRefs>

</xml_diff>